<commit_message>
finished less 1 and 2 of chapter 3
</commit_message>
<xml_diff>
--- a/Chapter 3 - Getting Started with JavaScript/Chapter 3 Cheatsheet.docx
+++ b/Chapter 3 - Getting Started with JavaScript/Chapter 3 Cheatsheet.docx
@@ -47,6 +47,7 @@
               <w:tab w:val="right" w:leader="dot" w:pos="9350"/>
             </w:tabs>
             <w:rPr>
+              <w:rFonts w:eastAsiaTheme="minorEastAsia"/>
               <w:noProof/>
             </w:rPr>
           </w:pPr>
@@ -59,128 +60,13 @@
           <w:r>
             <w:fldChar w:fldCharType="separate"/>
           </w:r>
-          <w:bookmarkStart w:id="0" w:name="_GoBack"/>
-          <w:bookmarkEnd w:id="0"/>
-          <w:r>
-            <w:rPr>
-              <w:rStyle w:val="Hyperlink"/>
-              <w:noProof/>
-            </w:rPr>
-            <w:fldChar w:fldCharType="begin"/>
-          </w:r>
-          <w:r>
-            <w:rPr>
-              <w:rStyle w:val="Hyperlink"/>
-              <w:noProof/>
-            </w:rPr>
-            <w:instrText xml:space="preserve"> </w:instrText>
-          </w:r>
-          <w:r>
-            <w:rPr>
-              <w:noProof/>
-            </w:rPr>
-            <w:instrText>HYPERLINK \l "_Toc455513723"</w:instrText>
-          </w:r>
-          <w:r>
-            <w:rPr>
-              <w:rStyle w:val="Hyperlink"/>
-              <w:noProof/>
-            </w:rPr>
-            <w:instrText xml:space="preserve"> </w:instrText>
-          </w:r>
-          <w:r>
-            <w:rPr>
-              <w:rStyle w:val="Hyperlink"/>
-              <w:noProof/>
-            </w:rPr>
-          </w:r>
-          <w:r>
-            <w:rPr>
-              <w:rStyle w:val="Hyperlink"/>
-              <w:noProof/>
-            </w:rPr>
-            <w:fldChar w:fldCharType="separate"/>
-          </w:r>
-          <w:r>
-            <w:rPr>
-              <w:rStyle w:val="Hyperlink"/>
-              <w:noProof/>
-            </w:rPr>
-            <w:t>JavaScript!!!!!!</w:t>
-          </w:r>
-          <w:r>
-            <w:rPr>
-              <w:noProof/>
-              <w:webHidden/>
-            </w:rPr>
-            <w:tab/>
-          </w:r>
-          <w:r>
-            <w:rPr>
-              <w:noProof/>
-              <w:webHidden/>
-            </w:rPr>
-            <w:fldChar w:fldCharType="begin"/>
-          </w:r>
-          <w:r>
-            <w:rPr>
-              <w:noProof/>
-              <w:webHidden/>
-            </w:rPr>
-            <w:instrText xml:space="preserve"> PAGEREF _Toc455513723 \h </w:instrText>
-          </w:r>
-          <w:r>
-            <w:rPr>
-              <w:noProof/>
-              <w:webHidden/>
-            </w:rPr>
-          </w:r>
-          <w:r>
-            <w:rPr>
-              <w:noProof/>
-              <w:webHidden/>
-            </w:rPr>
-            <w:fldChar w:fldCharType="separate"/>
-          </w:r>
-          <w:r>
-            <w:rPr>
-              <w:noProof/>
-              <w:webHidden/>
-            </w:rPr>
-            <w:t>2</w:t>
-          </w:r>
-          <w:r>
-            <w:rPr>
-              <w:noProof/>
-              <w:webHidden/>
-            </w:rPr>
-            <w:fldChar w:fldCharType="end"/>
-          </w:r>
-          <w:r>
-            <w:rPr>
-              <w:rStyle w:val="Hyperlink"/>
-              <w:noProof/>
-            </w:rPr>
-            <w:fldChar w:fldCharType="end"/>
-          </w:r>
-        </w:p>
-        <w:p>
-          <w:pPr>
-            <w:pStyle w:val="TOC2"/>
-            <w:tabs>
-              <w:tab w:val="right" w:leader="dot" w:pos="9350"/>
-            </w:tabs>
-            <w:rPr>
-              <w:noProof/>
-            </w:rPr>
-          </w:pPr>
-          <w:hyperlink w:anchor="_Toc455513724" w:history="1">
+          <w:hyperlink w:anchor="_Toc455513748" w:history="1">
             <w:r>
               <w:rPr>
                 <w:rStyle w:val="Hyperlink"/>
                 <w:noProof/>
               </w:rPr>
-              <w:t>JavaScript Values</w:t>
+              <w:t>JavaScript!!!!!!</w:t>
             </w:r>
             <w:r>
               <w:rPr>
@@ -201,7 +87,7 @@
                 <w:noProof/>
                 <w:webHidden/>
               </w:rPr>
-              <w:instrText xml:space="preserve"> PAGEREF _Toc455513724 \h </w:instrText>
+              <w:instrText xml:space="preserve"> PAGEREF _Toc455513748 \h </w:instrText>
             </w:r>
             <w:r>
               <w:rPr>
@@ -239,16 +125,17 @@
               <w:tab w:val="right" w:leader="dot" w:pos="9350"/>
             </w:tabs>
             <w:rPr>
+              <w:rFonts w:eastAsiaTheme="minorEastAsia"/>
               <w:noProof/>
             </w:rPr>
           </w:pPr>
-          <w:hyperlink w:anchor="_Toc455513725" w:history="1">
+          <w:hyperlink w:anchor="_Toc455513749" w:history="1">
             <w:r>
               <w:rPr>
                 <w:rStyle w:val="Hyperlink"/>
                 <w:noProof/>
               </w:rPr>
-              <w:t>JavaScript Number Type!</w:t>
+              <w:t>JavaScript Values</w:t>
             </w:r>
             <w:r>
               <w:rPr>
@@ -269,7 +156,7 @@
                 <w:noProof/>
                 <w:webHidden/>
               </w:rPr>
-              <w:instrText xml:space="preserve"> PAGEREF _Toc455513725 \h </w:instrText>
+              <w:instrText xml:space="preserve"> PAGEREF _Toc455513749 \h </w:instrText>
             </w:r>
             <w:r>
               <w:rPr>
@@ -307,16 +194,17 @@
               <w:tab w:val="right" w:leader="dot" w:pos="9350"/>
             </w:tabs>
             <w:rPr>
+              <w:rFonts w:eastAsiaTheme="minorEastAsia"/>
               <w:noProof/>
             </w:rPr>
           </w:pPr>
-          <w:hyperlink w:anchor="_Toc455513726" w:history="1">
+          <w:hyperlink w:anchor="_Toc455513750" w:history="1">
             <w:r>
               <w:rPr>
                 <w:rStyle w:val="Hyperlink"/>
                 <w:noProof/>
               </w:rPr>
-              <w:t>JavaScript Strings!!!</w:t>
+              <w:t>JavaScript Number Type!</w:t>
             </w:r>
             <w:r>
               <w:rPr>
@@ -337,7 +225,7 @@
                 <w:noProof/>
                 <w:webHidden/>
               </w:rPr>
-              <w:instrText xml:space="preserve"> PAGEREF _Toc455513726 \h </w:instrText>
+              <w:instrText xml:space="preserve"> PAGEREF _Toc455513750 \h </w:instrText>
             </w:r>
             <w:r>
               <w:rPr>
@@ -375,15 +263,85 @@
               <w:tab w:val="right" w:leader="dot" w:pos="9350"/>
             </w:tabs>
             <w:rPr>
+              <w:rFonts w:eastAsiaTheme="minorEastAsia"/>
               <w:noProof/>
             </w:rPr>
           </w:pPr>
-          <w:hyperlink w:anchor="_Toc455513727" w:history="1">
+          <w:hyperlink w:anchor="_Toc455513751" w:history="1">
             <w:r>
               <w:rPr>
                 <w:rStyle w:val="Hyperlink"/>
                 <w:noProof/>
               </w:rPr>
+              <w:t>JavaScript Strings!!!</w:t>
+            </w:r>
+            <w:r>
+              <w:rPr>
+                <w:noProof/>
+                <w:webHidden/>
+              </w:rPr>
+              <w:tab/>
+            </w:r>
+            <w:r>
+              <w:rPr>
+                <w:noProof/>
+                <w:webHidden/>
+              </w:rPr>
+              <w:fldChar w:fldCharType="begin"/>
+            </w:r>
+            <w:r>
+              <w:rPr>
+                <w:noProof/>
+                <w:webHidden/>
+              </w:rPr>
+              <w:instrText xml:space="preserve"> PAGEREF _Toc455513751 \h </w:instrText>
+            </w:r>
+            <w:r>
+              <w:rPr>
+                <w:noProof/>
+                <w:webHidden/>
+              </w:rPr>
+            </w:r>
+            <w:r>
+              <w:rPr>
+                <w:noProof/>
+                <w:webHidden/>
+              </w:rPr>
+              <w:fldChar w:fldCharType="separate"/>
+            </w:r>
+            <w:r>
+              <w:rPr>
+                <w:noProof/>
+                <w:webHidden/>
+              </w:rPr>
+              <w:t>2</w:t>
+            </w:r>
+            <w:r>
+              <w:rPr>
+                <w:noProof/>
+                <w:webHidden/>
+              </w:rPr>
+              <w:fldChar w:fldCharType="end"/>
+            </w:r>
+          </w:hyperlink>
+        </w:p>
+        <w:p>
+          <w:pPr>
+            <w:pStyle w:val="TOC2"/>
+            <w:tabs>
+              <w:tab w:val="right" w:leader="dot" w:pos="9350"/>
+            </w:tabs>
+            <w:rPr>
+              <w:rFonts w:eastAsiaTheme="minorEastAsia"/>
+              <w:noProof/>
+            </w:rPr>
+          </w:pPr>
+          <w:hyperlink w:anchor="_Toc455513752" w:history="1">
+            <w:r>
+              <w:rPr>
+                <w:rStyle w:val="Hyperlink"/>
+                <w:noProof/>
+              </w:rPr>
               <w:t>JavaScript Conditions!!!</w:t>
             </w:r>
             <w:r>
@@ -405,7 +363,7 @@
                 <w:noProof/>
                 <w:webHidden/>
               </w:rPr>
-              <w:instrText xml:space="preserve"> PAGEREF _Toc455513727 \h </w:instrText>
+              <w:instrText xml:space="preserve"> PAGEREF _Toc455513752 \h </w:instrText>
             </w:r>
             <w:r>
               <w:rPr>
@@ -443,10 +401,11 @@
               <w:tab w:val="right" w:leader="dot" w:pos="9350"/>
             </w:tabs>
             <w:rPr>
+              <w:rFonts w:eastAsiaTheme="minorEastAsia"/>
               <w:noProof/>
             </w:rPr>
           </w:pPr>
-          <w:hyperlink w:anchor="_Toc455513728" w:history="1">
+          <w:hyperlink w:anchor="_Toc455513753" w:history="1">
             <w:r>
               <w:rPr>
                 <w:rStyle w:val="Hyperlink"/>
@@ -473,7 +432,7 @@
                 <w:noProof/>
                 <w:webHidden/>
               </w:rPr>
-              <w:instrText xml:space="preserve"> PAGEREF _Toc455513728 \h </w:instrText>
+              <w:instrText xml:space="preserve"> PAGEREF _Toc455513753 \h </w:instrText>
             </w:r>
             <w:r>
               <w:rPr>
@@ -511,10 +470,11 @@
               <w:tab w:val="right" w:leader="dot" w:pos="9350"/>
             </w:tabs>
             <w:rPr>
+              <w:rFonts w:eastAsiaTheme="minorEastAsia"/>
               <w:noProof/>
             </w:rPr>
           </w:pPr>
-          <w:hyperlink w:anchor="_Toc455513729" w:history="1">
+          <w:hyperlink w:anchor="_Toc455513754" w:history="1">
             <w:r>
               <w:rPr>
                 <w:rStyle w:val="Hyperlink"/>
@@ -541,7 +501,7 @@
                 <w:noProof/>
                 <w:webHidden/>
               </w:rPr>
-              <w:instrText xml:space="preserve"> PAGEREF _Toc455513729 \h </w:instrText>
+              <w:instrText xml:space="preserve"> PAGEREF _Toc455513754 \h </w:instrText>
             </w:r>
             <w:r>
               <w:rPr>
@@ -579,10 +539,11 @@
               <w:tab w:val="right" w:leader="dot" w:pos="9350"/>
             </w:tabs>
             <w:rPr>
+              <w:rFonts w:eastAsiaTheme="minorEastAsia"/>
               <w:noProof/>
             </w:rPr>
           </w:pPr>
-          <w:hyperlink w:anchor="_Toc455513730" w:history="1">
+          <w:hyperlink w:anchor="_Toc455513755" w:history="1">
             <w:r>
               <w:rPr>
                 <w:rStyle w:val="Hyperlink"/>
@@ -609,7 +570,7 @@
                 <w:noProof/>
                 <w:webHidden/>
               </w:rPr>
-              <w:instrText xml:space="preserve"> PAGEREF _Toc455513730 \h </w:instrText>
+              <w:instrText xml:space="preserve"> PAGEREF _Toc455513755 \h </w:instrText>
             </w:r>
             <w:r>
               <w:rPr>
@@ -647,10 +608,11 @@
               <w:tab w:val="right" w:leader="dot" w:pos="9350"/>
             </w:tabs>
             <w:rPr>
+              <w:rFonts w:eastAsiaTheme="minorEastAsia"/>
               <w:noProof/>
             </w:rPr>
           </w:pPr>
-          <w:hyperlink w:anchor="_Toc455513731" w:history="1">
+          <w:hyperlink w:anchor="_Toc455513756" w:history="1">
             <w:r>
               <w:rPr>
                 <w:rStyle w:val="Hyperlink"/>
@@ -677,7 +639,7 @@
                 <w:noProof/>
                 <w:webHidden/>
               </w:rPr>
-              <w:instrText xml:space="preserve"> PAGEREF _Toc455513731 \h </w:instrText>
+              <w:instrText xml:space="preserve"> PAGEREF _Toc455513756 \h </w:instrText>
             </w:r>
             <w:r>
               <w:rPr>
@@ -715,10 +677,11 @@
               <w:tab w:val="right" w:leader="dot" w:pos="9350"/>
             </w:tabs>
             <w:rPr>
+              <w:rFonts w:eastAsiaTheme="minorEastAsia"/>
               <w:noProof/>
             </w:rPr>
           </w:pPr>
-          <w:hyperlink w:anchor="_Toc455513732" w:history="1">
+          <w:hyperlink w:anchor="_Toc455513757" w:history="1">
             <w:r>
               <w:rPr>
                 <w:rStyle w:val="Hyperlink"/>
@@ -745,7 +708,7 @@
                 <w:noProof/>
                 <w:webHidden/>
               </w:rPr>
-              <w:instrText xml:space="preserve"> PAGEREF _Toc455513732 \h </w:instrText>
+              <w:instrText xml:space="preserve"> PAGEREF _Toc455513757 \h </w:instrText>
             </w:r>
             <w:r>
               <w:rPr>
@@ -783,10 +746,11 @@
               <w:tab w:val="right" w:leader="dot" w:pos="9350"/>
             </w:tabs>
             <w:rPr>
+              <w:rFonts w:eastAsiaTheme="minorEastAsia"/>
               <w:noProof/>
             </w:rPr>
           </w:pPr>
-          <w:hyperlink w:anchor="_Toc455513733" w:history="1">
+          <w:hyperlink w:anchor="_Toc455513758" w:history="1">
             <w:r>
               <w:rPr>
                 <w:rStyle w:val="Hyperlink"/>
@@ -813,7 +777,7 @@
                 <w:noProof/>
                 <w:webHidden/>
               </w:rPr>
-              <w:instrText xml:space="preserve"> PAGEREF _Toc455513733 \h </w:instrText>
+              <w:instrText xml:space="preserve"> PAGEREF _Toc455513758 \h </w:instrText>
             </w:r>
             <w:r>
               <w:rPr>
@@ -851,10 +815,11 @@
               <w:tab w:val="right" w:leader="dot" w:pos="9350"/>
             </w:tabs>
             <w:rPr>
+              <w:rFonts w:eastAsiaTheme="minorEastAsia"/>
               <w:noProof/>
             </w:rPr>
           </w:pPr>
-          <w:hyperlink w:anchor="_Toc455513734" w:history="1">
+          <w:hyperlink w:anchor="_Toc455513759" w:history="1">
             <w:r>
               <w:rPr>
                 <w:rStyle w:val="Hyperlink"/>
@@ -881,7 +846,7 @@
                 <w:noProof/>
                 <w:webHidden/>
               </w:rPr>
-              <w:instrText xml:space="preserve"> PAGEREF _Toc455513734 \h </w:instrText>
+              <w:instrText xml:space="preserve"> PAGEREF _Toc455513759 \h </w:instrText>
             </w:r>
             <w:r>
               <w:rPr>
@@ -919,10 +884,11 @@
               <w:tab w:val="right" w:leader="dot" w:pos="9350"/>
             </w:tabs>
             <w:rPr>
+              <w:rFonts w:eastAsiaTheme="minorEastAsia"/>
               <w:noProof/>
             </w:rPr>
           </w:pPr>
-          <w:hyperlink w:anchor="_Toc455513735" w:history="1">
+          <w:hyperlink w:anchor="_Toc455513760" w:history="1">
             <w:r>
               <w:rPr>
                 <w:rStyle w:val="Hyperlink"/>
@@ -949,7 +915,7 @@
                 <w:noProof/>
                 <w:webHidden/>
               </w:rPr>
-              <w:instrText xml:space="preserve"> PAGEREF _Toc455513735 \h </w:instrText>
+              <w:instrText xml:space="preserve"> PAGEREF _Toc455513760 \h </w:instrText>
             </w:r>
             <w:r>
               <w:rPr>
@@ -987,10 +953,11 @@
               <w:tab w:val="right" w:leader="dot" w:pos="9350"/>
             </w:tabs>
             <w:rPr>
+              <w:rFonts w:eastAsiaTheme="minorEastAsia"/>
               <w:noProof/>
             </w:rPr>
           </w:pPr>
-          <w:hyperlink w:anchor="_Toc455513736" w:history="1">
+          <w:hyperlink w:anchor="_Toc455513761" w:history="1">
             <w:r>
               <w:rPr>
                 <w:rStyle w:val="Hyperlink"/>
@@ -1017,7 +984,7 @@
                 <w:noProof/>
                 <w:webHidden/>
               </w:rPr>
-              <w:instrText xml:space="preserve"> PAGEREF _Toc455513736 \h </w:instrText>
+              <w:instrText xml:space="preserve"> PAGEREF _Toc455513761 \h </w:instrText>
             </w:r>
             <w:r>
               <w:rPr>
@@ -1055,10 +1022,11 @@
               <w:tab w:val="right" w:leader="dot" w:pos="9350"/>
             </w:tabs>
             <w:rPr>
+              <w:rFonts w:eastAsiaTheme="minorEastAsia"/>
               <w:noProof/>
             </w:rPr>
           </w:pPr>
-          <w:hyperlink w:anchor="_Toc455513737" w:history="1">
+          <w:hyperlink w:anchor="_Toc455513762" w:history="1">
             <w:r>
               <w:rPr>
                 <w:rStyle w:val="Hyperlink"/>
@@ -1085,7 +1053,7 @@
                 <w:noProof/>
                 <w:webHidden/>
               </w:rPr>
-              <w:instrText xml:space="preserve"> PAGEREF _Toc455513737 \h </w:instrText>
+              <w:instrText xml:space="preserve"> PAGEREF _Toc455513762 \h </w:instrText>
             </w:r>
             <w:r>
               <w:rPr>
@@ -1123,10 +1091,11 @@
               <w:tab w:val="right" w:leader="dot" w:pos="9350"/>
             </w:tabs>
             <w:rPr>
+              <w:rFonts w:eastAsiaTheme="minorEastAsia"/>
               <w:noProof/>
             </w:rPr>
           </w:pPr>
-          <w:hyperlink w:anchor="_Toc455513738" w:history="1">
+          <w:hyperlink w:anchor="_Toc455513763" w:history="1">
             <w:r>
               <w:rPr>
                 <w:rStyle w:val="Hyperlink"/>
@@ -1153,7 +1122,7 @@
                 <w:noProof/>
                 <w:webHidden/>
               </w:rPr>
-              <w:instrText xml:space="preserve"> PAGEREF _Toc455513738 \h </w:instrText>
+              <w:instrText xml:space="preserve"> PAGEREF _Toc455513763 \h </w:instrText>
             </w:r>
             <w:r>
               <w:rPr>
@@ -1191,10 +1160,11 @@
               <w:tab w:val="right" w:leader="dot" w:pos="9350"/>
             </w:tabs>
             <w:rPr>
+              <w:rFonts w:eastAsiaTheme="minorEastAsia"/>
               <w:noProof/>
             </w:rPr>
           </w:pPr>
-          <w:hyperlink w:anchor="_Toc455513739" w:history="1">
+          <w:hyperlink w:anchor="_Toc455513764" w:history="1">
             <w:r>
               <w:rPr>
                 <w:rStyle w:val="Hyperlink"/>
@@ -1221,7 +1191,7 @@
                 <w:noProof/>
                 <w:webHidden/>
               </w:rPr>
-              <w:instrText xml:space="preserve"> PAGEREF _Toc455513739 \h </w:instrText>
+              <w:instrText xml:space="preserve"> PAGEREF _Toc455513764 \h </w:instrText>
             </w:r>
             <w:r>
               <w:rPr>
@@ -1259,10 +1229,11 @@
               <w:tab w:val="right" w:leader="dot" w:pos="9350"/>
             </w:tabs>
             <w:rPr>
+              <w:rFonts w:eastAsiaTheme="minorEastAsia"/>
               <w:noProof/>
             </w:rPr>
           </w:pPr>
-          <w:hyperlink w:anchor="_Toc455513740" w:history="1">
+          <w:hyperlink w:anchor="_Toc455513765" w:history="1">
             <w:r>
               <w:rPr>
                 <w:rStyle w:val="Hyperlink"/>
@@ -1289,7 +1260,7 @@
                 <w:noProof/>
                 <w:webHidden/>
               </w:rPr>
-              <w:instrText xml:space="preserve"> PAGEREF _Toc455513740 \h </w:instrText>
+              <w:instrText xml:space="preserve"> PAGEREF _Toc455513765 \h </w:instrText>
             </w:r>
             <w:r>
               <w:rPr>
@@ -1327,10 +1298,11 @@
               <w:tab w:val="right" w:leader="dot" w:pos="9350"/>
             </w:tabs>
             <w:rPr>
+              <w:rFonts w:eastAsiaTheme="minorEastAsia"/>
               <w:noProof/>
             </w:rPr>
           </w:pPr>
-          <w:hyperlink w:anchor="_Toc455513741" w:history="1">
+          <w:hyperlink w:anchor="_Toc455513766" w:history="1">
             <w:r>
               <w:rPr>
                 <w:rStyle w:val="Hyperlink"/>
@@ -1357,7 +1329,7 @@
                 <w:noProof/>
                 <w:webHidden/>
               </w:rPr>
-              <w:instrText xml:space="preserve"> PAGEREF _Toc455513741 \h </w:instrText>
+              <w:instrText xml:space="preserve"> PAGEREF _Toc455513766 \h </w:instrText>
             </w:r>
             <w:r>
               <w:rPr>
@@ -1395,10 +1367,11 @@
               <w:tab w:val="right" w:leader="dot" w:pos="9350"/>
             </w:tabs>
             <w:rPr>
+              <w:rFonts w:eastAsiaTheme="minorEastAsia"/>
               <w:noProof/>
             </w:rPr>
           </w:pPr>
-          <w:hyperlink w:anchor="_Toc455513742" w:history="1">
+          <w:hyperlink w:anchor="_Toc455513767" w:history="1">
             <w:r>
               <w:rPr>
                 <w:rStyle w:val="Hyperlink"/>
@@ -1425,7 +1398,7 @@
                 <w:noProof/>
                 <w:webHidden/>
               </w:rPr>
-              <w:instrText xml:space="preserve"> PAGEREF _Toc455513742 \h </w:instrText>
+              <w:instrText xml:space="preserve"> PAGEREF _Toc455513767 \h </w:instrText>
             </w:r>
             <w:r>
               <w:rPr>
@@ -1463,10 +1436,11 @@
               <w:tab w:val="right" w:leader="dot" w:pos="9350"/>
             </w:tabs>
             <w:rPr>
+              <w:rFonts w:eastAsiaTheme="minorEastAsia"/>
               <w:noProof/>
             </w:rPr>
           </w:pPr>
-          <w:hyperlink w:anchor="_Toc455513743" w:history="1">
+          <w:hyperlink w:anchor="_Toc455513768" w:history="1">
             <w:r>
               <w:rPr>
                 <w:rStyle w:val="Hyperlink"/>
@@ -1493,7 +1467,7 @@
                 <w:noProof/>
                 <w:webHidden/>
               </w:rPr>
-              <w:instrText xml:space="preserve"> PAGEREF _Toc455513743 \h </w:instrText>
+              <w:instrText xml:space="preserve"> PAGEREF _Toc455513768 \h </w:instrText>
             </w:r>
             <w:r>
               <w:rPr>
@@ -1531,10 +1505,11 @@
               <w:tab w:val="right" w:leader="dot" w:pos="9350"/>
             </w:tabs>
             <w:rPr>
+              <w:rFonts w:eastAsiaTheme="minorEastAsia"/>
               <w:noProof/>
             </w:rPr>
           </w:pPr>
-          <w:hyperlink w:anchor="_Toc455513744" w:history="1">
+          <w:hyperlink w:anchor="_Toc455513769" w:history="1">
             <w:r>
               <w:rPr>
                 <w:rStyle w:val="Hyperlink"/>
@@ -1561,7 +1536,7 @@
                 <w:noProof/>
                 <w:webHidden/>
               </w:rPr>
-              <w:instrText xml:space="preserve"> PAGEREF _Toc455513744 \h </w:instrText>
+              <w:instrText xml:space="preserve"> PAGEREF _Toc455513769 \h </w:instrText>
             </w:r>
             <w:r>
               <w:rPr>
@@ -1599,10 +1574,11 @@
               <w:tab w:val="right" w:leader="dot" w:pos="9350"/>
             </w:tabs>
             <w:rPr>
+              <w:rFonts w:eastAsiaTheme="minorEastAsia"/>
               <w:noProof/>
             </w:rPr>
           </w:pPr>
-          <w:hyperlink w:anchor="_Toc455513745" w:history="1">
+          <w:hyperlink w:anchor="_Toc455513770" w:history="1">
             <w:r>
               <w:rPr>
                 <w:rStyle w:val="Hyperlink"/>
@@ -1629,7 +1605,7 @@
                 <w:noProof/>
                 <w:webHidden/>
               </w:rPr>
-              <w:instrText xml:space="preserve"> PAGEREF _Toc455513745 \h </w:instrText>
+              <w:instrText xml:space="preserve"> PAGEREF _Toc455513770 \h </w:instrText>
             </w:r>
             <w:r>
               <w:rPr>
@@ -1667,10 +1643,11 @@
               <w:tab w:val="right" w:leader="dot" w:pos="9350"/>
             </w:tabs>
             <w:rPr>
+              <w:rFonts w:eastAsiaTheme="minorEastAsia"/>
               <w:noProof/>
             </w:rPr>
           </w:pPr>
-          <w:hyperlink w:anchor="_Toc455513746" w:history="1">
+          <w:hyperlink w:anchor="_Toc455513771" w:history="1">
             <w:r>
               <w:rPr>
                 <w:rStyle w:val="Hyperlink"/>
@@ -1697,7 +1674,7 @@
                 <w:noProof/>
                 <w:webHidden/>
               </w:rPr>
-              <w:instrText xml:space="preserve"> PAGEREF _Toc455513746 \h </w:instrText>
+              <w:instrText xml:space="preserve"> PAGEREF _Toc455513771 \h </w:instrText>
             </w:r>
             <w:r>
               <w:rPr>
@@ -1735,10 +1712,11 @@
               <w:tab w:val="right" w:leader="dot" w:pos="9350"/>
             </w:tabs>
             <w:rPr>
+              <w:rFonts w:eastAsiaTheme="minorEastAsia"/>
               <w:noProof/>
             </w:rPr>
           </w:pPr>
-          <w:hyperlink w:anchor="_Toc455513747" w:history="1">
+          <w:hyperlink w:anchor="_Toc455513772" w:history="1">
             <w:r>
               <w:rPr>
                 <w:rStyle w:val="Hyperlink"/>
@@ -1765,7 +1743,7 @@
                 <w:noProof/>
                 <w:webHidden/>
               </w:rPr>
-              <w:instrText xml:space="preserve"> PAGEREF _Toc455513747 \h </w:instrText>
+              <w:instrText xml:space="preserve"> PAGEREF _Toc455513772 \h </w:instrText>
             </w:r>
             <w:r>
               <w:rPr>
@@ -1817,35 +1795,35 @@
       <w:pPr>
         <w:pStyle w:val="Heading1"/>
       </w:pPr>
-      <w:bookmarkStart w:id="1" w:name="_Toc455513723"/>
+      <w:bookmarkStart w:id="0" w:name="_Toc455513748"/>
       <w:r>
         <w:lastRenderedPageBreak/>
         <w:t>JavaScript!!!!!!</w:t>
       </w:r>
+      <w:bookmarkEnd w:id="0"/>
+    </w:p>
+    <w:p>
+      <w:r>
+        <w:t xml:space="preserve">So I hear you want to learn about JavaScript.  Well </w:t>
+      </w:r>
+      <w:proofErr w:type="spellStart"/>
+      <w:r>
+        <w:t>your</w:t>
+      </w:r>
+      <w:proofErr w:type="spellEnd"/>
+      <w:r>
+        <w:t xml:space="preserve"> in luck because I am going to describe everything you need to know about this amazing language.  Your welcome!  Enjoy the contents below!!!!!!!!!!!!</w:t>
+      </w:r>
+    </w:p>
+    <w:p>
+      <w:pPr>
+        <w:pStyle w:val="Heading2"/>
+      </w:pPr>
+      <w:bookmarkStart w:id="1" w:name="_Toc455513749"/>
+      <w:r>
+        <w:t>JavaScript Values</w:t>
+      </w:r>
       <w:bookmarkEnd w:id="1"/>
-    </w:p>
-    <w:p>
-      <w:r>
-        <w:t xml:space="preserve">So I hear you want to learn about JavaScript.  Well </w:t>
-      </w:r>
-      <w:proofErr w:type="spellStart"/>
-      <w:r>
-        <w:t>your</w:t>
-      </w:r>
-      <w:proofErr w:type="spellEnd"/>
-      <w:r>
-        <w:t xml:space="preserve"> in luck because I am going to describe everything you need to know about this amazing language.  Your welcome!  Enjoy the contents below!!!!!!!!!!!!</w:t>
-      </w:r>
-    </w:p>
-    <w:p>
-      <w:pPr>
-        <w:pStyle w:val="Heading2"/>
-      </w:pPr>
-      <w:bookmarkStart w:id="2" w:name="_Toc455513724"/>
-      <w:r>
-        <w:t>JavaScript Values</w:t>
-      </w:r>
-      <w:bookmarkEnd w:id="2"/>
     </w:p>
     <w:p>
       <w:r>
@@ -1980,11 +1958,11 @@
       <w:pPr>
         <w:pStyle w:val="Heading2"/>
       </w:pPr>
-      <w:bookmarkStart w:id="3" w:name="_Toc455513725"/>
+      <w:bookmarkStart w:id="2" w:name="_Toc455513750"/>
       <w:r>
         <w:t>JavaScript Number Type!</w:t>
       </w:r>
-      <w:bookmarkEnd w:id="3"/>
+      <w:bookmarkEnd w:id="2"/>
     </w:p>
     <w:p>
       <w:r>
@@ -2037,11 +2015,11 @@
       <w:pPr>
         <w:pStyle w:val="Heading2"/>
       </w:pPr>
-      <w:bookmarkStart w:id="4" w:name="_Toc455513726"/>
+      <w:bookmarkStart w:id="3" w:name="_Toc455513751"/>
       <w:r>
         <w:t>JavaScript Strings!!!</w:t>
       </w:r>
-      <w:bookmarkEnd w:id="4"/>
+      <w:bookmarkEnd w:id="3"/>
     </w:p>
     <w:p>
       <w:r>
@@ -2208,7 +2186,7 @@
       <w:pPr>
         <w:pStyle w:val="Heading2"/>
       </w:pPr>
-      <w:bookmarkStart w:id="5" w:name="_Toc455513727"/>
+      <w:bookmarkStart w:id="4" w:name="_Toc455513752"/>
       <w:r>
         <w:lastRenderedPageBreak/>
         <w:t xml:space="preserve">JavaScript </w:t>
@@ -2219,22 +2197,22 @@
       <w:r>
         <w:t>!!!</w:t>
       </w:r>
+      <w:bookmarkEnd w:id="4"/>
+    </w:p>
+    <w:p>
+      <w:r>
+        <w:t>That person lied??  Oh they were actually telling the truth??  Well make up your mind already!!  Just use Booleans to represent whether what’s being said is true or false.  It’s easier than this back and forth drama.</w:t>
+      </w:r>
+    </w:p>
+    <w:p>
+      <w:pPr>
+        <w:pStyle w:val="Heading3"/>
+      </w:pPr>
+      <w:bookmarkStart w:id="5" w:name="_Toc455513753"/>
+      <w:r>
+        <w:t>Boolean expressions</w:t>
+      </w:r>
       <w:bookmarkEnd w:id="5"/>
-    </w:p>
-    <w:p>
-      <w:r>
-        <w:t>That person lied??  Oh they were actually telling the truth??  Well make up your mind already!!  Just use Booleans to represent whether what’s being said is true or false.  It’s easier than this back and forth drama.</w:t>
-      </w:r>
-    </w:p>
-    <w:p>
-      <w:pPr>
-        <w:pStyle w:val="Heading3"/>
-      </w:pPr>
-      <w:bookmarkStart w:id="6" w:name="_Toc455513728"/>
-      <w:r>
-        <w:t>Boolean expressions</w:t>
-      </w:r>
-      <w:bookmarkEnd w:id="6"/>
     </w:p>
     <w:p>
       <w:pPr>
@@ -2312,57 +2290,57 @@
       <w:pPr>
         <w:pStyle w:val="Heading3"/>
       </w:pPr>
-      <w:bookmarkStart w:id="7" w:name="_Toc455513729"/>
+      <w:bookmarkStart w:id="6" w:name="_Toc455513754"/>
       <w:r>
         <w:t>Short-circuiting</w:t>
       </w:r>
+      <w:bookmarkEnd w:id="6"/>
+    </w:p>
+    <w:p>
+      <w:r>
+        <w:t>JavaScript evaluates the left side of an expression before the right side.  In cases where you have something like “false and true”, the left side evaluates to false, so the right side won’t even get read by the compiler.</w:t>
+      </w:r>
+    </w:p>
+    <w:p>
+      <w:pPr>
+        <w:pStyle w:val="Heading3"/>
+      </w:pPr>
+      <w:bookmarkStart w:id="7" w:name="_Toc455513755"/>
+      <w:proofErr w:type="spellStart"/>
+      <w:r>
+        <w:t>isNan</w:t>
+      </w:r>
       <w:bookmarkEnd w:id="7"/>
-    </w:p>
-    <w:p>
-      <w:r>
-        <w:t>JavaScript evaluates the left side of an expression before the right side.  In cases where you have something like “false and true”, the left side evaluates to false, so the right side won’t even get read by the compiler.</w:t>
+      <w:proofErr w:type="spellEnd"/>
+    </w:p>
+    <w:p>
+      <w:proofErr w:type="spellStart"/>
+      <w:r>
+        <w:rPr>
+          <w:b/>
+        </w:rPr>
+        <w:t>isNan</w:t>
+      </w:r>
+      <w:proofErr w:type="spellEnd"/>
+      <w:r>
+        <w:rPr>
+          <w:b/>
+        </w:rPr>
+        <w:t xml:space="preserve">(object) </w:t>
+      </w:r>
+      <w:r>
+        <w:t>function can be used to see if an object is a number</w:t>
       </w:r>
     </w:p>
     <w:p>
       <w:pPr>
         <w:pStyle w:val="Heading3"/>
       </w:pPr>
-      <w:bookmarkStart w:id="8" w:name="_Toc455513730"/>
-      <w:proofErr w:type="spellStart"/>
-      <w:r>
-        <w:t>isNan</w:t>
+      <w:bookmarkStart w:id="8" w:name="_Toc455513756"/>
+      <w:r>
+        <w:t>If Statement</w:t>
       </w:r>
       <w:bookmarkEnd w:id="8"/>
-      <w:proofErr w:type="spellEnd"/>
-    </w:p>
-    <w:p>
-      <w:proofErr w:type="spellStart"/>
-      <w:r>
-        <w:rPr>
-          <w:b/>
-        </w:rPr>
-        <w:t>isNan</w:t>
-      </w:r>
-      <w:proofErr w:type="spellEnd"/>
-      <w:r>
-        <w:rPr>
-          <w:b/>
-        </w:rPr>
-        <w:t xml:space="preserve">(object) </w:t>
-      </w:r>
-      <w:r>
-        <w:t>function can be used to see if an object is a number</w:t>
-      </w:r>
-    </w:p>
-    <w:p>
-      <w:pPr>
-        <w:pStyle w:val="Heading3"/>
-      </w:pPr>
-      <w:bookmarkStart w:id="9" w:name="_Toc455513731"/>
-      <w:r>
-        <w:t>If Statement</w:t>
-      </w:r>
-      <w:bookmarkEnd w:id="9"/>
     </w:p>
     <w:p>
       <w:pPr>
@@ -2413,12 +2391,12 @@
       <w:pPr>
         <w:pStyle w:val="Heading3"/>
       </w:pPr>
-      <w:bookmarkStart w:id="10" w:name="_Toc455513732"/>
+      <w:bookmarkStart w:id="9" w:name="_Toc455513757"/>
       <w:r>
         <w:lastRenderedPageBreak/>
         <w:t>Switch statement</w:t>
       </w:r>
-      <w:bookmarkEnd w:id="10"/>
+      <w:bookmarkEnd w:id="9"/>
     </w:p>
     <w:p>
       <w:pPr>
@@ -2472,11 +2450,11 @@
       <w:pPr>
         <w:pStyle w:val="Heading3"/>
       </w:pPr>
-      <w:bookmarkStart w:id="11" w:name="_Toc455513733"/>
+      <w:bookmarkStart w:id="10" w:name="_Toc455513758"/>
       <w:r>
         <w:t>Test if a variable has a value</w:t>
       </w:r>
-      <w:bookmarkEnd w:id="11"/>
+      <w:bookmarkEnd w:id="10"/>
     </w:p>
     <w:p>
       <w:pPr>
@@ -2671,12 +2649,12 @@
       <w:pPr>
         <w:pStyle w:val="Heading3"/>
       </w:pPr>
-      <w:bookmarkStart w:id="12" w:name="_Toc455513734"/>
+      <w:bookmarkStart w:id="11" w:name="_Toc455513759"/>
       <w:r>
         <w:lastRenderedPageBreak/>
         <w:t>Evaluating equality</w:t>
       </w:r>
-      <w:bookmarkEnd w:id="12"/>
+      <w:bookmarkEnd w:id="11"/>
     </w:p>
     <w:p>
       <w:r>
@@ -2724,11 +2702,11 @@
       <w:pPr>
         <w:pStyle w:val="Heading2"/>
       </w:pPr>
-      <w:bookmarkStart w:id="13" w:name="_Toc455513735"/>
+      <w:bookmarkStart w:id="12" w:name="_Toc455513760"/>
       <w:r>
         <w:t>Rules for naming variables</w:t>
       </w:r>
-      <w:bookmarkEnd w:id="13"/>
+      <w:bookmarkEnd w:id="12"/>
     </w:p>
     <w:p>
       <w:r>
@@ -2831,26 +2809,26 @@
       <w:pPr>
         <w:pStyle w:val="Heading2"/>
       </w:pPr>
-      <w:bookmarkStart w:id="14" w:name="_Toc455513736"/>
+      <w:bookmarkStart w:id="13" w:name="_Toc455513761"/>
       <w:r>
         <w:t>JavaScript functions!!!!!</w:t>
       </w:r>
+      <w:bookmarkEnd w:id="13"/>
+    </w:p>
+    <w:p>
+      <w:r>
+        <w:t>JavaScript functions are pretty great!  And there’s some things that are worth knowing about them!  Thankfully for you I will tell you everything you might want to know about them!!!!</w:t>
+      </w:r>
+    </w:p>
+    <w:p>
+      <w:pPr>
+        <w:pStyle w:val="Heading3"/>
+      </w:pPr>
+      <w:bookmarkStart w:id="14" w:name="_Toc455513762"/>
+      <w:r>
+        <w:t>Declaration of a Function</w:t>
+      </w:r>
       <w:bookmarkEnd w:id="14"/>
-    </w:p>
-    <w:p>
-      <w:r>
-        <w:t>JavaScript functions are pretty great!  And there’s some things that are worth knowing about them!  Thankfully for you I will tell you everything you might want to know about them!!!!</w:t>
-      </w:r>
-    </w:p>
-    <w:p>
-      <w:pPr>
-        <w:pStyle w:val="Heading3"/>
-      </w:pPr>
-      <w:bookmarkStart w:id="15" w:name="_Toc455513737"/>
-      <w:r>
-        <w:t>Declaration of a Function</w:t>
-      </w:r>
-      <w:bookmarkEnd w:id="15"/>
     </w:p>
     <w:p>
       <w:r>
@@ -2898,11 +2876,11 @@
       <w:pPr>
         <w:pStyle w:val="Heading3"/>
       </w:pPr>
-      <w:bookmarkStart w:id="16" w:name="_Toc455513738"/>
+      <w:bookmarkStart w:id="15" w:name="_Toc455513763"/>
       <w:r>
         <w:t>Storing a function is a variable</w:t>
       </w:r>
-      <w:bookmarkEnd w:id="16"/>
+      <w:bookmarkEnd w:id="15"/>
     </w:p>
     <w:p>
       <w:r>
@@ -2972,11 +2950,11 @@
       <w:pPr>
         <w:pStyle w:val="Heading3"/>
       </w:pPr>
-      <w:bookmarkStart w:id="17" w:name="_Toc455513739"/>
+      <w:bookmarkStart w:id="16" w:name="_Toc455513764"/>
       <w:r>
         <w:t>Special notes about calling JavaScript functions</w:t>
       </w:r>
-      <w:bookmarkEnd w:id="17"/>
+      <w:bookmarkEnd w:id="16"/>
     </w:p>
     <w:p>
       <w:pPr>
@@ -3006,11 +2984,11 @@
       <w:pPr>
         <w:pStyle w:val="Heading2"/>
       </w:pPr>
-      <w:bookmarkStart w:id="18" w:name="_Toc455513740"/>
+      <w:bookmarkStart w:id="17" w:name="_Toc455513765"/>
       <w:r>
         <w:t>JavaScript Pop-ups!</w:t>
       </w:r>
-      <w:bookmarkEnd w:id="18"/>
+      <w:bookmarkEnd w:id="17"/>
     </w:p>
     <w:p>
       <w:r>
@@ -3265,11 +3243,11 @@
       <w:pPr>
         <w:pStyle w:val="Heading2"/>
       </w:pPr>
-      <w:bookmarkStart w:id="19" w:name="_Toc455513741"/>
+      <w:bookmarkStart w:id="18" w:name="_Toc455513766"/>
       <w:r>
         <w:t>JavaScript variable scope</w:t>
       </w:r>
-      <w:bookmarkEnd w:id="19"/>
+      <w:bookmarkEnd w:id="18"/>
     </w:p>
     <w:p>
       <w:r>
@@ -3462,11 +3440,11 @@
       <w:pPr>
         <w:pStyle w:val="Heading2"/>
       </w:pPr>
-      <w:bookmarkStart w:id="20" w:name="_Toc455513742"/>
+      <w:bookmarkStart w:id="19" w:name="_Toc455513767"/>
       <w:r>
         <w:t>Converting between types</w:t>
       </w:r>
-      <w:bookmarkEnd w:id="20"/>
+      <w:bookmarkEnd w:id="19"/>
     </w:p>
     <w:p>
       <w:r>
@@ -3504,7 +3482,7 @@
       <w:pPr>
         <w:pStyle w:val="Heading2"/>
       </w:pPr>
-      <w:bookmarkStart w:id="21" w:name="_Toc455513743"/>
+      <w:bookmarkStart w:id="20" w:name="_Toc455513768"/>
       <w:r>
         <w:t xml:space="preserve">JavaScript </w:t>
       </w:r>
@@ -3516,17 +3494,17 @@
       <w:r>
         <w:t>!!</w:t>
       </w:r>
+      <w:bookmarkEnd w:id="20"/>
+    </w:p>
+    <w:p>
+      <w:pPr>
+        <w:pStyle w:val="Heading3"/>
+      </w:pPr>
+      <w:bookmarkStart w:id="21" w:name="_Toc455513769"/>
+      <w:r>
+        <w:t>While loop</w:t>
+      </w:r>
       <w:bookmarkEnd w:id="21"/>
-    </w:p>
-    <w:p>
-      <w:pPr>
-        <w:pStyle w:val="Heading3"/>
-      </w:pPr>
-      <w:bookmarkStart w:id="22" w:name="_Toc455513744"/>
-      <w:r>
-        <w:t>While loop</w:t>
-      </w:r>
-      <w:bookmarkEnd w:id="22"/>
     </w:p>
     <w:p>
       <w:r>
@@ -3574,12 +3552,12 @@
       <w:pPr>
         <w:pStyle w:val="Heading3"/>
       </w:pPr>
-      <w:bookmarkStart w:id="23" w:name="_Toc455513745"/>
+      <w:bookmarkStart w:id="22" w:name="_Toc455513770"/>
       <w:r>
         <w:lastRenderedPageBreak/>
         <w:t>Do While loop</w:t>
       </w:r>
-      <w:bookmarkEnd w:id="23"/>
+      <w:bookmarkEnd w:id="22"/>
     </w:p>
     <w:p>
       <w:r>
@@ -3627,11 +3605,11 @@
       <w:pPr>
         <w:pStyle w:val="Heading3"/>
       </w:pPr>
-      <w:bookmarkStart w:id="24" w:name="_Toc455513746"/>
+      <w:bookmarkStart w:id="23" w:name="_Toc455513771"/>
       <w:r>
         <w:t>For loop</w:t>
       </w:r>
-      <w:bookmarkEnd w:id="24"/>
+      <w:bookmarkEnd w:id="23"/>
     </w:p>
     <w:p>
       <w:r>
@@ -3679,11 +3657,11 @@
       <w:pPr>
         <w:pStyle w:val="Heading2"/>
       </w:pPr>
-      <w:bookmarkStart w:id="25" w:name="_Toc455513747"/>
+      <w:bookmarkStart w:id="24" w:name="_Toc455513772"/>
       <w:r>
         <w:t>Handling Errors: Try Catch Finally</w:t>
       </w:r>
-      <w:bookmarkEnd w:id="25"/>
+      <w:bookmarkEnd w:id="24"/>
     </w:p>
     <w:p>
       <w:r>
@@ -3727,6 +3705,289 @@
         </w:drawing>
       </w:r>
     </w:p>
+    <w:p>
+      <w:pPr>
+        <w:pStyle w:val="Heading1"/>
+      </w:pPr>
+      <w:r>
+        <w:t>The script tag!!!</w:t>
+      </w:r>
+    </w:p>
+    <w:p>
+      <w:r>
+        <w:t>The script tag is awesome and I’ll show you why!</w:t>
+      </w:r>
+    </w:p>
+    <w:p>
+      <w:pPr>
+        <w:pStyle w:val="Heading2"/>
+      </w:pPr>
+      <w:r>
+        <w:t xml:space="preserve">Using the script tag to define inline </w:t>
+      </w:r>
+      <w:proofErr w:type="spellStart"/>
+      <w:r>
+        <w:t>javascript</w:t>
+      </w:r>
+      <w:proofErr w:type="spellEnd"/>
+    </w:p>
+    <w:p>
+      <w:r>
+        <w:t xml:space="preserve">You can use the script tag to define inline </w:t>
+      </w:r>
+      <w:proofErr w:type="spellStart"/>
+      <w:r>
+        <w:t>javascript</w:t>
+      </w:r>
+      <w:proofErr w:type="spellEnd"/>
+      <w:r>
+        <w:t xml:space="preserve">. </w:t>
+      </w:r>
+    </w:p>
+    <w:p/>
+    <w:p>
+      <w:r>
+        <w:rPr>
+          <w:noProof/>
+        </w:rPr>
+        <w:drawing>
+          <wp:inline distT="0" distB="0" distL="0" distR="0" wp14:anchorId="2FA4BCD2" wp14:editId="14349D74">
+            <wp:extent cx="5943600" cy="1934210"/>
+            <wp:effectExtent l="0" t="0" r="0" b="8890"/>
+            <wp:docPr id="20" name="Picture 20"/>
+            <wp:cNvGraphicFramePr>
+              <a:graphicFrameLocks xmlns:a="http://schemas.openxmlformats.org/drawingml/2006/main" noChangeAspect="1"/>
+            </wp:cNvGraphicFramePr>
+            <a:graphic xmlns:a="http://schemas.openxmlformats.org/drawingml/2006/main">
+              <a:graphicData uri="http://schemas.openxmlformats.org/drawingml/2006/picture">
+                <pic:pic xmlns:pic="http://schemas.openxmlformats.org/drawingml/2006/picture">
+                  <pic:nvPicPr>
+                    <pic:cNvPr id="1" name=""/>
+                    <pic:cNvPicPr/>
+                  </pic:nvPicPr>
+                  <pic:blipFill>
+                    <a:blip r:embed="rId24"/>
+                    <a:stretch>
+                      <a:fillRect/>
+                    </a:stretch>
+                  </pic:blipFill>
+                  <pic:spPr>
+                    <a:xfrm>
+                      <a:off x="0" y="0"/>
+                      <a:ext cx="5943600" cy="1934210"/>
+                    </a:xfrm>
+                    <a:prstGeom prst="rect">
+                      <a:avLst/>
+                    </a:prstGeom>
+                  </pic:spPr>
+                </pic:pic>
+              </a:graphicData>
+            </a:graphic>
+          </wp:inline>
+        </w:drawing>
+      </w:r>
+    </w:p>
+    <w:p>
+      <w:pPr>
+        <w:pStyle w:val="Heading2"/>
+      </w:pPr>
+      <w:r>
+        <w:t xml:space="preserve">Using the script tag to reference an external </w:t>
+      </w:r>
+      <w:proofErr w:type="spellStart"/>
+      <w:r>
+        <w:t>javascript</w:t>
+      </w:r>
+      <w:proofErr w:type="spellEnd"/>
+      <w:r>
+        <w:t xml:space="preserve"> file</w:t>
+      </w:r>
+    </w:p>
+    <w:p>
+      <w:r>
+        <w:rPr>
+          <w:noProof/>
+        </w:rPr>
+        <w:drawing>
+          <wp:inline distT="0" distB="0" distL="0" distR="0" wp14:anchorId="2C658616" wp14:editId="07A8B2D2">
+            <wp:extent cx="5943600" cy="560070"/>
+            <wp:effectExtent l="0" t="0" r="0" b="0"/>
+            <wp:docPr id="22" name="Picture 22"/>
+            <wp:cNvGraphicFramePr>
+              <a:graphicFrameLocks xmlns:a="http://schemas.openxmlformats.org/drawingml/2006/main" noChangeAspect="1"/>
+            </wp:cNvGraphicFramePr>
+            <a:graphic xmlns:a="http://schemas.openxmlformats.org/drawingml/2006/main">
+              <a:graphicData uri="http://schemas.openxmlformats.org/drawingml/2006/picture">
+                <pic:pic xmlns:pic="http://schemas.openxmlformats.org/drawingml/2006/picture">
+                  <pic:nvPicPr>
+                    <pic:cNvPr id="1" name=""/>
+                    <pic:cNvPicPr/>
+                  </pic:nvPicPr>
+                  <pic:blipFill>
+                    <a:blip r:embed="rId25"/>
+                    <a:stretch>
+                      <a:fillRect/>
+                    </a:stretch>
+                  </pic:blipFill>
+                  <pic:spPr>
+                    <a:xfrm>
+                      <a:off x="0" y="0"/>
+                      <a:ext cx="5943600" cy="560070"/>
+                    </a:xfrm>
+                    <a:prstGeom prst="rect">
+                      <a:avLst/>
+                    </a:prstGeom>
+                  </pic:spPr>
+                </pic:pic>
+              </a:graphicData>
+            </a:graphic>
+          </wp:inline>
+        </w:drawing>
+      </w:r>
+    </w:p>
+    <w:p>
+      <w:pPr>
+        <w:pStyle w:val="ListParagraph"/>
+        <w:numPr>
+          <w:ilvl w:val="0"/>
+          <w:numId w:val="10"/>
+        </w:numPr>
+      </w:pPr>
+      <w:r>
+        <w:t>The script tag must be empty</w:t>
+      </w:r>
+    </w:p>
+    <w:p>
+      <w:r>
+        <w:rPr>
+          <w:noProof/>
+        </w:rPr>
+        <w:drawing>
+          <wp:inline distT="0" distB="0" distL="0" distR="0" wp14:anchorId="726D8223" wp14:editId="432DA40D">
+            <wp:extent cx="5943600" cy="1997075"/>
+            <wp:effectExtent l="0" t="0" r="0" b="3175"/>
+            <wp:docPr id="23" name="Picture 23"/>
+            <wp:cNvGraphicFramePr>
+              <a:graphicFrameLocks xmlns:a="http://schemas.openxmlformats.org/drawingml/2006/main" noChangeAspect="1"/>
+            </wp:cNvGraphicFramePr>
+            <a:graphic xmlns:a="http://schemas.openxmlformats.org/drawingml/2006/main">
+              <a:graphicData uri="http://schemas.openxmlformats.org/drawingml/2006/picture">
+                <pic:pic xmlns:pic="http://schemas.openxmlformats.org/drawingml/2006/picture">
+                  <pic:nvPicPr>
+                    <pic:cNvPr id="1" name=""/>
+                    <pic:cNvPicPr/>
+                  </pic:nvPicPr>
+                  <pic:blipFill>
+                    <a:blip r:embed="rId26"/>
+                    <a:stretch>
+                      <a:fillRect/>
+                    </a:stretch>
+                  </pic:blipFill>
+                  <pic:spPr>
+                    <a:xfrm>
+                      <a:off x="0" y="0"/>
+                      <a:ext cx="5943600" cy="1997075"/>
+                    </a:xfrm>
+                    <a:prstGeom prst="rect">
+                      <a:avLst/>
+                    </a:prstGeom>
+                  </pic:spPr>
+                </pic:pic>
+              </a:graphicData>
+            </a:graphic>
+          </wp:inline>
+        </w:drawing>
+      </w:r>
+    </w:p>
+    <w:p>
+      <w:pPr>
+        <w:pStyle w:val="Heading2"/>
+      </w:pPr>
+      <w:r>
+        <w:t>Handling browsers that don’t support JavaScript</w:t>
+      </w:r>
+    </w:p>
+    <w:p>
+      <w:r>
+        <w:rPr>
+          <w:noProof/>
+        </w:rPr>
+        <w:drawing>
+          <wp:inline distT="0" distB="0" distL="0" distR="0" wp14:anchorId="3237A9A2" wp14:editId="6383F684">
+            <wp:extent cx="5943600" cy="368300"/>
+            <wp:effectExtent l="0" t="0" r="0" b="0"/>
+            <wp:docPr id="24" name="Picture 24"/>
+            <wp:cNvGraphicFramePr>
+              <a:graphicFrameLocks xmlns:a="http://schemas.openxmlformats.org/drawingml/2006/main" noChangeAspect="1"/>
+            </wp:cNvGraphicFramePr>
+            <a:graphic xmlns:a="http://schemas.openxmlformats.org/drawingml/2006/main">
+              <a:graphicData uri="http://schemas.openxmlformats.org/drawingml/2006/picture">
+                <pic:pic xmlns:pic="http://schemas.openxmlformats.org/drawingml/2006/picture">
+                  <pic:nvPicPr>
+                    <pic:cNvPr id="1" name=""/>
+                    <pic:cNvPicPr/>
+                  </pic:nvPicPr>
+                  <pic:blipFill>
+                    <a:blip r:embed="rId27"/>
+                    <a:stretch>
+                      <a:fillRect/>
+                    </a:stretch>
+                  </pic:blipFill>
+                  <pic:spPr>
+                    <a:xfrm>
+                      <a:off x="0" y="0"/>
+                      <a:ext cx="5943600" cy="368300"/>
+                    </a:xfrm>
+                    <a:prstGeom prst="rect">
+                      <a:avLst/>
+                    </a:prstGeom>
+                  </pic:spPr>
+                </pic:pic>
+              </a:graphicData>
+            </a:graphic>
+          </wp:inline>
+        </w:drawing>
+      </w:r>
+    </w:p>
+    <w:p>
+      <w:pPr>
+        <w:pStyle w:val="Heading2"/>
+      </w:pPr>
+      <w:r>
+        <w:t>Where in HTML to place your Script tags</w:t>
+      </w:r>
+    </w:p>
+    <w:p>
+      <w:r>
+        <w:t>You can maximize performance by placing your script tags in the proper place.</w:t>
+      </w:r>
+    </w:p>
+    <w:p>
+      <w:pPr>
+        <w:pStyle w:val="ListParagraph"/>
+        <w:numPr>
+          <w:ilvl w:val="0"/>
+          <w:numId w:val="10"/>
+        </w:numPr>
+      </w:pPr>
+      <w:r>
+        <w:t>Place your script tag at the end of your HTML document, so that the browser doesn’t stop parsing HTML to import your JavaScript.</w:t>
+      </w:r>
+      <w:bookmarkStart w:id="25" w:name="_GoBack"/>
+      <w:bookmarkEnd w:id="25"/>
+    </w:p>
+    <w:p>
+      <w:pPr>
+        <w:pStyle w:val="ListParagraph"/>
+        <w:numPr>
+          <w:ilvl w:val="0"/>
+          <w:numId w:val="10"/>
+        </w:numPr>
+      </w:pPr>
+      <w:r>
+        <w:t>Place your script tag after your CSS reference, so that the browser can render your JavaScript and CSS at the same time.</w:t>
+      </w:r>
+    </w:p>
     <w:sectPr>
       <w:pgSz w:w="12240" w:h="15840"/>
       <w:pgMar w:top="1440" w:right="1440" w:bottom="1440" w:left="1440" w:header="720" w:footer="720" w:gutter="0"/>
@@ -4620,6 +4881,119 @@
     </w:lvl>
   </w:abstractNum>
   <w:abstractNum w:abstractNumId="8" w15:restartNumberingAfterBreak="0">
+    <w:nsid w:val="62F10F24"/>
+    <w:multiLevelType w:val="hybridMultilevel"/>
+    <w:tmpl w:val="48DECDC8"/>
+    <w:lvl w:ilvl="0" w:tplc="04090001">
+      <w:start w:val="1"/>
+      <w:numFmt w:val="bullet"/>
+      <w:lvlText w:val=""/>
+      <w:lvlJc w:val="left"/>
+      <w:pPr>
+        <w:ind w:left="720" w:hanging="360"/>
+      </w:pPr>
+      <w:rPr>
+        <w:rFonts w:ascii="Symbol" w:hAnsi="Symbol" w:hint="default"/>
+      </w:rPr>
+    </w:lvl>
+    <w:lvl w:ilvl="1" w:tplc="04090003" w:tentative="1">
+      <w:start w:val="1"/>
+      <w:numFmt w:val="bullet"/>
+      <w:lvlText w:val="o"/>
+      <w:lvlJc w:val="left"/>
+      <w:pPr>
+        <w:ind w:left="1440" w:hanging="360"/>
+      </w:pPr>
+      <w:rPr>
+        <w:rFonts w:ascii="Courier New" w:hAnsi="Courier New" w:cs="Courier New" w:hint="default"/>
+      </w:rPr>
+    </w:lvl>
+    <w:lvl w:ilvl="2" w:tplc="04090005" w:tentative="1">
+      <w:start w:val="1"/>
+      <w:numFmt w:val="bullet"/>
+      <w:lvlText w:val=""/>
+      <w:lvlJc w:val="left"/>
+      <w:pPr>
+        <w:ind w:left="2160" w:hanging="360"/>
+      </w:pPr>
+      <w:rPr>
+        <w:rFonts w:ascii="Wingdings" w:hAnsi="Wingdings" w:hint="default"/>
+      </w:rPr>
+    </w:lvl>
+    <w:lvl w:ilvl="3" w:tplc="04090001" w:tentative="1">
+      <w:start w:val="1"/>
+      <w:numFmt w:val="bullet"/>
+      <w:lvlText w:val=""/>
+      <w:lvlJc w:val="left"/>
+      <w:pPr>
+        <w:ind w:left="2880" w:hanging="360"/>
+      </w:pPr>
+      <w:rPr>
+        <w:rFonts w:ascii="Symbol" w:hAnsi="Symbol" w:hint="default"/>
+      </w:rPr>
+    </w:lvl>
+    <w:lvl w:ilvl="4" w:tplc="04090003" w:tentative="1">
+      <w:start w:val="1"/>
+      <w:numFmt w:val="bullet"/>
+      <w:lvlText w:val="o"/>
+      <w:lvlJc w:val="left"/>
+      <w:pPr>
+        <w:ind w:left="3600" w:hanging="360"/>
+      </w:pPr>
+      <w:rPr>
+        <w:rFonts w:ascii="Courier New" w:hAnsi="Courier New" w:cs="Courier New" w:hint="default"/>
+      </w:rPr>
+    </w:lvl>
+    <w:lvl w:ilvl="5" w:tplc="04090005" w:tentative="1">
+      <w:start w:val="1"/>
+      <w:numFmt w:val="bullet"/>
+      <w:lvlText w:val=""/>
+      <w:lvlJc w:val="left"/>
+      <w:pPr>
+        <w:ind w:left="4320" w:hanging="360"/>
+      </w:pPr>
+      <w:rPr>
+        <w:rFonts w:ascii="Wingdings" w:hAnsi="Wingdings" w:hint="default"/>
+      </w:rPr>
+    </w:lvl>
+    <w:lvl w:ilvl="6" w:tplc="04090001" w:tentative="1">
+      <w:start w:val="1"/>
+      <w:numFmt w:val="bullet"/>
+      <w:lvlText w:val=""/>
+      <w:lvlJc w:val="left"/>
+      <w:pPr>
+        <w:ind w:left="5040" w:hanging="360"/>
+      </w:pPr>
+      <w:rPr>
+        <w:rFonts w:ascii="Symbol" w:hAnsi="Symbol" w:hint="default"/>
+      </w:rPr>
+    </w:lvl>
+    <w:lvl w:ilvl="7" w:tplc="04090003" w:tentative="1">
+      <w:start w:val="1"/>
+      <w:numFmt w:val="bullet"/>
+      <w:lvlText w:val="o"/>
+      <w:lvlJc w:val="left"/>
+      <w:pPr>
+        <w:ind w:left="5760" w:hanging="360"/>
+      </w:pPr>
+      <w:rPr>
+        <w:rFonts w:ascii="Courier New" w:hAnsi="Courier New" w:cs="Courier New" w:hint="default"/>
+      </w:rPr>
+    </w:lvl>
+    <w:lvl w:ilvl="8" w:tplc="04090005" w:tentative="1">
+      <w:start w:val="1"/>
+      <w:numFmt w:val="bullet"/>
+      <w:lvlText w:val=""/>
+      <w:lvlJc w:val="left"/>
+      <w:pPr>
+        <w:ind w:left="6480" w:hanging="360"/>
+      </w:pPr>
+      <w:rPr>
+        <w:rFonts w:ascii="Wingdings" w:hAnsi="Wingdings" w:hint="default"/>
+      </w:rPr>
+    </w:lvl>
+  </w:abstractNum>
+  <w:abstractNum w:abstractNumId="9" w15:restartNumberingAfterBreak="0">
     <w:nsid w:val="63340643"/>
     <w:multiLevelType w:val="hybridMultilevel"/>
     <w:tmpl w:val="03146BB6"/>
@@ -4757,6 +5131,9 @@
     <w:abstractNumId w:val="4"/>
   </w:num>
   <w:num w:numId="9">
+    <w:abstractNumId w:val="9"/>
+  </w:num>
+  <w:num w:numId="10">
     <w:abstractNumId w:val="8"/>
   </w:num>
 </w:numbering>
@@ -5662,7 +6039,7 @@
 </file>
 
 <file path=customXml/itemProps1.xml><?xml version="1.0" encoding="utf-8"?>
-<ds:datastoreItem xmlns:ds="http://schemas.openxmlformats.org/officeDocument/2006/customXml" ds:itemID="{2C245392-C654-4B43-9398-A24B293F093B}">
+<ds:datastoreItem xmlns:ds="http://schemas.openxmlformats.org/officeDocument/2006/customXml" ds:itemID="{77DE2342-AA6E-4386-9DA8-9DE63578ADD5}">
   <ds:schemaRefs>
     <ds:schemaRef ds:uri="http://schemas.openxmlformats.org/officeDocument/2006/bibliography"/>
   </ds:schemaRefs>

</xml_diff>

<commit_message>
Finished cheat sheet for chapter 3
Finished cheat sheet for chapter 3!
</commit_message>
<xml_diff>
--- a/Chapter 3 - Getting Started with JavaScript/Chapter 3 Cheatsheet.docx
+++ b/Chapter 3 - Getting Started with JavaScript/Chapter 3 Cheatsheet.docx
@@ -1830,7 +1830,13 @@
         <w:t xml:space="preserve">Yeah so JavaScript thinks its super cool because it has these things called values.  They aren’t so special!  Well actually they are quite special. </w:t>
       </w:r>
       <w:r>
-        <w:t xml:space="preserve"> Basically every variable in JavaScript can equal one of the following:</w:t>
+        <w:t xml:space="preserve"> Basically every variable in JavaScript can equal one of the following</w:t>
+      </w:r>
+      <w:r>
+        <w:t xml:space="preserve"> values</w:t>
+      </w:r>
+      <w:r>
+        <w:t>:</w:t>
       </w:r>
     </w:p>
     <w:p>
@@ -2179,6 +2185,7 @@
         </w:numPr>
       </w:pPr>
       <w:r>
+        <w:lastRenderedPageBreak/>
         <w:t>“this” + ‘is’ + ‘a’ + “valid” + ‘string’</w:t>
       </w:r>
     </w:p>
@@ -2188,7 +2195,6 @@
       </w:pPr>
       <w:bookmarkStart w:id="4" w:name="_Toc455513752"/>
       <w:r>
-        <w:lastRenderedPageBreak/>
         <w:t xml:space="preserve">JavaScript </w:t>
       </w:r>
       <w:r>
@@ -3707,54 +3713,41 @@
     </w:p>
     <w:p>
       <w:pPr>
-        <w:pStyle w:val="Heading1"/>
-      </w:pPr>
-      <w:r>
-        <w:t>The script tag!!!</w:t>
-      </w:r>
-    </w:p>
-    <w:p>
-      <w:r>
-        <w:t>The script tag is awesome and I’ll show you why!</w:t>
-      </w:r>
-    </w:p>
-    <w:p>
-      <w:pPr>
         <w:pStyle w:val="Heading2"/>
       </w:pPr>
       <w:r>
-        <w:t xml:space="preserve">Using the script tag to define inline </w:t>
-      </w:r>
-      <w:proofErr w:type="spellStart"/>
-      <w:r>
-        <w:t>javascript</w:t>
-      </w:r>
-      <w:proofErr w:type="spellEnd"/>
-    </w:p>
-    <w:p>
-      <w:r>
-        <w:t xml:space="preserve">You can use the script tag to define inline </w:t>
-      </w:r>
-      <w:proofErr w:type="spellStart"/>
-      <w:r>
-        <w:t>javascript</w:t>
-      </w:r>
-      <w:proofErr w:type="spellEnd"/>
-      <w:r>
-        <w:t xml:space="preserve">. </w:t>
-      </w:r>
-    </w:p>
-    <w:p/>
+        <w:t>JavaScript Arrays!!!!</w:t>
+      </w:r>
+    </w:p>
+    <w:p>
+      <w:r>
+        <w:t>So JavaScript and every other language on earth has these things called arrays.  Why do we need them?  I don’t know.  You act like I’m the expert on this topic or something.  I’m supposed to be?  Well, okay.  I’ll feign experience for your sake then!  We need them because they store data in a unique way!!!  You can learn about them in the sections below.</w:t>
+      </w:r>
+    </w:p>
+    <w:p>
+      <w:pPr>
+        <w:pStyle w:val="Heading3"/>
+      </w:pPr>
+      <w:r>
+        <w:lastRenderedPageBreak/>
+        <w:t>Create an Array</w:t>
+      </w:r>
+    </w:p>
+    <w:p>
+      <w:r>
+        <w:t>There are three ways to create an array.  They are listed below:</w:t>
+      </w:r>
+    </w:p>
     <w:p>
       <w:r>
         <w:rPr>
           <w:noProof/>
         </w:rPr>
         <w:drawing>
-          <wp:inline distT="0" distB="0" distL="0" distR="0" wp14:anchorId="2FA4BCD2" wp14:editId="14349D74">
-            <wp:extent cx="5943600" cy="1934210"/>
-            <wp:effectExtent l="0" t="0" r="0" b="8890"/>
-            <wp:docPr id="20" name="Picture 20"/>
+          <wp:inline distT="0" distB="0" distL="0" distR="0" wp14:anchorId="5C744B19" wp14:editId="2566CDA7">
+            <wp:extent cx="5772150" cy="2219325"/>
+            <wp:effectExtent l="0" t="0" r="0" b="9525"/>
+            <wp:docPr id="4" name="Picture 4"/>
             <wp:cNvGraphicFramePr>
               <a:graphicFrameLocks xmlns:a="http://schemas.openxmlformats.org/drawingml/2006/main" noChangeAspect="1"/>
             </wp:cNvGraphicFramePr>
@@ -3774,7 +3767,7 @@
                   <pic:spPr>
                     <a:xfrm>
                       <a:off x="0" y="0"/>
-                      <a:ext cx="5943600" cy="1934210"/>
+                      <a:ext cx="5772150" cy="2219325"/>
                     </a:xfrm>
                     <a:prstGeom prst="rect">
                       <a:avLst/>
@@ -3788,31 +3781,15 @@
       </w:r>
     </w:p>
     <w:p>
-      <w:pPr>
-        <w:pStyle w:val="Heading2"/>
-      </w:pPr>
-      <w:r>
-        <w:t xml:space="preserve">Using the script tag to reference an external </w:t>
-      </w:r>
-      <w:proofErr w:type="spellStart"/>
-      <w:r>
-        <w:t>javascript</w:t>
-      </w:r>
-      <w:proofErr w:type="spellEnd"/>
-      <w:r>
-        <w:t xml:space="preserve"> file</w:t>
-      </w:r>
-    </w:p>
-    <w:p>
       <w:r>
         <w:rPr>
           <w:noProof/>
         </w:rPr>
         <w:drawing>
-          <wp:inline distT="0" distB="0" distL="0" distR="0" wp14:anchorId="2C658616" wp14:editId="07A8B2D2">
-            <wp:extent cx="5943600" cy="560070"/>
+          <wp:inline distT="0" distB="0" distL="0" distR="0" wp14:anchorId="4B6D95F1" wp14:editId="0A9211E7">
+            <wp:extent cx="5619750" cy="876300"/>
             <wp:effectExtent l="0" t="0" r="0" b="0"/>
-            <wp:docPr id="22" name="Picture 22"/>
+            <wp:docPr id="21" name="Picture 21"/>
             <wp:cNvGraphicFramePr>
               <a:graphicFrameLocks xmlns:a="http://schemas.openxmlformats.org/drawingml/2006/main" noChangeAspect="1"/>
             </wp:cNvGraphicFramePr>
@@ -3832,7 +3809,7 @@
                   <pic:spPr>
                     <a:xfrm>
                       <a:off x="0" y="0"/>
-                      <a:ext cx="5943600" cy="560070"/>
+                      <a:ext cx="5619750" cy="876300"/>
                     </a:xfrm>
                     <a:prstGeom prst="rect">
                       <a:avLst/>
@@ -3846,27 +3823,15 @@
       </w:r>
     </w:p>
     <w:p>
-      <w:pPr>
-        <w:pStyle w:val="ListParagraph"/>
-        <w:numPr>
-          <w:ilvl w:val="0"/>
-          <w:numId w:val="10"/>
-        </w:numPr>
-      </w:pPr>
-      <w:r>
-        <w:t>The script tag must be empty</w:t>
-      </w:r>
-    </w:p>
-    <w:p>
       <w:r>
         <w:rPr>
           <w:noProof/>
         </w:rPr>
         <w:drawing>
-          <wp:inline distT="0" distB="0" distL="0" distR="0" wp14:anchorId="726D8223" wp14:editId="432DA40D">
-            <wp:extent cx="5943600" cy="1997075"/>
-            <wp:effectExtent l="0" t="0" r="0" b="3175"/>
-            <wp:docPr id="23" name="Picture 23"/>
+          <wp:inline distT="0" distB="0" distL="0" distR="0" wp14:anchorId="5459EE30" wp14:editId="40EDE5EA">
+            <wp:extent cx="5724525" cy="771525"/>
+            <wp:effectExtent l="0" t="0" r="9525" b="9525"/>
+            <wp:docPr id="25" name="Picture 25"/>
             <wp:cNvGraphicFramePr>
               <a:graphicFrameLocks xmlns:a="http://schemas.openxmlformats.org/drawingml/2006/main" noChangeAspect="1"/>
             </wp:cNvGraphicFramePr>
@@ -3886,7 +3851,7 @@
                   <pic:spPr>
                     <a:xfrm>
                       <a:off x="0" y="0"/>
-                      <a:ext cx="5943600" cy="1997075"/>
+                      <a:ext cx="5724525" cy="771525"/>
                     </a:xfrm>
                     <a:prstGeom prst="rect">
                       <a:avLst/>
@@ -3901,10 +3866,11 @@
     </w:p>
     <w:p>
       <w:pPr>
-        <w:pStyle w:val="Heading2"/>
-      </w:pPr>
-      <w:r>
-        <w:t>Handling browsers that don’t support JavaScript</w:t>
+        <w:pStyle w:val="Heading3"/>
+      </w:pPr>
+      <w:r>
+        <w:lastRenderedPageBreak/>
+        <w:t>Array Methods</w:t>
       </w:r>
     </w:p>
     <w:p>
@@ -3913,10 +3879,10 @@
           <w:noProof/>
         </w:rPr>
         <w:drawing>
-          <wp:inline distT="0" distB="0" distL="0" distR="0" wp14:anchorId="3237A9A2" wp14:editId="6383F684">
-            <wp:extent cx="5943600" cy="368300"/>
+          <wp:inline distT="0" distB="0" distL="0" distR="0" wp14:anchorId="02C1ACAA" wp14:editId="1C9A1561">
+            <wp:extent cx="5772150" cy="5181600"/>
             <wp:effectExtent l="0" t="0" r="0" b="0"/>
-            <wp:docPr id="24" name="Picture 24"/>
+            <wp:docPr id="26" name="Picture 26"/>
             <wp:cNvGraphicFramePr>
               <a:graphicFrameLocks xmlns:a="http://schemas.openxmlformats.org/drawingml/2006/main" noChangeAspect="1"/>
             </wp:cNvGraphicFramePr>
@@ -3936,6 +3902,535 @@
                   <pic:spPr>
                     <a:xfrm>
                       <a:off x="0" y="0"/>
+                      <a:ext cx="5772150" cy="5181600"/>
+                    </a:xfrm>
+                    <a:prstGeom prst="rect">
+                      <a:avLst/>
+                    </a:prstGeom>
+                  </pic:spPr>
+                </pic:pic>
+              </a:graphicData>
+            </a:graphic>
+          </wp:inline>
+        </w:drawing>
+      </w:r>
+    </w:p>
+    <w:p>
+      <w:r>
+        <w:rPr>
+          <w:noProof/>
+        </w:rPr>
+        <w:drawing>
+          <wp:inline distT="0" distB="0" distL="0" distR="0" wp14:anchorId="7A160B74" wp14:editId="4C291538">
+            <wp:extent cx="5715000" cy="1104900"/>
+            <wp:effectExtent l="0" t="0" r="0" b="0"/>
+            <wp:docPr id="27" name="Picture 27"/>
+            <wp:cNvGraphicFramePr>
+              <a:graphicFrameLocks xmlns:a="http://schemas.openxmlformats.org/drawingml/2006/main" noChangeAspect="1"/>
+            </wp:cNvGraphicFramePr>
+            <a:graphic xmlns:a="http://schemas.openxmlformats.org/drawingml/2006/main">
+              <a:graphicData uri="http://schemas.openxmlformats.org/drawingml/2006/picture">
+                <pic:pic xmlns:pic="http://schemas.openxmlformats.org/drawingml/2006/picture">
+                  <pic:nvPicPr>
+                    <pic:cNvPr id="1" name=""/>
+                    <pic:cNvPicPr/>
+                  </pic:nvPicPr>
+                  <pic:blipFill>
+                    <a:blip r:embed="rId28"/>
+                    <a:stretch>
+                      <a:fillRect/>
+                    </a:stretch>
+                  </pic:blipFill>
+                  <pic:spPr>
+                    <a:xfrm>
+                      <a:off x="0" y="0"/>
+                      <a:ext cx="5715000" cy="1104900"/>
+                    </a:xfrm>
+                    <a:prstGeom prst="rect">
+                      <a:avLst/>
+                    </a:prstGeom>
+                  </pic:spPr>
+                </pic:pic>
+              </a:graphicData>
+            </a:graphic>
+          </wp:inline>
+        </w:drawing>
+      </w:r>
+    </w:p>
+    <w:p>
+      <w:r>
+        <w:rPr>
+          <w:noProof/>
+        </w:rPr>
+        <w:lastRenderedPageBreak/>
+        <w:drawing>
+          <wp:inline distT="0" distB="0" distL="0" distR="0" wp14:anchorId="55BC111F" wp14:editId="1FEFB8DF">
+            <wp:extent cx="5791200" cy="5324475"/>
+            <wp:effectExtent l="0" t="0" r="0" b="9525"/>
+            <wp:docPr id="28" name="Picture 28"/>
+            <wp:cNvGraphicFramePr>
+              <a:graphicFrameLocks xmlns:a="http://schemas.openxmlformats.org/drawingml/2006/main" noChangeAspect="1"/>
+            </wp:cNvGraphicFramePr>
+            <a:graphic xmlns:a="http://schemas.openxmlformats.org/drawingml/2006/main">
+              <a:graphicData uri="http://schemas.openxmlformats.org/drawingml/2006/picture">
+                <pic:pic xmlns:pic="http://schemas.openxmlformats.org/drawingml/2006/picture">
+                  <pic:nvPicPr>
+                    <pic:cNvPr id="1" name=""/>
+                    <pic:cNvPicPr/>
+                  </pic:nvPicPr>
+                  <pic:blipFill>
+                    <a:blip r:embed="rId29"/>
+                    <a:stretch>
+                      <a:fillRect/>
+                    </a:stretch>
+                  </pic:blipFill>
+                  <pic:spPr>
+                    <a:xfrm>
+                      <a:off x="0" y="0"/>
+                      <a:ext cx="5791200" cy="5324475"/>
+                    </a:xfrm>
+                    <a:prstGeom prst="rect">
+                      <a:avLst/>
+                    </a:prstGeom>
+                  </pic:spPr>
+                </pic:pic>
+              </a:graphicData>
+            </a:graphic>
+          </wp:inline>
+        </w:drawing>
+      </w:r>
+    </w:p>
+    <w:p>
+      <w:r>
+        <w:rPr>
+          <w:noProof/>
+        </w:rPr>
+        <w:lastRenderedPageBreak/>
+        <w:drawing>
+          <wp:inline distT="0" distB="0" distL="0" distR="0" wp14:anchorId="5F39C2AD" wp14:editId="6C214DFA">
+            <wp:extent cx="5705475" cy="3076575"/>
+            <wp:effectExtent l="0" t="0" r="9525" b="9525"/>
+            <wp:docPr id="29" name="Picture 29"/>
+            <wp:cNvGraphicFramePr>
+              <a:graphicFrameLocks xmlns:a="http://schemas.openxmlformats.org/drawingml/2006/main" noChangeAspect="1"/>
+            </wp:cNvGraphicFramePr>
+            <a:graphic xmlns:a="http://schemas.openxmlformats.org/drawingml/2006/main">
+              <a:graphicData uri="http://schemas.openxmlformats.org/drawingml/2006/picture">
+                <pic:pic xmlns:pic="http://schemas.openxmlformats.org/drawingml/2006/picture">
+                  <pic:nvPicPr>
+                    <pic:cNvPr id="1" name=""/>
+                    <pic:cNvPicPr/>
+                  </pic:nvPicPr>
+                  <pic:blipFill>
+                    <a:blip r:embed="rId30"/>
+                    <a:stretch>
+                      <a:fillRect/>
+                    </a:stretch>
+                  </pic:blipFill>
+                  <pic:spPr>
+                    <a:xfrm>
+                      <a:off x="0" y="0"/>
+                      <a:ext cx="5705475" cy="3076575"/>
+                    </a:xfrm>
+                    <a:prstGeom prst="rect">
+                      <a:avLst/>
+                    </a:prstGeom>
+                  </pic:spPr>
+                </pic:pic>
+              </a:graphicData>
+            </a:graphic>
+          </wp:inline>
+        </w:drawing>
+      </w:r>
+    </w:p>
+    <w:p>
+      <w:r>
+        <w:rPr>
+          <w:noProof/>
+        </w:rPr>
+        <w:drawing>
+          <wp:inline distT="0" distB="0" distL="0" distR="0" wp14:anchorId="3032D64D" wp14:editId="06E1D0C8">
+            <wp:extent cx="5838825" cy="3514725"/>
+            <wp:effectExtent l="0" t="0" r="9525" b="9525"/>
+            <wp:docPr id="30" name="Picture 30"/>
+            <wp:cNvGraphicFramePr>
+              <a:graphicFrameLocks xmlns:a="http://schemas.openxmlformats.org/drawingml/2006/main" noChangeAspect="1"/>
+            </wp:cNvGraphicFramePr>
+            <a:graphic xmlns:a="http://schemas.openxmlformats.org/drawingml/2006/main">
+              <a:graphicData uri="http://schemas.openxmlformats.org/drawingml/2006/picture">
+                <pic:pic xmlns:pic="http://schemas.openxmlformats.org/drawingml/2006/picture">
+                  <pic:nvPicPr>
+                    <pic:cNvPr id="1" name=""/>
+                    <pic:cNvPicPr/>
+                  </pic:nvPicPr>
+                  <pic:blipFill>
+                    <a:blip r:embed="rId31"/>
+                    <a:stretch>
+                      <a:fillRect/>
+                    </a:stretch>
+                  </pic:blipFill>
+                  <pic:spPr>
+                    <a:xfrm>
+                      <a:off x="0" y="0"/>
+                      <a:ext cx="5838825" cy="3514725"/>
+                    </a:xfrm>
+                    <a:prstGeom prst="rect">
+                      <a:avLst/>
+                    </a:prstGeom>
+                  </pic:spPr>
+                </pic:pic>
+              </a:graphicData>
+            </a:graphic>
+          </wp:inline>
+        </w:drawing>
+      </w:r>
+    </w:p>
+    <w:p>
+      <w:pPr>
+        <w:pStyle w:val="Heading2"/>
+      </w:pPr>
+      <w:r>
+        <w:lastRenderedPageBreak/>
+        <w:t>Using “this” keyword</w:t>
+      </w:r>
+    </w:p>
+    <w:p>
+      <w:r>
+        <w:rPr>
+          <w:noProof/>
+        </w:rPr>
+        <w:drawing>
+          <wp:inline distT="0" distB="0" distL="0" distR="0" wp14:anchorId="31361A8B" wp14:editId="73042B3B">
+            <wp:extent cx="5943600" cy="1766570"/>
+            <wp:effectExtent l="0" t="0" r="0" b="5080"/>
+            <wp:docPr id="45" name="Picture 45"/>
+            <wp:cNvGraphicFramePr>
+              <a:graphicFrameLocks xmlns:a="http://schemas.openxmlformats.org/drawingml/2006/main" noChangeAspect="1"/>
+            </wp:cNvGraphicFramePr>
+            <a:graphic xmlns:a="http://schemas.openxmlformats.org/drawingml/2006/main">
+              <a:graphicData uri="http://schemas.openxmlformats.org/drawingml/2006/picture">
+                <pic:pic xmlns:pic="http://schemas.openxmlformats.org/drawingml/2006/picture">
+                  <pic:nvPicPr>
+                    <pic:cNvPr id="1" name=""/>
+                    <pic:cNvPicPr/>
+                  </pic:nvPicPr>
+                  <pic:blipFill>
+                    <a:blip r:embed="rId32"/>
+                    <a:stretch>
+                      <a:fillRect/>
+                    </a:stretch>
+                  </pic:blipFill>
+                  <pic:spPr>
+                    <a:xfrm>
+                      <a:off x="0" y="0"/>
+                      <a:ext cx="5943600" cy="1766570"/>
+                    </a:xfrm>
+                    <a:prstGeom prst="rect">
+                      <a:avLst/>
+                    </a:prstGeom>
+                  </pic:spPr>
+                </pic:pic>
+              </a:graphicData>
+            </a:graphic>
+          </wp:inline>
+        </w:drawing>
+      </w:r>
+    </w:p>
+    <w:p>
+      <w:r>
+        <w:t xml:space="preserve">A good blog about how to “this” works: </w:t>
+      </w:r>
+      <w:hyperlink r:id="rId33" w:history="1">
+        <w:r>
+          <w:rPr>
+            <w:rStyle w:val="Hyperlink"/>
+          </w:rPr>
+          <w:t>http://javascriptissexy.com/understand-javascripts-this-with-clarity-and-master-it/</w:t>
+        </w:r>
+      </w:hyperlink>
+      <w:r>
+        <w:t xml:space="preserve"> </w:t>
+      </w:r>
+    </w:p>
+    <w:p>
+      <w:r>
+        <w:t>The example below refers to how the “this” keyword works in an event:</w:t>
+      </w:r>
+    </w:p>
+    <w:p>
+      <w:r>
+        <w:rPr>
+          <w:noProof/>
+        </w:rPr>
+        <w:drawing>
+          <wp:inline distT="0" distB="0" distL="0" distR="0" wp14:anchorId="19B93D11" wp14:editId="7AF28436">
+            <wp:extent cx="5934075" cy="1076325"/>
+            <wp:effectExtent l="0" t="0" r="9525" b="9525"/>
+            <wp:docPr id="44" name="Picture 44"/>
+            <wp:cNvGraphicFramePr>
+              <a:graphicFrameLocks xmlns:a="http://schemas.openxmlformats.org/drawingml/2006/main" noChangeAspect="1"/>
+            </wp:cNvGraphicFramePr>
+            <a:graphic xmlns:a="http://schemas.openxmlformats.org/drawingml/2006/main">
+              <a:graphicData uri="http://schemas.openxmlformats.org/drawingml/2006/picture">
+                <pic:pic xmlns:pic="http://schemas.openxmlformats.org/drawingml/2006/picture">
+                  <pic:nvPicPr>
+                    <pic:cNvPr id="1" name=""/>
+                    <pic:cNvPicPr/>
+                  </pic:nvPicPr>
+                  <pic:blipFill>
+                    <a:blip r:embed="rId34"/>
+                    <a:stretch>
+                      <a:fillRect/>
+                    </a:stretch>
+                  </pic:blipFill>
+                  <pic:spPr>
+                    <a:xfrm>
+                      <a:off x="0" y="0"/>
+                      <a:ext cx="5934075" cy="1076325"/>
+                    </a:xfrm>
+                    <a:prstGeom prst="rect">
+                      <a:avLst/>
+                    </a:prstGeom>
+                  </pic:spPr>
+                </pic:pic>
+              </a:graphicData>
+            </a:graphic>
+          </wp:inline>
+        </w:drawing>
+      </w:r>
+    </w:p>
+    <w:p>
+      <w:pPr>
+        <w:pStyle w:val="Heading1"/>
+      </w:pPr>
+      <w:r>
+        <w:t>The script tag!!!</w:t>
+      </w:r>
+    </w:p>
+    <w:p>
+      <w:r>
+        <w:t>The script tag is awesome and I’ll show you why!</w:t>
+      </w:r>
+    </w:p>
+    <w:p>
+      <w:pPr>
+        <w:pStyle w:val="Heading2"/>
+      </w:pPr>
+      <w:r>
+        <w:t xml:space="preserve">Using the script tag to define inline </w:t>
+      </w:r>
+      <w:proofErr w:type="spellStart"/>
+      <w:r>
+        <w:t>javascript</w:t>
+      </w:r>
+      <w:proofErr w:type="spellEnd"/>
+    </w:p>
+    <w:p>
+      <w:r>
+        <w:t xml:space="preserve">You can use the script tag to define inline </w:t>
+      </w:r>
+      <w:proofErr w:type="spellStart"/>
+      <w:r>
+        <w:t>javascript</w:t>
+      </w:r>
+      <w:proofErr w:type="spellEnd"/>
+      <w:r>
+        <w:t xml:space="preserve">. </w:t>
+      </w:r>
+    </w:p>
+    <w:p/>
+    <w:p>
+      <w:r>
+        <w:rPr>
+          <w:noProof/>
+        </w:rPr>
+        <w:drawing>
+          <wp:inline distT="0" distB="0" distL="0" distR="0" wp14:anchorId="2FA4BCD2" wp14:editId="14349D74">
+            <wp:extent cx="5943600" cy="1934210"/>
+            <wp:effectExtent l="0" t="0" r="0" b="8890"/>
+            <wp:docPr id="20" name="Picture 20"/>
+            <wp:cNvGraphicFramePr>
+              <a:graphicFrameLocks xmlns:a="http://schemas.openxmlformats.org/drawingml/2006/main" noChangeAspect="1"/>
+            </wp:cNvGraphicFramePr>
+            <a:graphic xmlns:a="http://schemas.openxmlformats.org/drawingml/2006/main">
+              <a:graphicData uri="http://schemas.openxmlformats.org/drawingml/2006/picture">
+                <pic:pic xmlns:pic="http://schemas.openxmlformats.org/drawingml/2006/picture">
+                  <pic:nvPicPr>
+                    <pic:cNvPr id="1" name=""/>
+                    <pic:cNvPicPr/>
+                  </pic:nvPicPr>
+                  <pic:blipFill>
+                    <a:blip r:embed="rId35"/>
+                    <a:stretch>
+                      <a:fillRect/>
+                    </a:stretch>
+                  </pic:blipFill>
+                  <pic:spPr>
+                    <a:xfrm>
+                      <a:off x="0" y="0"/>
+                      <a:ext cx="5943600" cy="1934210"/>
+                    </a:xfrm>
+                    <a:prstGeom prst="rect">
+                      <a:avLst/>
+                    </a:prstGeom>
+                  </pic:spPr>
+                </pic:pic>
+              </a:graphicData>
+            </a:graphic>
+          </wp:inline>
+        </w:drawing>
+      </w:r>
+    </w:p>
+    <w:p>
+      <w:pPr>
+        <w:pStyle w:val="Heading2"/>
+      </w:pPr>
+      <w:r>
+        <w:lastRenderedPageBreak/>
+        <w:t xml:space="preserve">Using the script tag to reference an external </w:t>
+      </w:r>
+      <w:proofErr w:type="spellStart"/>
+      <w:r>
+        <w:t>javascript</w:t>
+      </w:r>
+      <w:proofErr w:type="spellEnd"/>
+      <w:r>
+        <w:t xml:space="preserve"> file</w:t>
+      </w:r>
+    </w:p>
+    <w:p>
+      <w:r>
+        <w:rPr>
+          <w:noProof/>
+        </w:rPr>
+        <w:drawing>
+          <wp:inline distT="0" distB="0" distL="0" distR="0" wp14:anchorId="2C658616" wp14:editId="07A8B2D2">
+            <wp:extent cx="5943600" cy="560070"/>
+            <wp:effectExtent l="0" t="0" r="0" b="0"/>
+            <wp:docPr id="22" name="Picture 22"/>
+            <wp:cNvGraphicFramePr>
+              <a:graphicFrameLocks xmlns:a="http://schemas.openxmlformats.org/drawingml/2006/main" noChangeAspect="1"/>
+            </wp:cNvGraphicFramePr>
+            <a:graphic xmlns:a="http://schemas.openxmlformats.org/drawingml/2006/main">
+              <a:graphicData uri="http://schemas.openxmlformats.org/drawingml/2006/picture">
+                <pic:pic xmlns:pic="http://schemas.openxmlformats.org/drawingml/2006/picture">
+                  <pic:nvPicPr>
+                    <pic:cNvPr id="1" name=""/>
+                    <pic:cNvPicPr/>
+                  </pic:nvPicPr>
+                  <pic:blipFill>
+                    <a:blip r:embed="rId36"/>
+                    <a:stretch>
+                      <a:fillRect/>
+                    </a:stretch>
+                  </pic:blipFill>
+                  <pic:spPr>
+                    <a:xfrm>
+                      <a:off x="0" y="0"/>
+                      <a:ext cx="5943600" cy="560070"/>
+                    </a:xfrm>
+                    <a:prstGeom prst="rect">
+                      <a:avLst/>
+                    </a:prstGeom>
+                  </pic:spPr>
+                </pic:pic>
+              </a:graphicData>
+            </a:graphic>
+          </wp:inline>
+        </w:drawing>
+      </w:r>
+    </w:p>
+    <w:p>
+      <w:pPr>
+        <w:pStyle w:val="ListParagraph"/>
+        <w:numPr>
+          <w:ilvl w:val="0"/>
+          <w:numId w:val="10"/>
+        </w:numPr>
+      </w:pPr>
+      <w:r>
+        <w:t>The script tag must be empty</w:t>
+      </w:r>
+    </w:p>
+    <w:p>
+      <w:r>
+        <w:rPr>
+          <w:noProof/>
+        </w:rPr>
+        <w:drawing>
+          <wp:inline distT="0" distB="0" distL="0" distR="0" wp14:anchorId="726D8223" wp14:editId="432DA40D">
+            <wp:extent cx="5943600" cy="1997075"/>
+            <wp:effectExtent l="0" t="0" r="0" b="3175"/>
+            <wp:docPr id="23" name="Picture 23"/>
+            <wp:cNvGraphicFramePr>
+              <a:graphicFrameLocks xmlns:a="http://schemas.openxmlformats.org/drawingml/2006/main" noChangeAspect="1"/>
+            </wp:cNvGraphicFramePr>
+            <a:graphic xmlns:a="http://schemas.openxmlformats.org/drawingml/2006/main">
+              <a:graphicData uri="http://schemas.openxmlformats.org/drawingml/2006/picture">
+                <pic:pic xmlns:pic="http://schemas.openxmlformats.org/drawingml/2006/picture">
+                  <pic:nvPicPr>
+                    <pic:cNvPr id="1" name=""/>
+                    <pic:cNvPicPr/>
+                  </pic:nvPicPr>
+                  <pic:blipFill>
+                    <a:blip r:embed="rId37"/>
+                    <a:stretch>
+                      <a:fillRect/>
+                    </a:stretch>
+                  </pic:blipFill>
+                  <pic:spPr>
+                    <a:xfrm>
+                      <a:off x="0" y="0"/>
+                      <a:ext cx="5943600" cy="1997075"/>
+                    </a:xfrm>
+                    <a:prstGeom prst="rect">
+                      <a:avLst/>
+                    </a:prstGeom>
+                  </pic:spPr>
+                </pic:pic>
+              </a:graphicData>
+            </a:graphic>
+          </wp:inline>
+        </w:drawing>
+      </w:r>
+    </w:p>
+    <w:p>
+      <w:pPr>
+        <w:pStyle w:val="Heading2"/>
+      </w:pPr>
+      <w:r>
+        <w:t>Handling browsers that don’t support JavaScript</w:t>
+      </w:r>
+    </w:p>
+    <w:p>
+      <w:r>
+        <w:rPr>
+          <w:noProof/>
+        </w:rPr>
+        <w:drawing>
+          <wp:inline distT="0" distB="0" distL="0" distR="0" wp14:anchorId="3237A9A2" wp14:editId="6383F684">
+            <wp:extent cx="5943600" cy="368300"/>
+            <wp:effectExtent l="0" t="0" r="0" b="0"/>
+            <wp:docPr id="24" name="Picture 24"/>
+            <wp:cNvGraphicFramePr>
+              <a:graphicFrameLocks xmlns:a="http://schemas.openxmlformats.org/drawingml/2006/main" noChangeAspect="1"/>
+            </wp:cNvGraphicFramePr>
+            <a:graphic xmlns:a="http://schemas.openxmlformats.org/drawingml/2006/main">
+              <a:graphicData uri="http://schemas.openxmlformats.org/drawingml/2006/picture">
+                <pic:pic xmlns:pic="http://schemas.openxmlformats.org/drawingml/2006/picture">
+                  <pic:nvPicPr>
+                    <pic:cNvPr id="1" name=""/>
+                    <pic:cNvPicPr/>
+                  </pic:nvPicPr>
+                  <pic:blipFill>
+                    <a:blip r:embed="rId38"/>
+                    <a:stretch>
+                      <a:fillRect/>
+                    </a:stretch>
+                  </pic:blipFill>
+                  <pic:spPr>
+                    <a:xfrm>
+                      <a:off x="0" y="0"/>
                       <a:ext cx="5943600" cy="368300"/>
                     </a:xfrm>
                     <a:prstGeom prst="rect">
@@ -3973,8 +4468,6 @@
       <w:r>
         <w:t>Place your script tag at the end of your HTML document, so that the browser doesn’t stop parsing HTML to import your JavaScript.</w:t>
       </w:r>
-      <w:bookmarkStart w:id="25" w:name="_GoBack"/>
-      <w:bookmarkEnd w:id="25"/>
     </w:p>
     <w:p>
       <w:pPr>
@@ -3987,6 +4480,1317 @@
       <w:r>
         <w:t>Place your script tag after your CSS reference, so that the browser can render your JavaScript and CSS at the same time.</w:t>
       </w:r>
+    </w:p>
+    <w:p>
+      <w:pPr>
+        <w:pStyle w:val="Heading1"/>
+      </w:pPr>
+      <w:r>
+        <w:t>Accessing DOM Objects</w:t>
+      </w:r>
+    </w:p>
+    <w:p>
+      <w:r>
+        <w:t>The DOM is a hierarchy of elements on an HTML page.  You already learned about HTML right?  Well basically the DOM is all of your HTML elements rendered on a page in the hierarchy that you defined in your HTML file.</w:t>
+      </w:r>
+    </w:p>
+    <w:p>
+      <w:pPr>
+        <w:pStyle w:val="Heading2"/>
+      </w:pPr>
+      <w:r>
+        <w:t>Static vs Live Node Lists</w:t>
+      </w:r>
+    </w:p>
+    <w:p>
+      <w:r>
+        <w:t>When accessing DOM objects, you can have a list of nodes returned from the DOM.  Your search method indicates whether a static of live node list is returned.  A description of static and live node lists is as follows:</w:t>
+      </w:r>
+    </w:p>
+    <w:p>
+      <w:r>
+        <w:rPr>
+          <w:b/>
+        </w:rPr>
+        <w:t xml:space="preserve">Static: </w:t>
+      </w:r>
+      <w:r>
+        <w:t>A list of nodes that doesn’t change.</w:t>
+      </w:r>
+    </w:p>
+    <w:p>
+      <w:r>
+        <w:rPr>
+          <w:b/>
+        </w:rPr>
+        <w:t xml:space="preserve">Live: </w:t>
+      </w:r>
+      <w:r>
+        <w:t>A list of nodes that does change.</w:t>
+      </w:r>
+    </w:p>
+    <w:p>
+      <w:r>
+        <w:lastRenderedPageBreak/>
+        <w:t>There is a performance hit for using a search method that returns a static node list because it takes longer for the DOM to return a list of nodes that will never change.  Therefore, best practice is to use search methods that return a live node list.</w:t>
+      </w:r>
+    </w:p>
+    <w:p>
+      <w:pPr>
+        <w:pStyle w:val="Heading2"/>
+      </w:pPr>
+      <w:r>
+        <w:t>Methods to Access the DOM</w:t>
+      </w:r>
+    </w:p>
+    <w:p>
+      <w:r>
+        <w:rPr>
+          <w:noProof/>
+        </w:rPr>
+        <w:drawing>
+          <wp:inline distT="0" distB="0" distL="0" distR="0" wp14:anchorId="6C0936AF" wp14:editId="7C30CF60">
+            <wp:extent cx="5781675" cy="4543425"/>
+            <wp:effectExtent l="0" t="0" r="9525" b="9525"/>
+            <wp:docPr id="31" name="Picture 31"/>
+            <wp:cNvGraphicFramePr>
+              <a:graphicFrameLocks xmlns:a="http://schemas.openxmlformats.org/drawingml/2006/main" noChangeAspect="1"/>
+            </wp:cNvGraphicFramePr>
+            <a:graphic xmlns:a="http://schemas.openxmlformats.org/drawingml/2006/main">
+              <a:graphicData uri="http://schemas.openxmlformats.org/drawingml/2006/picture">
+                <pic:pic xmlns:pic="http://schemas.openxmlformats.org/drawingml/2006/picture">
+                  <pic:nvPicPr>
+                    <pic:cNvPr id="1" name=""/>
+                    <pic:cNvPicPr/>
+                  </pic:nvPicPr>
+                  <pic:blipFill>
+                    <a:blip r:embed="rId39"/>
+                    <a:stretch>
+                      <a:fillRect/>
+                    </a:stretch>
+                  </pic:blipFill>
+                  <pic:spPr>
+                    <a:xfrm>
+                      <a:off x="0" y="0"/>
+                      <a:ext cx="5781675" cy="4543425"/>
+                    </a:xfrm>
+                    <a:prstGeom prst="rect">
+                      <a:avLst/>
+                    </a:prstGeom>
+                  </pic:spPr>
+                </pic:pic>
+              </a:graphicData>
+            </a:graphic>
+          </wp:inline>
+        </w:drawing>
+      </w:r>
+    </w:p>
+    <w:p>
+      <w:r>
+        <w:rPr>
+          <w:noProof/>
+        </w:rPr>
+        <w:lastRenderedPageBreak/>
+        <w:drawing>
+          <wp:inline distT="0" distB="0" distL="0" distR="0" wp14:anchorId="2227BAA6" wp14:editId="7B424BFE">
+            <wp:extent cx="5753100" cy="3333750"/>
+            <wp:effectExtent l="0" t="0" r="0" b="0"/>
+            <wp:docPr id="32" name="Picture 32"/>
+            <wp:cNvGraphicFramePr>
+              <a:graphicFrameLocks xmlns:a="http://schemas.openxmlformats.org/drawingml/2006/main" noChangeAspect="1"/>
+            </wp:cNvGraphicFramePr>
+            <a:graphic xmlns:a="http://schemas.openxmlformats.org/drawingml/2006/main">
+              <a:graphicData uri="http://schemas.openxmlformats.org/drawingml/2006/picture">
+                <pic:pic xmlns:pic="http://schemas.openxmlformats.org/drawingml/2006/picture">
+                  <pic:nvPicPr>
+                    <pic:cNvPr id="1" name=""/>
+                    <pic:cNvPicPr/>
+                  </pic:nvPicPr>
+                  <pic:blipFill>
+                    <a:blip r:embed="rId40"/>
+                    <a:stretch>
+                      <a:fillRect/>
+                    </a:stretch>
+                  </pic:blipFill>
+                  <pic:spPr>
+                    <a:xfrm>
+                      <a:off x="0" y="0"/>
+                      <a:ext cx="5753100" cy="3333750"/>
+                    </a:xfrm>
+                    <a:prstGeom prst="rect">
+                      <a:avLst/>
+                    </a:prstGeom>
+                  </pic:spPr>
+                </pic:pic>
+              </a:graphicData>
+            </a:graphic>
+          </wp:inline>
+        </w:drawing>
+      </w:r>
+    </w:p>
+    <w:p>
+      <w:r>
+        <w:rPr>
+          <w:noProof/>
+        </w:rPr>
+        <w:drawing>
+          <wp:inline distT="0" distB="0" distL="0" distR="0" wp14:anchorId="50566043" wp14:editId="4E3988A6">
+            <wp:extent cx="5819775" cy="895350"/>
+            <wp:effectExtent l="0" t="0" r="9525" b="0"/>
+            <wp:docPr id="34" name="Picture 34"/>
+            <wp:cNvGraphicFramePr>
+              <a:graphicFrameLocks xmlns:a="http://schemas.openxmlformats.org/drawingml/2006/main" noChangeAspect="1"/>
+            </wp:cNvGraphicFramePr>
+            <a:graphic xmlns:a="http://schemas.openxmlformats.org/drawingml/2006/main">
+              <a:graphicData uri="http://schemas.openxmlformats.org/drawingml/2006/picture">
+                <pic:pic xmlns:pic="http://schemas.openxmlformats.org/drawingml/2006/picture">
+                  <pic:nvPicPr>
+                    <pic:cNvPr id="1" name=""/>
+                    <pic:cNvPicPr/>
+                  </pic:nvPicPr>
+                  <pic:blipFill>
+                    <a:blip r:embed="rId41"/>
+                    <a:stretch>
+                      <a:fillRect/>
+                    </a:stretch>
+                  </pic:blipFill>
+                  <pic:spPr>
+                    <a:xfrm>
+                      <a:off x="0" y="0"/>
+                      <a:ext cx="5819775" cy="895350"/>
+                    </a:xfrm>
+                    <a:prstGeom prst="rect">
+                      <a:avLst/>
+                    </a:prstGeom>
+                  </pic:spPr>
+                </pic:pic>
+              </a:graphicData>
+            </a:graphic>
+          </wp:inline>
+        </w:drawing>
+      </w:r>
+    </w:p>
+    <w:p>
+      <w:pPr>
+        <w:pStyle w:val="Heading1"/>
+      </w:pPr>
+      <w:r>
+        <w:t>Events</w:t>
+      </w:r>
+    </w:p>
+    <w:p>
+      <w:r>
+        <w:t xml:space="preserve">We all love events, right?  They are a ton of fun, you can drink and meet new people!  It’s a </w:t>
+      </w:r>
+      <w:proofErr w:type="spellStart"/>
+      <w:r>
+        <w:t>suuuper</w:t>
+      </w:r>
+      <w:proofErr w:type="spellEnd"/>
+      <w:r>
+        <w:t xml:space="preserve"> exciting thing to happen!  Well, DOM events are the same!  They are fun too!  Events let you make your web pages interactive!!!!  I’ll show you why they are such great things in the sections below.</w:t>
+      </w:r>
+    </w:p>
+    <w:p>
+      <w:pPr>
+        <w:pStyle w:val="Heading2"/>
+      </w:pPr>
+      <w:r>
+        <w:t>Publish- Subscribe Pattern</w:t>
+      </w:r>
+    </w:p>
+    <w:p>
+      <w:r>
+        <w:rPr>
+          <w:noProof/>
+        </w:rPr>
+        <w:drawing>
+          <wp:inline distT="0" distB="0" distL="0" distR="0" wp14:anchorId="0123D389" wp14:editId="41B2BEDB">
+            <wp:extent cx="5876925" cy="1285875"/>
+            <wp:effectExtent l="0" t="0" r="9525" b="9525"/>
+            <wp:docPr id="35" name="Picture 35"/>
+            <wp:cNvGraphicFramePr>
+              <a:graphicFrameLocks xmlns:a="http://schemas.openxmlformats.org/drawingml/2006/main" noChangeAspect="1"/>
+            </wp:cNvGraphicFramePr>
+            <a:graphic xmlns:a="http://schemas.openxmlformats.org/drawingml/2006/main">
+              <a:graphicData uri="http://schemas.openxmlformats.org/drawingml/2006/picture">
+                <pic:pic xmlns:pic="http://schemas.openxmlformats.org/drawingml/2006/picture">
+                  <pic:nvPicPr>
+                    <pic:cNvPr id="1" name=""/>
+                    <pic:cNvPicPr/>
+                  </pic:nvPicPr>
+                  <pic:blipFill>
+                    <a:blip r:embed="rId42"/>
+                    <a:stretch>
+                      <a:fillRect/>
+                    </a:stretch>
+                  </pic:blipFill>
+                  <pic:spPr>
+                    <a:xfrm>
+                      <a:off x="0" y="0"/>
+                      <a:ext cx="5876925" cy="1285875"/>
+                    </a:xfrm>
+                    <a:prstGeom prst="rect">
+                      <a:avLst/>
+                    </a:prstGeom>
+                  </pic:spPr>
+                </pic:pic>
+              </a:graphicData>
+            </a:graphic>
+          </wp:inline>
+        </w:drawing>
+      </w:r>
+    </w:p>
+    <w:p>
+      <w:pPr>
+        <w:pStyle w:val="Heading2"/>
+      </w:pPr>
+      <w:r>
+        <w:t>Event Propagation</w:t>
+      </w:r>
+    </w:p>
+    <w:p>
+      <w:pPr>
+        <w:pStyle w:val="Heading3"/>
+      </w:pPr>
+      <w:r>
+        <w:t>Event Capturing and Event Bubbling</w:t>
+      </w:r>
+    </w:p>
+    <w:p>
+      <w:pPr>
+        <w:rPr>
+          <w:b/>
+        </w:rPr>
+      </w:pPr>
+      <w:r>
+        <w:rPr>
+          <w:b/>
+        </w:rPr>
+        <w:t>The situation</w:t>
+      </w:r>
+    </w:p>
+    <w:p>
+      <w:r>
+        <w:t xml:space="preserve">You have a button nested in a hyperlink tag.  The button and hyperlink subscribe to the </w:t>
+      </w:r>
+      <w:proofErr w:type="spellStart"/>
+      <w:r>
+        <w:t>onclick</w:t>
+      </w:r>
+      <w:proofErr w:type="spellEnd"/>
+      <w:r>
+        <w:t xml:space="preserve"> event. </w:t>
+      </w:r>
+      <w:r>
+        <w:t xml:space="preserve"> </w:t>
+      </w:r>
+    </w:p>
+    <w:p>
+      <w:r>
+        <w:lastRenderedPageBreak/>
+        <w:t>&lt;html&gt;</w:t>
+      </w:r>
+    </w:p>
+    <w:p>
+      <w:r>
+        <w:tab/>
+        <w:t>&lt;body&gt;</w:t>
+      </w:r>
+    </w:p>
+    <w:p>
+      <w:r>
+        <w:tab/>
+      </w:r>
+      <w:r>
+        <w:tab/>
+        <w:t>&lt;a</w:t>
+      </w:r>
+      <w:r>
+        <w:t>&gt;</w:t>
+      </w:r>
+    </w:p>
+    <w:p>
+      <w:r>
+        <w:tab/>
+      </w:r>
+      <w:r>
+        <w:tab/>
+      </w:r>
+      <w:r>
+        <w:tab/>
+        <w:t xml:space="preserve">&lt;input type=button </w:t>
+      </w:r>
+      <w:proofErr w:type="spellStart"/>
+      <w:r>
+        <w:t>onclick</w:t>
+      </w:r>
+      <w:proofErr w:type="spellEnd"/>
+      <w:r>
+        <w:t>=”DoSomething”&gt;</w:t>
+      </w:r>
+      <w:r>
+        <w:t>Save</w:t>
+      </w:r>
+      <w:r>
+        <w:t>&lt;/input&gt;</w:t>
+      </w:r>
+    </w:p>
+    <w:p>
+      <w:r>
+        <w:tab/>
+      </w:r>
+      <w:r>
+        <w:tab/>
+        <w:t>&lt;/a&gt;</w:t>
+      </w:r>
+    </w:p>
+    <w:p>
+      <w:r>
+        <w:tab/>
+        <w:t>&lt;/body&gt;</w:t>
+      </w:r>
+    </w:p>
+    <w:p>
+      <w:r>
+        <w:t>&lt;/html&gt;</w:t>
+      </w:r>
+    </w:p>
+    <w:p>
+      <w:pPr>
+        <w:rPr>
+          <w:b/>
+        </w:rPr>
+      </w:pPr>
+      <w:r>
+        <w:rPr>
+          <w:b/>
+        </w:rPr>
+        <w:t>The problem</w:t>
+      </w:r>
+    </w:p>
+    <w:p>
+      <w:r>
+        <w:t>Someone clicks the button and events are triggered.  What order are the events triggered in?</w:t>
+      </w:r>
+    </w:p>
+    <w:p>
+      <w:pPr>
+        <w:rPr>
+          <w:b/>
+        </w:rPr>
+      </w:pPr>
+      <w:r>
+        <w:rPr>
+          <w:b/>
+        </w:rPr>
+        <w:t>The solution</w:t>
+      </w:r>
+    </w:p>
+    <w:p>
+      <w:r>
+        <w:t>The DOM handles this situation by using event capturing and event bubbling.  The order of events is as follows:</w:t>
+      </w:r>
+    </w:p>
+    <w:p>
+      <w:pPr>
+        <w:pStyle w:val="ListParagraph"/>
+        <w:numPr>
+          <w:ilvl w:val="0"/>
+          <w:numId w:val="11"/>
+        </w:numPr>
+      </w:pPr>
+      <w:r>
+        <w:t>The button element triggers the on click event.</w:t>
+      </w:r>
+    </w:p>
+    <w:p>
+      <w:pPr>
+        <w:pStyle w:val="ListParagraph"/>
+        <w:numPr>
+          <w:ilvl w:val="0"/>
+          <w:numId w:val="11"/>
+        </w:numPr>
+      </w:pPr>
+      <w:r>
+        <w:t>Event capturing starts</w:t>
+      </w:r>
+    </w:p>
+    <w:p>
+      <w:pPr>
+        <w:pStyle w:val="ListParagraph"/>
+        <w:numPr>
+          <w:ilvl w:val="0"/>
+          <w:numId w:val="11"/>
+        </w:numPr>
+      </w:pPr>
+      <w:r>
+        <w:t xml:space="preserve">The DOM captures the </w:t>
+      </w:r>
+      <w:proofErr w:type="spellStart"/>
+      <w:r>
+        <w:t>onclick</w:t>
+      </w:r>
+      <w:proofErr w:type="spellEnd"/>
+      <w:r>
+        <w:t xml:space="preserve"> event and passes it to the HTML element</w:t>
+      </w:r>
+    </w:p>
+    <w:p>
+      <w:pPr>
+        <w:pStyle w:val="ListParagraph"/>
+        <w:numPr>
+          <w:ilvl w:val="0"/>
+          <w:numId w:val="11"/>
+        </w:numPr>
+      </w:pPr>
+      <w:r>
+        <w:t>The HTML element captures the on click event and passes it to the Body element</w:t>
+      </w:r>
+    </w:p>
+    <w:p>
+      <w:pPr>
+        <w:pStyle w:val="ListParagraph"/>
+        <w:numPr>
+          <w:ilvl w:val="0"/>
+          <w:numId w:val="11"/>
+        </w:numPr>
+      </w:pPr>
+      <w:r>
+        <w:t>The Body element captures the on click event and passes it to the Hyperlink element</w:t>
+      </w:r>
+    </w:p>
+    <w:p>
+      <w:pPr>
+        <w:pStyle w:val="ListParagraph"/>
+        <w:numPr>
+          <w:ilvl w:val="0"/>
+          <w:numId w:val="11"/>
+        </w:numPr>
+      </w:pPr>
+      <w:r>
+        <w:t>The Hyperlink element captures the on click event and passes it to the Button element.</w:t>
+      </w:r>
+    </w:p>
+    <w:p>
+      <w:pPr>
+        <w:pStyle w:val="ListParagraph"/>
+        <w:numPr>
+          <w:ilvl w:val="0"/>
+          <w:numId w:val="11"/>
+        </w:numPr>
+      </w:pPr>
+      <w:r>
+        <w:t>The Button element captures the on click event.  The event is not passed anymore because this is the leaf node of the document.</w:t>
+      </w:r>
+    </w:p>
+    <w:p>
+      <w:pPr>
+        <w:pStyle w:val="ListParagraph"/>
+        <w:numPr>
+          <w:ilvl w:val="0"/>
+          <w:numId w:val="11"/>
+        </w:numPr>
+      </w:pPr>
+      <w:r>
+        <w:t>Event capturing ends.</w:t>
+      </w:r>
+    </w:p>
+    <w:p>
+      <w:pPr>
+        <w:pStyle w:val="ListParagraph"/>
+        <w:numPr>
+          <w:ilvl w:val="0"/>
+          <w:numId w:val="11"/>
+        </w:numPr>
+      </w:pPr>
+      <w:r>
+        <w:t>Event bubbling starts.</w:t>
+      </w:r>
+    </w:p>
+    <w:p>
+      <w:pPr>
+        <w:pStyle w:val="ListParagraph"/>
+        <w:numPr>
+          <w:ilvl w:val="0"/>
+          <w:numId w:val="11"/>
+        </w:numPr>
+      </w:pPr>
+      <w:r>
+        <w:t xml:space="preserve">The button element executes </w:t>
+      </w:r>
+      <w:r>
+        <w:t>it’s</w:t>
+      </w:r>
+      <w:r>
+        <w:t xml:space="preserve"> on click event if it exists.</w:t>
+      </w:r>
+    </w:p>
+    <w:p>
+      <w:pPr>
+        <w:pStyle w:val="ListParagraph"/>
+        <w:numPr>
+          <w:ilvl w:val="0"/>
+          <w:numId w:val="11"/>
+        </w:numPr>
+      </w:pPr>
+      <w:r>
+        <w:t xml:space="preserve">The Hyperlink element executes </w:t>
+      </w:r>
+      <w:r>
+        <w:t>it’s</w:t>
+      </w:r>
+      <w:r>
+        <w:t xml:space="preserve"> on click event if it exists.</w:t>
+      </w:r>
+    </w:p>
+    <w:p>
+      <w:pPr>
+        <w:pStyle w:val="ListParagraph"/>
+        <w:numPr>
+          <w:ilvl w:val="0"/>
+          <w:numId w:val="11"/>
+        </w:numPr>
+      </w:pPr>
+      <w:r>
+        <w:t xml:space="preserve">The body element executes </w:t>
+      </w:r>
+      <w:r>
+        <w:t>it’s</w:t>
+      </w:r>
+      <w:r>
+        <w:t xml:space="preserve"> on click event if it exists.</w:t>
+      </w:r>
+    </w:p>
+    <w:p>
+      <w:pPr>
+        <w:pStyle w:val="ListParagraph"/>
+        <w:numPr>
+          <w:ilvl w:val="0"/>
+          <w:numId w:val="11"/>
+        </w:numPr>
+      </w:pPr>
+      <w:r>
+        <w:t xml:space="preserve">The HTML element executes </w:t>
+      </w:r>
+      <w:r>
+        <w:t>it’s</w:t>
+      </w:r>
+      <w:r>
+        <w:t xml:space="preserve"> on click event if it exists.</w:t>
+      </w:r>
+    </w:p>
+    <w:p>
+      <w:pPr>
+        <w:pStyle w:val="ListParagraph"/>
+        <w:numPr>
+          <w:ilvl w:val="0"/>
+          <w:numId w:val="11"/>
+        </w:numPr>
+      </w:pPr>
+      <w:r>
+        <w:t>Event bubbling ends.</w:t>
+      </w:r>
+    </w:p>
+    <w:p>
+      <w:pPr>
+        <w:pStyle w:val="ListParagraph"/>
+      </w:pPr>
+      <w:r>
+        <w:rPr>
+          <w:noProof/>
+        </w:rPr>
+        <w:lastRenderedPageBreak/>
+        <w:drawing>
+          <wp:inline distT="0" distB="0" distL="0" distR="0" wp14:anchorId="6798A29D" wp14:editId="5A4D18B3">
+            <wp:extent cx="4162425" cy="2695575"/>
+            <wp:effectExtent l="0" t="0" r="9525" b="9525"/>
+            <wp:docPr id="36" name="Picture 36"/>
+            <wp:cNvGraphicFramePr>
+              <a:graphicFrameLocks xmlns:a="http://schemas.openxmlformats.org/drawingml/2006/main" noChangeAspect="1"/>
+            </wp:cNvGraphicFramePr>
+            <a:graphic xmlns:a="http://schemas.openxmlformats.org/drawingml/2006/main">
+              <a:graphicData uri="http://schemas.openxmlformats.org/drawingml/2006/picture">
+                <pic:pic xmlns:pic="http://schemas.openxmlformats.org/drawingml/2006/picture">
+                  <pic:nvPicPr>
+                    <pic:cNvPr id="1" name=""/>
+                    <pic:cNvPicPr/>
+                  </pic:nvPicPr>
+                  <pic:blipFill>
+                    <a:blip r:embed="rId43"/>
+                    <a:stretch>
+                      <a:fillRect/>
+                    </a:stretch>
+                  </pic:blipFill>
+                  <pic:spPr>
+                    <a:xfrm>
+                      <a:off x="0" y="0"/>
+                      <a:ext cx="4162425" cy="2695575"/>
+                    </a:xfrm>
+                    <a:prstGeom prst="rect">
+                      <a:avLst/>
+                    </a:prstGeom>
+                  </pic:spPr>
+                </pic:pic>
+              </a:graphicData>
+            </a:graphic>
+          </wp:inline>
+        </w:drawing>
+      </w:r>
+    </w:p>
+    <w:p>
+      <w:pPr>
+        <w:pStyle w:val="Heading3"/>
+      </w:pPr>
+      <w:r>
+        <w:t>Cancel Event Propagation</w:t>
+      </w:r>
+    </w:p>
+    <w:p>
+      <w:r>
+        <w:rPr>
+          <w:noProof/>
+        </w:rPr>
+        <w:drawing>
+          <wp:inline distT="0" distB="0" distL="0" distR="0" wp14:anchorId="68A040A3" wp14:editId="736D3F65">
+            <wp:extent cx="5876925" cy="3114675"/>
+            <wp:effectExtent l="0" t="0" r="9525" b="9525"/>
+            <wp:docPr id="42" name="Picture 42"/>
+            <wp:cNvGraphicFramePr>
+              <a:graphicFrameLocks xmlns:a="http://schemas.openxmlformats.org/drawingml/2006/main" noChangeAspect="1"/>
+            </wp:cNvGraphicFramePr>
+            <a:graphic xmlns:a="http://schemas.openxmlformats.org/drawingml/2006/main">
+              <a:graphicData uri="http://schemas.openxmlformats.org/drawingml/2006/picture">
+                <pic:pic xmlns:pic="http://schemas.openxmlformats.org/drawingml/2006/picture">
+                  <pic:nvPicPr>
+                    <pic:cNvPr id="1" name=""/>
+                    <pic:cNvPicPr/>
+                  </pic:nvPicPr>
+                  <pic:blipFill>
+                    <a:blip r:embed="rId44"/>
+                    <a:stretch>
+                      <a:fillRect/>
+                    </a:stretch>
+                  </pic:blipFill>
+                  <pic:spPr>
+                    <a:xfrm>
+                      <a:off x="0" y="0"/>
+                      <a:ext cx="5876925" cy="3114675"/>
+                    </a:xfrm>
+                    <a:prstGeom prst="rect">
+                      <a:avLst/>
+                    </a:prstGeom>
+                  </pic:spPr>
+                </pic:pic>
+              </a:graphicData>
+            </a:graphic>
+          </wp:inline>
+        </w:drawing>
+      </w:r>
+    </w:p>
+    <w:p>
+      <w:pPr>
+        <w:pStyle w:val="Heading2"/>
+      </w:pPr>
+      <w:r>
+        <w:t>Subscribe to an event</w:t>
+      </w:r>
+    </w:p>
+    <w:p>
+      <w:r>
+        <w:t xml:space="preserve">There are multiple ways </w:t>
+      </w:r>
+      <w:proofErr w:type="spellStart"/>
+      <w:r>
+        <w:t>ot</w:t>
+      </w:r>
+      <w:proofErr w:type="spellEnd"/>
+      <w:r>
+        <w:t xml:space="preserve"> subscribe to an event.  They are as follows:</w:t>
+      </w:r>
+    </w:p>
+    <w:p>
+      <w:pPr>
+        <w:pStyle w:val="Heading3"/>
+      </w:pPr>
+      <w:proofErr w:type="spellStart"/>
+      <w:r>
+        <w:t>AddEventListener</w:t>
+      </w:r>
+      <w:proofErr w:type="spellEnd"/>
+    </w:p>
+    <w:p>
+      <w:r>
+        <w:t>This is best practice because it is the W3C specified way to subscribe to events.</w:t>
+      </w:r>
+    </w:p>
+    <w:p>
+      <w:r>
+        <w:rPr>
+          <w:noProof/>
+        </w:rPr>
+        <w:lastRenderedPageBreak/>
+        <w:drawing>
+          <wp:inline distT="0" distB="0" distL="0" distR="0" wp14:anchorId="2F0104AD" wp14:editId="5842A166">
+            <wp:extent cx="5943600" cy="3056890"/>
+            <wp:effectExtent l="0" t="0" r="0" b="0"/>
+            <wp:docPr id="37" name="Picture 37"/>
+            <wp:cNvGraphicFramePr>
+              <a:graphicFrameLocks xmlns:a="http://schemas.openxmlformats.org/drawingml/2006/main" noChangeAspect="1"/>
+            </wp:cNvGraphicFramePr>
+            <a:graphic xmlns:a="http://schemas.openxmlformats.org/drawingml/2006/main">
+              <a:graphicData uri="http://schemas.openxmlformats.org/drawingml/2006/picture">
+                <pic:pic xmlns:pic="http://schemas.openxmlformats.org/drawingml/2006/picture">
+                  <pic:nvPicPr>
+                    <pic:cNvPr id="1" name=""/>
+                    <pic:cNvPicPr/>
+                  </pic:nvPicPr>
+                  <pic:blipFill>
+                    <a:blip r:embed="rId45"/>
+                    <a:stretch>
+                      <a:fillRect/>
+                    </a:stretch>
+                  </pic:blipFill>
+                  <pic:spPr>
+                    <a:xfrm>
+                      <a:off x="0" y="0"/>
+                      <a:ext cx="5943600" cy="3056890"/>
+                    </a:xfrm>
+                    <a:prstGeom prst="rect">
+                      <a:avLst/>
+                    </a:prstGeom>
+                  </pic:spPr>
+                </pic:pic>
+              </a:graphicData>
+            </a:graphic>
+          </wp:inline>
+        </w:drawing>
+      </w:r>
+    </w:p>
+    <w:p>
+      <w:pPr>
+        <w:pStyle w:val="Heading3"/>
+      </w:pPr>
+      <w:r>
+        <w:t>In-line using HTML</w:t>
+      </w:r>
+    </w:p>
+    <w:p>
+      <w:r>
+        <w:rPr>
+          <w:noProof/>
+        </w:rPr>
+        <w:drawing>
+          <wp:inline distT="0" distB="0" distL="0" distR="0">
+            <wp:extent cx="5880100" cy="1510030"/>
+            <wp:effectExtent l="0" t="0" r="6350" b="0"/>
+            <wp:docPr id="38" name="Picture 38"/>
+            <wp:cNvGraphicFramePr>
+              <a:graphicFrameLocks xmlns:a="http://schemas.openxmlformats.org/drawingml/2006/main" noChangeAspect="1"/>
+            </wp:cNvGraphicFramePr>
+            <a:graphic xmlns:a="http://schemas.openxmlformats.org/drawingml/2006/main">
+              <a:graphicData uri="http://schemas.openxmlformats.org/drawingml/2006/picture">
+                <pic:pic xmlns:pic="http://schemas.openxmlformats.org/drawingml/2006/picture">
+                  <pic:nvPicPr>
+                    <pic:cNvPr id="0" name="Picture 1"/>
+                    <pic:cNvPicPr>
+                      <a:picLocks noChangeAspect="1" noChangeArrowheads="1"/>
+                    </pic:cNvPicPr>
+                  </pic:nvPicPr>
+                  <pic:blipFill>
+                    <a:blip r:embed="rId46">
+                      <a:extLst>
+                        <a:ext uri="{28A0092B-C50C-407E-A947-70E740481C1C}">
+                          <a14:useLocalDpi xmlns:a14="http://schemas.microsoft.com/office/drawing/2010/main" val="0"/>
+                        </a:ext>
+                      </a:extLst>
+                    </a:blip>
+                    <a:srcRect/>
+                    <a:stretch>
+                      <a:fillRect/>
+                    </a:stretch>
+                  </pic:blipFill>
+                  <pic:spPr bwMode="auto">
+                    <a:xfrm>
+                      <a:off x="0" y="0"/>
+                      <a:ext cx="5880100" cy="1510030"/>
+                    </a:xfrm>
+                    <a:prstGeom prst="rect">
+                      <a:avLst/>
+                    </a:prstGeom>
+                    <a:noFill/>
+                    <a:ln>
+                      <a:noFill/>
+                    </a:ln>
+                  </pic:spPr>
+                </pic:pic>
+              </a:graphicData>
+            </a:graphic>
+          </wp:inline>
+        </w:drawing>
+      </w:r>
+    </w:p>
+    <w:p>
+      <w:pPr>
+        <w:pStyle w:val="Heading3"/>
+      </w:pPr>
+      <w:r>
+        <w:t xml:space="preserve">In-line using </w:t>
+      </w:r>
+      <w:proofErr w:type="spellStart"/>
+      <w:r>
+        <w:t>JavasScript</w:t>
+      </w:r>
+      <w:proofErr w:type="spellEnd"/>
+    </w:p>
+    <w:p>
+      <w:r>
+        <w:rPr>
+          <w:noProof/>
+        </w:rPr>
+        <w:drawing>
+          <wp:inline distT="0" distB="0" distL="0" distR="0" wp14:anchorId="2C3CDBD0" wp14:editId="3B1C7E7F">
+            <wp:extent cx="5943600" cy="1126490"/>
+            <wp:effectExtent l="0" t="0" r="0" b="0"/>
+            <wp:docPr id="40" name="Picture 40"/>
+            <wp:cNvGraphicFramePr>
+              <a:graphicFrameLocks xmlns:a="http://schemas.openxmlformats.org/drawingml/2006/main" noChangeAspect="1"/>
+            </wp:cNvGraphicFramePr>
+            <a:graphic xmlns:a="http://schemas.openxmlformats.org/drawingml/2006/main">
+              <a:graphicData uri="http://schemas.openxmlformats.org/drawingml/2006/picture">
+                <pic:pic xmlns:pic="http://schemas.openxmlformats.org/drawingml/2006/picture">
+                  <pic:nvPicPr>
+                    <pic:cNvPr id="1" name=""/>
+                    <pic:cNvPicPr/>
+                  </pic:nvPicPr>
+                  <pic:blipFill>
+                    <a:blip r:embed="rId47"/>
+                    <a:stretch>
+                      <a:fillRect/>
+                    </a:stretch>
+                  </pic:blipFill>
+                  <pic:spPr>
+                    <a:xfrm>
+                      <a:off x="0" y="0"/>
+                      <a:ext cx="5943600" cy="1126490"/>
+                    </a:xfrm>
+                    <a:prstGeom prst="rect">
+                      <a:avLst/>
+                    </a:prstGeom>
+                  </pic:spPr>
+                </pic:pic>
+              </a:graphicData>
+            </a:graphic>
+          </wp:inline>
+        </w:drawing>
+      </w:r>
+    </w:p>
+    <w:p>
+      <w:pPr>
+        <w:pStyle w:val="Heading2"/>
+      </w:pPr>
+      <w:r>
+        <w:t>Unsubscribe from an Event</w:t>
+      </w:r>
+    </w:p>
+    <w:p>
+      <w:r>
+        <w:rPr>
+          <w:noProof/>
+        </w:rPr>
+        <w:drawing>
+          <wp:inline distT="0" distB="0" distL="0" distR="0" wp14:anchorId="314D33D6" wp14:editId="00992B71">
+            <wp:extent cx="5857875" cy="1095375"/>
+            <wp:effectExtent l="0" t="0" r="9525" b="9525"/>
+            <wp:docPr id="41" name="Picture 41"/>
+            <wp:cNvGraphicFramePr>
+              <a:graphicFrameLocks xmlns:a="http://schemas.openxmlformats.org/drawingml/2006/main" noChangeAspect="1"/>
+            </wp:cNvGraphicFramePr>
+            <a:graphic xmlns:a="http://schemas.openxmlformats.org/drawingml/2006/main">
+              <a:graphicData uri="http://schemas.openxmlformats.org/drawingml/2006/picture">
+                <pic:pic xmlns:pic="http://schemas.openxmlformats.org/drawingml/2006/picture">
+                  <pic:nvPicPr>
+                    <pic:cNvPr id="1" name=""/>
+                    <pic:cNvPicPr/>
+                  </pic:nvPicPr>
+                  <pic:blipFill>
+                    <a:blip r:embed="rId48"/>
+                    <a:stretch>
+                      <a:fillRect/>
+                    </a:stretch>
+                  </pic:blipFill>
+                  <pic:spPr>
+                    <a:xfrm>
+                      <a:off x="0" y="0"/>
+                      <a:ext cx="5857875" cy="1095375"/>
+                    </a:xfrm>
+                    <a:prstGeom prst="rect">
+                      <a:avLst/>
+                    </a:prstGeom>
+                  </pic:spPr>
+                </pic:pic>
+              </a:graphicData>
+            </a:graphic>
+          </wp:inline>
+        </w:drawing>
+      </w:r>
+    </w:p>
+    <w:p>
+      <w:pPr>
+        <w:pStyle w:val="Heading2"/>
+      </w:pPr>
+      <w:r>
+        <w:lastRenderedPageBreak/>
+        <w:t>Prevent Default Event</w:t>
+      </w:r>
+    </w:p>
+    <w:p>
+      <w:r>
+        <w:rPr>
+          <w:noProof/>
+        </w:rPr>
+        <w:drawing>
+          <wp:inline distT="0" distB="0" distL="0" distR="0" wp14:anchorId="35E6FA43" wp14:editId="55B69B15">
+            <wp:extent cx="5943600" cy="2306955"/>
+            <wp:effectExtent l="0" t="0" r="0" b="0"/>
+            <wp:docPr id="43" name="Picture 43"/>
+            <wp:cNvGraphicFramePr>
+              <a:graphicFrameLocks xmlns:a="http://schemas.openxmlformats.org/drawingml/2006/main" noChangeAspect="1"/>
+            </wp:cNvGraphicFramePr>
+            <a:graphic xmlns:a="http://schemas.openxmlformats.org/drawingml/2006/main">
+              <a:graphicData uri="http://schemas.openxmlformats.org/drawingml/2006/picture">
+                <pic:pic xmlns:pic="http://schemas.openxmlformats.org/drawingml/2006/picture">
+                  <pic:nvPicPr>
+                    <pic:cNvPr id="1" name=""/>
+                    <pic:cNvPicPr/>
+                  </pic:nvPicPr>
+                  <pic:blipFill>
+                    <a:blip r:embed="rId49"/>
+                    <a:stretch>
+                      <a:fillRect/>
+                    </a:stretch>
+                  </pic:blipFill>
+                  <pic:spPr>
+                    <a:xfrm>
+                      <a:off x="0" y="0"/>
+                      <a:ext cx="5943600" cy="2306955"/>
+                    </a:xfrm>
+                    <a:prstGeom prst="rect">
+                      <a:avLst/>
+                    </a:prstGeom>
+                  </pic:spPr>
+                </pic:pic>
+              </a:graphicData>
+            </a:graphic>
+          </wp:inline>
+        </w:drawing>
+      </w:r>
+    </w:p>
+    <w:p>
+      <w:pPr>
+        <w:pStyle w:val="Heading2"/>
+      </w:pPr>
+      <w:r>
+        <w:lastRenderedPageBreak/>
+        <w:t>Event Reference</w:t>
+      </w:r>
+    </w:p>
+    <w:p>
+      <w:pPr>
+        <w:pStyle w:val="Heading3"/>
+      </w:pPr>
+      <w:r>
+        <w:t>Window Events</w:t>
+      </w:r>
+    </w:p>
+    <w:p>
+      <w:r>
+        <w:rPr>
+          <w:noProof/>
+        </w:rPr>
+        <w:drawing>
+          <wp:inline distT="0" distB="0" distL="0" distR="0" wp14:anchorId="6CD88458" wp14:editId="1FC91927">
+            <wp:extent cx="4743450" cy="5295900"/>
+            <wp:effectExtent l="0" t="0" r="0" b="0"/>
+            <wp:docPr id="46" name="Picture 46"/>
+            <wp:cNvGraphicFramePr>
+              <a:graphicFrameLocks xmlns:a="http://schemas.openxmlformats.org/drawingml/2006/main" noChangeAspect="1"/>
+            </wp:cNvGraphicFramePr>
+            <a:graphic xmlns:a="http://schemas.openxmlformats.org/drawingml/2006/main">
+              <a:graphicData uri="http://schemas.openxmlformats.org/drawingml/2006/picture">
+                <pic:pic xmlns:pic="http://schemas.openxmlformats.org/drawingml/2006/picture">
+                  <pic:nvPicPr>
+                    <pic:cNvPr id="1" name=""/>
+                    <pic:cNvPicPr/>
+                  </pic:nvPicPr>
+                  <pic:blipFill>
+                    <a:blip r:embed="rId50"/>
+                    <a:stretch>
+                      <a:fillRect/>
+                    </a:stretch>
+                  </pic:blipFill>
+                  <pic:spPr>
+                    <a:xfrm>
+                      <a:off x="0" y="0"/>
+                      <a:ext cx="4743450" cy="5295900"/>
+                    </a:xfrm>
+                    <a:prstGeom prst="rect">
+                      <a:avLst/>
+                    </a:prstGeom>
+                  </pic:spPr>
+                </pic:pic>
+              </a:graphicData>
+            </a:graphic>
+          </wp:inline>
+        </w:drawing>
+      </w:r>
+    </w:p>
+    <w:p>
+      <w:pPr>
+        <w:pStyle w:val="Heading3"/>
+      </w:pPr>
+      <w:r>
+        <w:lastRenderedPageBreak/>
+        <w:t>Form Events</w:t>
+      </w:r>
+    </w:p>
+    <w:p>
+      <w:r>
+        <w:rPr>
+          <w:noProof/>
+        </w:rPr>
+        <w:drawing>
+          <wp:inline distT="0" distB="0" distL="0" distR="0" wp14:anchorId="4C393C68" wp14:editId="1C49F2E8">
+            <wp:extent cx="4657725" cy="3352800"/>
+            <wp:effectExtent l="0" t="0" r="9525" b="0"/>
+            <wp:docPr id="47" name="Picture 47"/>
+            <wp:cNvGraphicFramePr>
+              <a:graphicFrameLocks xmlns:a="http://schemas.openxmlformats.org/drawingml/2006/main" noChangeAspect="1"/>
+            </wp:cNvGraphicFramePr>
+            <a:graphic xmlns:a="http://schemas.openxmlformats.org/drawingml/2006/main">
+              <a:graphicData uri="http://schemas.openxmlformats.org/drawingml/2006/picture">
+                <pic:pic xmlns:pic="http://schemas.openxmlformats.org/drawingml/2006/picture">
+                  <pic:nvPicPr>
+                    <pic:cNvPr id="1" name=""/>
+                    <pic:cNvPicPr/>
+                  </pic:nvPicPr>
+                  <pic:blipFill>
+                    <a:blip r:embed="rId51"/>
+                    <a:stretch>
+                      <a:fillRect/>
+                    </a:stretch>
+                  </pic:blipFill>
+                  <pic:spPr>
+                    <a:xfrm>
+                      <a:off x="0" y="0"/>
+                      <a:ext cx="4657725" cy="3352800"/>
+                    </a:xfrm>
+                    <a:prstGeom prst="rect">
+                      <a:avLst/>
+                    </a:prstGeom>
+                  </pic:spPr>
+                </pic:pic>
+              </a:graphicData>
+            </a:graphic>
+          </wp:inline>
+        </w:drawing>
+      </w:r>
+    </w:p>
+    <w:p>
+      <w:pPr>
+        <w:pStyle w:val="Heading3"/>
+      </w:pPr>
+      <w:r>
+        <w:t>Keyboard Events</w:t>
+      </w:r>
+    </w:p>
+    <w:p>
+      <w:r>
+        <w:rPr>
+          <w:noProof/>
+        </w:rPr>
+        <w:drawing>
+          <wp:inline distT="0" distB="0" distL="0" distR="0" wp14:anchorId="2FAD1192" wp14:editId="7FEBEA85">
+            <wp:extent cx="4724400" cy="2552700"/>
+            <wp:effectExtent l="0" t="0" r="0" b="0"/>
+            <wp:docPr id="48" name="Picture 48"/>
+            <wp:cNvGraphicFramePr>
+              <a:graphicFrameLocks xmlns:a="http://schemas.openxmlformats.org/drawingml/2006/main" noChangeAspect="1"/>
+            </wp:cNvGraphicFramePr>
+            <a:graphic xmlns:a="http://schemas.openxmlformats.org/drawingml/2006/main">
+              <a:graphicData uri="http://schemas.openxmlformats.org/drawingml/2006/picture">
+                <pic:pic xmlns:pic="http://schemas.openxmlformats.org/drawingml/2006/picture">
+                  <pic:nvPicPr>
+                    <pic:cNvPr id="1" name=""/>
+                    <pic:cNvPicPr/>
+                  </pic:nvPicPr>
+                  <pic:blipFill>
+                    <a:blip r:embed="rId52"/>
+                    <a:stretch>
+                      <a:fillRect/>
+                    </a:stretch>
+                  </pic:blipFill>
+                  <pic:spPr>
+                    <a:xfrm>
+                      <a:off x="0" y="0"/>
+                      <a:ext cx="4724400" cy="2552700"/>
+                    </a:xfrm>
+                    <a:prstGeom prst="rect">
+                      <a:avLst/>
+                    </a:prstGeom>
+                  </pic:spPr>
+                </pic:pic>
+              </a:graphicData>
+            </a:graphic>
+          </wp:inline>
+        </w:drawing>
+      </w:r>
+    </w:p>
+    <w:p>
+      <w:pPr>
+        <w:pStyle w:val="Heading3"/>
+      </w:pPr>
+      <w:r>
+        <w:lastRenderedPageBreak/>
+        <w:t>Mouse Events</w:t>
+      </w:r>
+    </w:p>
+    <w:p>
+      <w:r>
+        <w:rPr>
+          <w:noProof/>
+        </w:rPr>
+        <w:drawing>
+          <wp:inline distT="0" distB="0" distL="0" distR="0" wp14:anchorId="3EA2FF16" wp14:editId="5693EF9C">
+            <wp:extent cx="4781550" cy="4124325"/>
+            <wp:effectExtent l="0" t="0" r="0" b="9525"/>
+            <wp:docPr id="49" name="Picture 49"/>
+            <wp:cNvGraphicFramePr>
+              <a:graphicFrameLocks xmlns:a="http://schemas.openxmlformats.org/drawingml/2006/main" noChangeAspect="1"/>
+            </wp:cNvGraphicFramePr>
+            <a:graphic xmlns:a="http://schemas.openxmlformats.org/drawingml/2006/main">
+              <a:graphicData uri="http://schemas.openxmlformats.org/drawingml/2006/picture">
+                <pic:pic xmlns:pic="http://schemas.openxmlformats.org/drawingml/2006/picture">
+                  <pic:nvPicPr>
+                    <pic:cNvPr id="1" name=""/>
+                    <pic:cNvPicPr/>
+                  </pic:nvPicPr>
+                  <pic:blipFill>
+                    <a:blip r:embed="rId53"/>
+                    <a:stretch>
+                      <a:fillRect/>
+                    </a:stretch>
+                  </pic:blipFill>
+                  <pic:spPr>
+                    <a:xfrm>
+                      <a:off x="0" y="0"/>
+                      <a:ext cx="4781550" cy="4124325"/>
+                    </a:xfrm>
+                    <a:prstGeom prst="rect">
+                      <a:avLst/>
+                    </a:prstGeom>
+                  </pic:spPr>
+                </pic:pic>
+              </a:graphicData>
+            </a:graphic>
+          </wp:inline>
+        </w:drawing>
+      </w:r>
+    </w:p>
+    <w:p>
+      <w:pPr>
+        <w:pStyle w:val="Heading3"/>
+      </w:pPr>
+      <w:r>
+        <w:t>Media Events</w:t>
+      </w:r>
+    </w:p>
+    <w:p>
+      <w:r>
+        <w:rPr>
+          <w:noProof/>
+        </w:rPr>
+        <w:drawing>
+          <wp:inline distT="0" distB="0" distL="0" distR="0" wp14:anchorId="066AA5BE" wp14:editId="6F4888F4">
+            <wp:extent cx="4733925" cy="2647950"/>
+            <wp:effectExtent l="0" t="0" r="9525" b="0"/>
+            <wp:docPr id="50" name="Picture 50"/>
+            <wp:cNvGraphicFramePr>
+              <a:graphicFrameLocks xmlns:a="http://schemas.openxmlformats.org/drawingml/2006/main" noChangeAspect="1"/>
+            </wp:cNvGraphicFramePr>
+            <a:graphic xmlns:a="http://schemas.openxmlformats.org/drawingml/2006/main">
+              <a:graphicData uri="http://schemas.openxmlformats.org/drawingml/2006/picture">
+                <pic:pic xmlns:pic="http://schemas.openxmlformats.org/drawingml/2006/picture">
+                  <pic:nvPicPr>
+                    <pic:cNvPr id="1" name=""/>
+                    <pic:cNvPicPr/>
+                  </pic:nvPicPr>
+                  <pic:blipFill>
+                    <a:blip r:embed="rId54"/>
+                    <a:stretch>
+                      <a:fillRect/>
+                    </a:stretch>
+                  </pic:blipFill>
+                  <pic:spPr>
+                    <a:xfrm>
+                      <a:off x="0" y="0"/>
+                      <a:ext cx="4733925" cy="2647950"/>
+                    </a:xfrm>
+                    <a:prstGeom prst="rect">
+                      <a:avLst/>
+                    </a:prstGeom>
+                  </pic:spPr>
+                </pic:pic>
+              </a:graphicData>
+            </a:graphic>
+          </wp:inline>
+        </w:drawing>
+      </w:r>
+    </w:p>
+    <w:p>
+      <w:bookmarkStart w:id="25" w:name="_GoBack"/>
+      <w:r>
+        <w:rPr>
+          <w:noProof/>
+        </w:rPr>
+        <w:lastRenderedPageBreak/>
+        <w:drawing>
+          <wp:inline distT="0" distB="0" distL="0" distR="0" wp14:anchorId="1477C9D3" wp14:editId="00211E6E">
+            <wp:extent cx="4743450" cy="6010275"/>
+            <wp:effectExtent l="0" t="0" r="0" b="9525"/>
+            <wp:docPr id="51" name="Picture 51"/>
+            <wp:cNvGraphicFramePr>
+              <a:graphicFrameLocks xmlns:a="http://schemas.openxmlformats.org/drawingml/2006/main" noChangeAspect="1"/>
+            </wp:cNvGraphicFramePr>
+            <a:graphic xmlns:a="http://schemas.openxmlformats.org/drawingml/2006/main">
+              <a:graphicData uri="http://schemas.openxmlformats.org/drawingml/2006/picture">
+                <pic:pic xmlns:pic="http://schemas.openxmlformats.org/drawingml/2006/picture">
+                  <pic:nvPicPr>
+                    <pic:cNvPr id="1" name=""/>
+                    <pic:cNvPicPr/>
+                  </pic:nvPicPr>
+                  <pic:blipFill>
+                    <a:blip r:embed="rId55"/>
+                    <a:stretch>
+                      <a:fillRect/>
+                    </a:stretch>
+                  </pic:blipFill>
+                  <pic:spPr>
+                    <a:xfrm>
+                      <a:off x="0" y="0"/>
+                      <a:ext cx="4743450" cy="6010275"/>
+                    </a:xfrm>
+                    <a:prstGeom prst="rect">
+                      <a:avLst/>
+                    </a:prstGeom>
+                  </pic:spPr>
+                </pic:pic>
+              </a:graphicData>
+            </a:graphic>
+          </wp:inline>
+        </w:drawing>
+      </w:r>
+      <w:bookmarkEnd w:id="25"/>
     </w:p>
     <w:sectPr>
       <w:pgSz w:w="12240" w:h="15840"/>
@@ -5104,6 +6908,92 @@
       <w:rPr>
         <w:rFonts w:ascii="Wingdings" w:hAnsi="Wingdings" w:hint="default"/>
       </w:rPr>
+    </w:lvl>
+  </w:abstractNum>
+  <w:abstractNum w:abstractNumId="10" w15:restartNumberingAfterBreak="0">
+    <w:nsid w:val="7A0D21BF"/>
+    <w:multiLevelType w:val="hybridMultilevel"/>
+    <w:tmpl w:val="A6244BC2"/>
+    <w:lvl w:ilvl="0" w:tplc="0409000F">
+      <w:start w:val="1"/>
+      <w:numFmt w:val="decimal"/>
+      <w:lvlText w:val="%1."/>
+      <w:lvlJc w:val="left"/>
+      <w:pPr>
+        <w:ind w:left="720" w:hanging="360"/>
+      </w:pPr>
+    </w:lvl>
+    <w:lvl w:ilvl="1" w:tplc="04090019" w:tentative="1">
+      <w:start w:val="1"/>
+      <w:numFmt w:val="lowerLetter"/>
+      <w:lvlText w:val="%2."/>
+      <w:lvlJc w:val="left"/>
+      <w:pPr>
+        <w:ind w:left="1440" w:hanging="360"/>
+      </w:pPr>
+    </w:lvl>
+    <w:lvl w:ilvl="2" w:tplc="0409001B" w:tentative="1">
+      <w:start w:val="1"/>
+      <w:numFmt w:val="lowerRoman"/>
+      <w:lvlText w:val="%3."/>
+      <w:lvlJc w:val="right"/>
+      <w:pPr>
+        <w:ind w:left="2160" w:hanging="180"/>
+      </w:pPr>
+    </w:lvl>
+    <w:lvl w:ilvl="3" w:tplc="0409000F" w:tentative="1">
+      <w:start w:val="1"/>
+      <w:numFmt w:val="decimal"/>
+      <w:lvlText w:val="%4."/>
+      <w:lvlJc w:val="left"/>
+      <w:pPr>
+        <w:ind w:left="2880" w:hanging="360"/>
+      </w:pPr>
+    </w:lvl>
+    <w:lvl w:ilvl="4" w:tplc="04090019" w:tentative="1">
+      <w:start w:val="1"/>
+      <w:numFmt w:val="lowerLetter"/>
+      <w:lvlText w:val="%5."/>
+      <w:lvlJc w:val="left"/>
+      <w:pPr>
+        <w:ind w:left="3600" w:hanging="360"/>
+      </w:pPr>
+    </w:lvl>
+    <w:lvl w:ilvl="5" w:tplc="0409001B" w:tentative="1">
+      <w:start w:val="1"/>
+      <w:numFmt w:val="lowerRoman"/>
+      <w:lvlText w:val="%6."/>
+      <w:lvlJc w:val="right"/>
+      <w:pPr>
+        <w:ind w:left="4320" w:hanging="180"/>
+      </w:pPr>
+    </w:lvl>
+    <w:lvl w:ilvl="6" w:tplc="0409000F" w:tentative="1">
+      <w:start w:val="1"/>
+      <w:numFmt w:val="decimal"/>
+      <w:lvlText w:val="%7."/>
+      <w:lvlJc w:val="left"/>
+      <w:pPr>
+        <w:ind w:left="5040" w:hanging="360"/>
+      </w:pPr>
+    </w:lvl>
+    <w:lvl w:ilvl="7" w:tplc="04090019" w:tentative="1">
+      <w:start w:val="1"/>
+      <w:numFmt w:val="lowerLetter"/>
+      <w:lvlText w:val="%8."/>
+      <w:lvlJc w:val="left"/>
+      <w:pPr>
+        <w:ind w:left="5760" w:hanging="360"/>
+      </w:pPr>
+    </w:lvl>
+    <w:lvl w:ilvl="8" w:tplc="0409001B" w:tentative="1">
+      <w:start w:val="1"/>
+      <w:numFmt w:val="lowerRoman"/>
+      <w:lvlText w:val="%9."/>
+      <w:lvlJc w:val="right"/>
+      <w:pPr>
+        <w:ind w:left="6480" w:hanging="180"/>
+      </w:pPr>
     </w:lvl>
   </w:abstractNum>
   <w:num w:numId="1">
@@ -5135,6 +7025,9 @@
   </w:num>
   <w:num w:numId="10">
     <w:abstractNumId w:val="8"/>
+  </w:num>
+  <w:num w:numId="11">
+    <w:abstractNumId w:val="10"/>
   </w:num>
 </w:numbering>
 </file>
@@ -6039,7 +7932,7 @@
 </file>
 
 <file path=customXml/itemProps1.xml><?xml version="1.0" encoding="utf-8"?>
-<ds:datastoreItem xmlns:ds="http://schemas.openxmlformats.org/officeDocument/2006/customXml" ds:itemID="{77DE2342-AA6E-4386-9DA8-9DE63578ADD5}">
+<ds:datastoreItem xmlns:ds="http://schemas.openxmlformats.org/officeDocument/2006/customXml" ds:itemID="{54F1A52A-CF2F-4B3B-A16A-34238A8B395B}">
   <ds:schemaRefs>
     <ds:schemaRef ds:uri="http://schemas.openxmlformats.org/officeDocument/2006/bibliography"/>
   </ds:schemaRefs>

</xml_diff>

<commit_message>
Updated formatting of cheatsheet
</commit_message>
<xml_diff>
--- a/Chapter 3 - Getting Started with JavaScript/Chapter 3 Cheatsheet.docx
+++ b/Chapter 3 - Getting Started with JavaScript/Chapter 3 Cheatsheet.docx
@@ -60,7 +60,7 @@
           <w:r>
             <w:fldChar w:fldCharType="separate"/>
           </w:r>
-          <w:hyperlink w:anchor="_Toc455513748" w:history="1">
+          <w:hyperlink w:anchor="_Toc455913956" w:history="1">
             <w:r>
               <w:rPr>
                 <w:rStyle w:val="Hyperlink"/>
@@ -87,7 +87,7 @@
                 <w:noProof/>
                 <w:webHidden/>
               </w:rPr>
-              <w:instrText xml:space="preserve"> PAGEREF _Toc455513748 \h </w:instrText>
+              <w:instrText xml:space="preserve"> PAGEREF _Toc455913956 \h </w:instrText>
             </w:r>
             <w:r>
               <w:rPr>
@@ -107,7 +107,7 @@
                 <w:noProof/>
                 <w:webHidden/>
               </w:rPr>
-              <w:t>2</w:t>
+              <w:t>3</w:t>
             </w:r>
             <w:r>
               <w:rPr>
@@ -129,7 +129,7 @@
               <w:noProof/>
             </w:rPr>
           </w:pPr>
-          <w:hyperlink w:anchor="_Toc455513749" w:history="1">
+          <w:hyperlink w:anchor="_Toc455913957" w:history="1">
             <w:r>
               <w:rPr>
                 <w:rStyle w:val="Hyperlink"/>
@@ -156,7 +156,7 @@
                 <w:noProof/>
                 <w:webHidden/>
               </w:rPr>
-              <w:instrText xml:space="preserve"> PAGEREF _Toc455513749 \h </w:instrText>
+              <w:instrText xml:space="preserve"> PAGEREF _Toc455913957 \h </w:instrText>
             </w:r>
             <w:r>
               <w:rPr>
@@ -176,7 +176,7 @@
                 <w:noProof/>
                 <w:webHidden/>
               </w:rPr>
-              <w:t>2</w:t>
+              <w:t>3</w:t>
             </w:r>
             <w:r>
               <w:rPr>
@@ -198,7 +198,7 @@
               <w:noProof/>
             </w:rPr>
           </w:pPr>
-          <w:hyperlink w:anchor="_Toc455513750" w:history="1">
+          <w:hyperlink w:anchor="_Toc455913958" w:history="1">
             <w:r>
               <w:rPr>
                 <w:rStyle w:val="Hyperlink"/>
@@ -225,7 +225,7 @@
                 <w:noProof/>
                 <w:webHidden/>
               </w:rPr>
-              <w:instrText xml:space="preserve"> PAGEREF _Toc455513750 \h </w:instrText>
+              <w:instrText xml:space="preserve"> PAGEREF _Toc455913958 \h </w:instrText>
             </w:r>
             <w:r>
               <w:rPr>
@@ -245,7 +245,7 @@
                 <w:noProof/>
                 <w:webHidden/>
               </w:rPr>
-              <w:t>2</w:t>
+              <w:t>3</w:t>
             </w:r>
             <w:r>
               <w:rPr>
@@ -267,7 +267,7 @@
               <w:noProof/>
             </w:rPr>
           </w:pPr>
-          <w:hyperlink w:anchor="_Toc455513751" w:history="1">
+          <w:hyperlink w:anchor="_Toc455913959" w:history="1">
             <w:r>
               <w:rPr>
                 <w:rStyle w:val="Hyperlink"/>
@@ -294,7 +294,7 @@
                 <w:noProof/>
                 <w:webHidden/>
               </w:rPr>
-              <w:instrText xml:space="preserve"> PAGEREF _Toc455513751 \h </w:instrText>
+              <w:instrText xml:space="preserve"> PAGEREF _Toc455913959 \h </w:instrText>
             </w:r>
             <w:r>
               <w:rPr>
@@ -314,7 +314,7 @@
                 <w:noProof/>
                 <w:webHidden/>
               </w:rPr>
-              <w:t>2</w:t>
+              <w:t>3</w:t>
             </w:r>
             <w:r>
               <w:rPr>
@@ -336,7 +336,7 @@
               <w:noProof/>
             </w:rPr>
           </w:pPr>
-          <w:hyperlink w:anchor="_Toc455513752" w:history="1">
+          <w:hyperlink w:anchor="_Toc455913960" w:history="1">
             <w:r>
               <w:rPr>
                 <w:rStyle w:val="Hyperlink"/>
@@ -363,7 +363,7 @@
                 <w:noProof/>
                 <w:webHidden/>
               </w:rPr>
-              <w:instrText xml:space="preserve"> PAGEREF _Toc455513752 \h </w:instrText>
+              <w:instrText xml:space="preserve"> PAGEREF _Toc455913960 \h </w:instrText>
             </w:r>
             <w:r>
               <w:rPr>
@@ -383,7 +383,7 @@
                 <w:noProof/>
                 <w:webHidden/>
               </w:rPr>
-              <w:t>3</w:t>
+              <w:t>4</w:t>
             </w:r>
             <w:r>
               <w:rPr>
@@ -405,7 +405,7 @@
               <w:noProof/>
             </w:rPr>
           </w:pPr>
-          <w:hyperlink w:anchor="_Toc455513753" w:history="1">
+          <w:hyperlink w:anchor="_Toc455913961" w:history="1">
             <w:r>
               <w:rPr>
                 <w:rStyle w:val="Hyperlink"/>
@@ -432,7 +432,7 @@
                 <w:noProof/>
                 <w:webHidden/>
               </w:rPr>
-              <w:instrText xml:space="preserve"> PAGEREF _Toc455513753 \h </w:instrText>
+              <w:instrText xml:space="preserve"> PAGEREF _Toc455913961 \h </w:instrText>
             </w:r>
             <w:r>
               <w:rPr>
@@ -452,7 +452,7 @@
                 <w:noProof/>
                 <w:webHidden/>
               </w:rPr>
-              <w:t>3</w:t>
+              <w:t>4</w:t>
             </w:r>
             <w:r>
               <w:rPr>
@@ -474,7 +474,7 @@
               <w:noProof/>
             </w:rPr>
           </w:pPr>
-          <w:hyperlink w:anchor="_Toc455513754" w:history="1">
+          <w:hyperlink w:anchor="_Toc455913962" w:history="1">
             <w:r>
               <w:rPr>
                 <w:rStyle w:val="Hyperlink"/>
@@ -501,7 +501,7 @@
                 <w:noProof/>
                 <w:webHidden/>
               </w:rPr>
-              <w:instrText xml:space="preserve"> PAGEREF _Toc455513754 \h </w:instrText>
+              <w:instrText xml:space="preserve"> PAGEREF _Toc455913962 \h </w:instrText>
             </w:r>
             <w:r>
               <w:rPr>
@@ -521,7 +521,7 @@
                 <w:noProof/>
                 <w:webHidden/>
               </w:rPr>
-              <w:t>3</w:t>
+              <w:t>4</w:t>
             </w:r>
             <w:r>
               <w:rPr>
@@ -543,7 +543,7 @@
               <w:noProof/>
             </w:rPr>
           </w:pPr>
-          <w:hyperlink w:anchor="_Toc455513755" w:history="1">
+          <w:hyperlink w:anchor="_Toc455913963" w:history="1">
             <w:r>
               <w:rPr>
                 <w:rStyle w:val="Hyperlink"/>
@@ -570,7 +570,7 @@
                 <w:noProof/>
                 <w:webHidden/>
               </w:rPr>
-              <w:instrText xml:space="preserve"> PAGEREF _Toc455513755 \h </w:instrText>
+              <w:instrText xml:space="preserve"> PAGEREF _Toc455913963 \h </w:instrText>
             </w:r>
             <w:r>
               <w:rPr>
@@ -590,7 +590,7 @@
                 <w:noProof/>
                 <w:webHidden/>
               </w:rPr>
-              <w:t>3</w:t>
+              <w:t>4</w:t>
             </w:r>
             <w:r>
               <w:rPr>
@@ -612,7 +612,7 @@
               <w:noProof/>
             </w:rPr>
           </w:pPr>
-          <w:hyperlink w:anchor="_Toc455513756" w:history="1">
+          <w:hyperlink w:anchor="_Toc455913964" w:history="1">
             <w:r>
               <w:rPr>
                 <w:rStyle w:val="Hyperlink"/>
@@ -639,7 +639,7 @@
                 <w:noProof/>
                 <w:webHidden/>
               </w:rPr>
-              <w:instrText xml:space="preserve"> PAGEREF _Toc455513756 \h </w:instrText>
+              <w:instrText xml:space="preserve"> PAGEREF _Toc455913964 \h </w:instrText>
             </w:r>
             <w:r>
               <w:rPr>
@@ -659,7 +659,7 @@
                 <w:noProof/>
                 <w:webHidden/>
               </w:rPr>
-              <w:t>3</w:t>
+              <w:t>4</w:t>
             </w:r>
             <w:r>
               <w:rPr>
@@ -681,7 +681,7 @@
               <w:noProof/>
             </w:rPr>
           </w:pPr>
-          <w:hyperlink w:anchor="_Toc455513757" w:history="1">
+          <w:hyperlink w:anchor="_Toc455913965" w:history="1">
             <w:r>
               <w:rPr>
                 <w:rStyle w:val="Hyperlink"/>
@@ -708,7 +708,7 @@
                 <w:noProof/>
                 <w:webHidden/>
               </w:rPr>
-              <w:instrText xml:space="preserve"> PAGEREF _Toc455513757 \h </w:instrText>
+              <w:instrText xml:space="preserve"> PAGEREF _Toc455913965 \h </w:instrText>
             </w:r>
             <w:r>
               <w:rPr>
@@ -728,7 +728,7 @@
                 <w:noProof/>
                 <w:webHidden/>
               </w:rPr>
-              <w:t>4</w:t>
+              <w:t>5</w:t>
             </w:r>
             <w:r>
               <w:rPr>
@@ -750,7 +750,7 @@
               <w:noProof/>
             </w:rPr>
           </w:pPr>
-          <w:hyperlink w:anchor="_Toc455513758" w:history="1">
+          <w:hyperlink w:anchor="_Toc455913966" w:history="1">
             <w:r>
               <w:rPr>
                 <w:rStyle w:val="Hyperlink"/>
@@ -777,7 +777,7 @@
                 <w:noProof/>
                 <w:webHidden/>
               </w:rPr>
-              <w:instrText xml:space="preserve"> PAGEREF _Toc455513758 \h </w:instrText>
+              <w:instrText xml:space="preserve"> PAGEREF _Toc455913966 \h </w:instrText>
             </w:r>
             <w:r>
               <w:rPr>
@@ -797,7 +797,7 @@
                 <w:noProof/>
                 <w:webHidden/>
               </w:rPr>
-              <w:t>4</w:t>
+              <w:t>5</w:t>
             </w:r>
             <w:r>
               <w:rPr>
@@ -819,7 +819,7 @@
               <w:noProof/>
             </w:rPr>
           </w:pPr>
-          <w:hyperlink w:anchor="_Toc455513759" w:history="1">
+          <w:hyperlink w:anchor="_Toc455913967" w:history="1">
             <w:r>
               <w:rPr>
                 <w:rStyle w:val="Hyperlink"/>
@@ -846,7 +846,7 @@
                 <w:noProof/>
                 <w:webHidden/>
               </w:rPr>
-              <w:instrText xml:space="preserve"> PAGEREF _Toc455513759 \h </w:instrText>
+              <w:instrText xml:space="preserve"> PAGEREF _Toc455913967 \h </w:instrText>
             </w:r>
             <w:r>
               <w:rPr>
@@ -866,7 +866,7 @@
                 <w:noProof/>
                 <w:webHidden/>
               </w:rPr>
-              <w:t>5</w:t>
+              <w:t>6</w:t>
             </w:r>
             <w:r>
               <w:rPr>
@@ -888,7 +888,7 @@
               <w:noProof/>
             </w:rPr>
           </w:pPr>
-          <w:hyperlink w:anchor="_Toc455513760" w:history="1">
+          <w:hyperlink w:anchor="_Toc455913968" w:history="1">
             <w:r>
               <w:rPr>
                 <w:rStyle w:val="Hyperlink"/>
@@ -915,7 +915,7 @@
                 <w:noProof/>
                 <w:webHidden/>
               </w:rPr>
-              <w:instrText xml:space="preserve"> PAGEREF _Toc455513760 \h </w:instrText>
+              <w:instrText xml:space="preserve"> PAGEREF _Toc455913968 \h </w:instrText>
             </w:r>
             <w:r>
               <w:rPr>
@@ -935,7 +935,7 @@
                 <w:noProof/>
                 <w:webHidden/>
               </w:rPr>
-              <w:t>5</w:t>
+              <w:t>6</w:t>
             </w:r>
             <w:r>
               <w:rPr>
@@ -957,7 +957,7 @@
               <w:noProof/>
             </w:rPr>
           </w:pPr>
-          <w:hyperlink w:anchor="_Toc455513761" w:history="1">
+          <w:hyperlink w:anchor="_Toc455913969" w:history="1">
             <w:r>
               <w:rPr>
                 <w:rStyle w:val="Hyperlink"/>
@@ -984,7 +984,7 @@
                 <w:noProof/>
                 <w:webHidden/>
               </w:rPr>
-              <w:instrText xml:space="preserve"> PAGEREF _Toc455513761 \h </w:instrText>
+              <w:instrText xml:space="preserve"> PAGEREF _Toc455913969 \h </w:instrText>
             </w:r>
             <w:r>
               <w:rPr>
@@ -1004,7 +1004,7 @@
                 <w:noProof/>
                 <w:webHidden/>
               </w:rPr>
-              <w:t>5</w:t>
+              <w:t>6</w:t>
             </w:r>
             <w:r>
               <w:rPr>
@@ -1026,7 +1026,7 @@
               <w:noProof/>
             </w:rPr>
           </w:pPr>
-          <w:hyperlink w:anchor="_Toc455513762" w:history="1">
+          <w:hyperlink w:anchor="_Toc455913970" w:history="1">
             <w:r>
               <w:rPr>
                 <w:rStyle w:val="Hyperlink"/>
@@ -1053,7 +1053,7 @@
                 <w:noProof/>
                 <w:webHidden/>
               </w:rPr>
-              <w:instrText xml:space="preserve"> PAGEREF _Toc455513762 \h </w:instrText>
+              <w:instrText xml:space="preserve"> PAGEREF _Toc455913970 \h </w:instrText>
             </w:r>
             <w:r>
               <w:rPr>
@@ -1073,7 +1073,7 @@
                 <w:noProof/>
                 <w:webHidden/>
               </w:rPr>
-              <w:t>5</w:t>
+              <w:t>6</w:t>
             </w:r>
             <w:r>
               <w:rPr>
@@ -1095,7 +1095,7 @@
               <w:noProof/>
             </w:rPr>
           </w:pPr>
-          <w:hyperlink w:anchor="_Toc455513763" w:history="1">
+          <w:hyperlink w:anchor="_Toc455913971" w:history="1">
             <w:r>
               <w:rPr>
                 <w:rStyle w:val="Hyperlink"/>
@@ -1122,7 +1122,7 @@
                 <w:noProof/>
                 <w:webHidden/>
               </w:rPr>
-              <w:instrText xml:space="preserve"> PAGEREF _Toc455513763 \h </w:instrText>
+              <w:instrText xml:space="preserve"> PAGEREF _Toc455913971 \h </w:instrText>
             </w:r>
             <w:r>
               <w:rPr>
@@ -1142,7 +1142,7 @@
                 <w:noProof/>
                 <w:webHidden/>
               </w:rPr>
-              <w:t>5</w:t>
+              <w:t>6</w:t>
             </w:r>
             <w:r>
               <w:rPr>
@@ -1164,7 +1164,7 @@
               <w:noProof/>
             </w:rPr>
           </w:pPr>
-          <w:hyperlink w:anchor="_Toc455513764" w:history="1">
+          <w:hyperlink w:anchor="_Toc455913972" w:history="1">
             <w:r>
               <w:rPr>
                 <w:rStyle w:val="Hyperlink"/>
@@ -1191,7 +1191,7 @@
                 <w:noProof/>
                 <w:webHidden/>
               </w:rPr>
-              <w:instrText xml:space="preserve"> PAGEREF _Toc455513764 \h </w:instrText>
+              <w:instrText xml:space="preserve"> PAGEREF _Toc455913972 \h </w:instrText>
             </w:r>
             <w:r>
               <w:rPr>
@@ -1211,7 +1211,7 @@
                 <w:noProof/>
                 <w:webHidden/>
               </w:rPr>
-              <w:t>6</w:t>
+              <w:t>7</w:t>
             </w:r>
             <w:r>
               <w:rPr>
@@ -1233,7 +1233,7 @@
               <w:noProof/>
             </w:rPr>
           </w:pPr>
-          <w:hyperlink w:anchor="_Toc455513765" w:history="1">
+          <w:hyperlink w:anchor="_Toc455913973" w:history="1">
             <w:r>
               <w:rPr>
                 <w:rStyle w:val="Hyperlink"/>
@@ -1260,7 +1260,7 @@
                 <w:noProof/>
                 <w:webHidden/>
               </w:rPr>
-              <w:instrText xml:space="preserve"> PAGEREF _Toc455513765 \h </w:instrText>
+              <w:instrText xml:space="preserve"> PAGEREF _Toc455913973 \h </w:instrText>
             </w:r>
             <w:r>
               <w:rPr>
@@ -1280,7 +1280,7 @@
                 <w:noProof/>
                 <w:webHidden/>
               </w:rPr>
-              <w:t>6</w:t>
+              <w:t>7</w:t>
             </w:r>
             <w:r>
               <w:rPr>
@@ -1302,7 +1302,7 @@
               <w:noProof/>
             </w:rPr>
           </w:pPr>
-          <w:hyperlink w:anchor="_Toc455513766" w:history="1">
+          <w:hyperlink w:anchor="_Toc455913974" w:history="1">
             <w:r>
               <w:rPr>
                 <w:rStyle w:val="Hyperlink"/>
@@ -1329,7 +1329,7 @@
                 <w:noProof/>
                 <w:webHidden/>
               </w:rPr>
-              <w:instrText xml:space="preserve"> PAGEREF _Toc455513766 \h </w:instrText>
+              <w:instrText xml:space="preserve"> PAGEREF _Toc455913974 \h </w:instrText>
             </w:r>
             <w:r>
               <w:rPr>
@@ -1349,7 +1349,7 @@
                 <w:noProof/>
                 <w:webHidden/>
               </w:rPr>
-              <w:t>7</w:t>
+              <w:t>8</w:t>
             </w:r>
             <w:r>
               <w:rPr>
@@ -1371,7 +1371,7 @@
               <w:noProof/>
             </w:rPr>
           </w:pPr>
-          <w:hyperlink w:anchor="_Toc455513767" w:history="1">
+          <w:hyperlink w:anchor="_Toc455913975" w:history="1">
             <w:r>
               <w:rPr>
                 <w:rStyle w:val="Hyperlink"/>
@@ -1398,7 +1398,7 @@
                 <w:noProof/>
                 <w:webHidden/>
               </w:rPr>
-              <w:instrText xml:space="preserve"> PAGEREF _Toc455513767 \h </w:instrText>
+              <w:instrText xml:space="preserve"> PAGEREF _Toc455913975 \h </w:instrText>
             </w:r>
             <w:r>
               <w:rPr>
@@ -1418,7 +1418,7 @@
                 <w:noProof/>
                 <w:webHidden/>
               </w:rPr>
-              <w:t>8</w:t>
+              <w:t>9</w:t>
             </w:r>
             <w:r>
               <w:rPr>
@@ -1440,7 +1440,7 @@
               <w:noProof/>
             </w:rPr>
           </w:pPr>
-          <w:hyperlink w:anchor="_Toc455513768" w:history="1">
+          <w:hyperlink w:anchor="_Toc455913976" w:history="1">
             <w:r>
               <w:rPr>
                 <w:rStyle w:val="Hyperlink"/>
@@ -1467,7 +1467,7 @@
                 <w:noProof/>
                 <w:webHidden/>
               </w:rPr>
-              <w:instrText xml:space="preserve"> PAGEREF _Toc455513768 \h </w:instrText>
+              <w:instrText xml:space="preserve"> PAGEREF _Toc455913976 \h </w:instrText>
             </w:r>
             <w:r>
               <w:rPr>
@@ -1487,7 +1487,7 @@
                 <w:noProof/>
                 <w:webHidden/>
               </w:rPr>
-              <w:t>8</w:t>
+              <w:t>9</w:t>
             </w:r>
             <w:r>
               <w:rPr>
@@ -1509,7 +1509,7 @@
               <w:noProof/>
             </w:rPr>
           </w:pPr>
-          <w:hyperlink w:anchor="_Toc455513769" w:history="1">
+          <w:hyperlink w:anchor="_Toc455913977" w:history="1">
             <w:r>
               <w:rPr>
                 <w:rStyle w:val="Hyperlink"/>
@@ -1536,7 +1536,7 @@
                 <w:noProof/>
                 <w:webHidden/>
               </w:rPr>
-              <w:instrText xml:space="preserve"> PAGEREF _Toc455513769 \h </w:instrText>
+              <w:instrText xml:space="preserve"> PAGEREF _Toc455913977 \h </w:instrText>
             </w:r>
             <w:r>
               <w:rPr>
@@ -1556,7 +1556,7 @@
                 <w:noProof/>
                 <w:webHidden/>
               </w:rPr>
-              <w:t>8</w:t>
+              <w:t>9</w:t>
             </w:r>
             <w:r>
               <w:rPr>
@@ -1578,7 +1578,7 @@
               <w:noProof/>
             </w:rPr>
           </w:pPr>
-          <w:hyperlink w:anchor="_Toc455513770" w:history="1">
+          <w:hyperlink w:anchor="_Toc455913978" w:history="1">
             <w:r>
               <w:rPr>
                 <w:rStyle w:val="Hyperlink"/>
@@ -1605,7 +1605,7 @@
                 <w:noProof/>
                 <w:webHidden/>
               </w:rPr>
-              <w:instrText xml:space="preserve"> PAGEREF _Toc455513770 \h </w:instrText>
+              <w:instrText xml:space="preserve"> PAGEREF _Toc455913978 \h </w:instrText>
             </w:r>
             <w:r>
               <w:rPr>
@@ -1625,7 +1625,7 @@
                 <w:noProof/>
                 <w:webHidden/>
               </w:rPr>
-              <w:t>9</w:t>
+              <w:t>10</w:t>
             </w:r>
             <w:r>
               <w:rPr>
@@ -1647,7 +1647,7 @@
               <w:noProof/>
             </w:rPr>
           </w:pPr>
-          <w:hyperlink w:anchor="_Toc455513771" w:history="1">
+          <w:hyperlink w:anchor="_Toc455913979" w:history="1">
             <w:r>
               <w:rPr>
                 <w:rStyle w:val="Hyperlink"/>
@@ -1674,7 +1674,7 @@
                 <w:noProof/>
                 <w:webHidden/>
               </w:rPr>
-              <w:instrText xml:space="preserve"> PAGEREF _Toc455513771 \h </w:instrText>
+              <w:instrText xml:space="preserve"> PAGEREF _Toc455913979 \h </w:instrText>
             </w:r>
             <w:r>
               <w:rPr>
@@ -1694,7 +1694,7 @@
                 <w:noProof/>
                 <w:webHidden/>
               </w:rPr>
-              <w:t>9</w:t>
+              <w:t>10</w:t>
             </w:r>
             <w:r>
               <w:rPr>
@@ -1716,7 +1716,7 @@
               <w:noProof/>
             </w:rPr>
           </w:pPr>
-          <w:hyperlink w:anchor="_Toc455513772" w:history="1">
+          <w:hyperlink w:anchor="_Toc455913980" w:history="1">
             <w:r>
               <w:rPr>
                 <w:rStyle w:val="Hyperlink"/>
@@ -1743,7 +1743,7 @@
                 <w:noProof/>
                 <w:webHidden/>
               </w:rPr>
-              <w:instrText xml:space="preserve"> PAGEREF _Toc455513772 \h </w:instrText>
+              <w:instrText xml:space="preserve"> PAGEREF _Toc455913980 \h </w:instrText>
             </w:r>
             <w:r>
               <w:rPr>
@@ -1763,7 +1763,2008 @@
                 <w:noProof/>
                 <w:webHidden/>
               </w:rPr>
-              <w:t>9</w:t>
+              <w:t>10</w:t>
+            </w:r>
+            <w:r>
+              <w:rPr>
+                <w:noProof/>
+                <w:webHidden/>
+              </w:rPr>
+              <w:fldChar w:fldCharType="end"/>
+            </w:r>
+          </w:hyperlink>
+        </w:p>
+        <w:p>
+          <w:pPr>
+            <w:pStyle w:val="TOC2"/>
+            <w:tabs>
+              <w:tab w:val="right" w:leader="dot" w:pos="9350"/>
+            </w:tabs>
+            <w:rPr>
+              <w:rFonts w:eastAsiaTheme="minorEastAsia"/>
+              <w:noProof/>
+            </w:rPr>
+          </w:pPr>
+          <w:hyperlink w:anchor="_Toc455913981" w:history="1">
+            <w:r>
+              <w:rPr>
+                <w:rStyle w:val="Hyperlink"/>
+                <w:noProof/>
+              </w:rPr>
+              <w:t>JavaScript Arrays!!!!</w:t>
+            </w:r>
+            <w:r>
+              <w:rPr>
+                <w:noProof/>
+                <w:webHidden/>
+              </w:rPr>
+              <w:tab/>
+            </w:r>
+            <w:r>
+              <w:rPr>
+                <w:noProof/>
+                <w:webHidden/>
+              </w:rPr>
+              <w:fldChar w:fldCharType="begin"/>
+            </w:r>
+            <w:r>
+              <w:rPr>
+                <w:noProof/>
+                <w:webHidden/>
+              </w:rPr>
+              <w:instrText xml:space="preserve"> PAGEREF _Toc455913981 \h </w:instrText>
+            </w:r>
+            <w:r>
+              <w:rPr>
+                <w:noProof/>
+                <w:webHidden/>
+              </w:rPr>
+            </w:r>
+            <w:r>
+              <w:rPr>
+                <w:noProof/>
+                <w:webHidden/>
+              </w:rPr>
+              <w:fldChar w:fldCharType="separate"/>
+            </w:r>
+            <w:r>
+              <w:rPr>
+                <w:noProof/>
+                <w:webHidden/>
+              </w:rPr>
+              <w:t>10</w:t>
+            </w:r>
+            <w:r>
+              <w:rPr>
+                <w:noProof/>
+                <w:webHidden/>
+              </w:rPr>
+              <w:fldChar w:fldCharType="end"/>
+            </w:r>
+          </w:hyperlink>
+        </w:p>
+        <w:p>
+          <w:pPr>
+            <w:pStyle w:val="TOC3"/>
+            <w:tabs>
+              <w:tab w:val="right" w:leader="dot" w:pos="9350"/>
+            </w:tabs>
+            <w:rPr>
+              <w:rFonts w:eastAsiaTheme="minorEastAsia"/>
+              <w:noProof/>
+            </w:rPr>
+          </w:pPr>
+          <w:hyperlink w:anchor="_Toc455913982" w:history="1">
+            <w:r>
+              <w:rPr>
+                <w:rStyle w:val="Hyperlink"/>
+                <w:noProof/>
+              </w:rPr>
+              <w:t>Create an Array</w:t>
+            </w:r>
+            <w:r>
+              <w:rPr>
+                <w:noProof/>
+                <w:webHidden/>
+              </w:rPr>
+              <w:tab/>
+            </w:r>
+            <w:r>
+              <w:rPr>
+                <w:noProof/>
+                <w:webHidden/>
+              </w:rPr>
+              <w:fldChar w:fldCharType="begin"/>
+            </w:r>
+            <w:r>
+              <w:rPr>
+                <w:noProof/>
+                <w:webHidden/>
+              </w:rPr>
+              <w:instrText xml:space="preserve"> PAGEREF _Toc455913982 \h </w:instrText>
+            </w:r>
+            <w:r>
+              <w:rPr>
+                <w:noProof/>
+                <w:webHidden/>
+              </w:rPr>
+            </w:r>
+            <w:r>
+              <w:rPr>
+                <w:noProof/>
+                <w:webHidden/>
+              </w:rPr>
+              <w:fldChar w:fldCharType="separate"/>
+            </w:r>
+            <w:r>
+              <w:rPr>
+                <w:noProof/>
+                <w:webHidden/>
+              </w:rPr>
+              <w:t>11</w:t>
+            </w:r>
+            <w:r>
+              <w:rPr>
+                <w:noProof/>
+                <w:webHidden/>
+              </w:rPr>
+              <w:fldChar w:fldCharType="end"/>
+            </w:r>
+          </w:hyperlink>
+        </w:p>
+        <w:p>
+          <w:pPr>
+            <w:pStyle w:val="TOC3"/>
+            <w:tabs>
+              <w:tab w:val="right" w:leader="dot" w:pos="9350"/>
+            </w:tabs>
+            <w:rPr>
+              <w:rFonts w:eastAsiaTheme="minorEastAsia"/>
+              <w:noProof/>
+            </w:rPr>
+          </w:pPr>
+          <w:hyperlink w:anchor="_Toc455913983" w:history="1">
+            <w:r>
+              <w:rPr>
+                <w:rStyle w:val="Hyperlink"/>
+                <w:noProof/>
+              </w:rPr>
+              <w:t>Array Methods</w:t>
+            </w:r>
+            <w:r>
+              <w:rPr>
+                <w:noProof/>
+                <w:webHidden/>
+              </w:rPr>
+              <w:tab/>
+            </w:r>
+            <w:r>
+              <w:rPr>
+                <w:noProof/>
+                <w:webHidden/>
+              </w:rPr>
+              <w:fldChar w:fldCharType="begin"/>
+            </w:r>
+            <w:r>
+              <w:rPr>
+                <w:noProof/>
+                <w:webHidden/>
+              </w:rPr>
+              <w:instrText xml:space="preserve"> PAGEREF _Toc455913983 \h </w:instrText>
+            </w:r>
+            <w:r>
+              <w:rPr>
+                <w:noProof/>
+                <w:webHidden/>
+              </w:rPr>
+            </w:r>
+            <w:r>
+              <w:rPr>
+                <w:noProof/>
+                <w:webHidden/>
+              </w:rPr>
+              <w:fldChar w:fldCharType="separate"/>
+            </w:r>
+            <w:r>
+              <w:rPr>
+                <w:noProof/>
+                <w:webHidden/>
+              </w:rPr>
+              <w:t>12</w:t>
+            </w:r>
+            <w:r>
+              <w:rPr>
+                <w:noProof/>
+                <w:webHidden/>
+              </w:rPr>
+              <w:fldChar w:fldCharType="end"/>
+            </w:r>
+          </w:hyperlink>
+        </w:p>
+        <w:p>
+          <w:pPr>
+            <w:pStyle w:val="TOC2"/>
+            <w:tabs>
+              <w:tab w:val="right" w:leader="dot" w:pos="9350"/>
+            </w:tabs>
+            <w:rPr>
+              <w:rFonts w:eastAsiaTheme="minorEastAsia"/>
+              <w:noProof/>
+            </w:rPr>
+          </w:pPr>
+          <w:hyperlink w:anchor="_Toc455913984" w:history="1">
+            <w:r>
+              <w:rPr>
+                <w:rStyle w:val="Hyperlink"/>
+                <w:noProof/>
+              </w:rPr>
+              <w:t>Using “this” keyword</w:t>
+            </w:r>
+            <w:r>
+              <w:rPr>
+                <w:noProof/>
+                <w:webHidden/>
+              </w:rPr>
+              <w:tab/>
+            </w:r>
+            <w:r>
+              <w:rPr>
+                <w:noProof/>
+                <w:webHidden/>
+              </w:rPr>
+              <w:fldChar w:fldCharType="begin"/>
+            </w:r>
+            <w:r>
+              <w:rPr>
+                <w:noProof/>
+                <w:webHidden/>
+              </w:rPr>
+              <w:instrText xml:space="preserve"> PAGEREF _Toc455913984 \h </w:instrText>
+            </w:r>
+            <w:r>
+              <w:rPr>
+                <w:noProof/>
+                <w:webHidden/>
+              </w:rPr>
+            </w:r>
+            <w:r>
+              <w:rPr>
+                <w:noProof/>
+                <w:webHidden/>
+              </w:rPr>
+              <w:fldChar w:fldCharType="separate"/>
+            </w:r>
+            <w:r>
+              <w:rPr>
+                <w:noProof/>
+                <w:webHidden/>
+              </w:rPr>
+              <w:t>15</w:t>
+            </w:r>
+            <w:r>
+              <w:rPr>
+                <w:noProof/>
+                <w:webHidden/>
+              </w:rPr>
+              <w:fldChar w:fldCharType="end"/>
+            </w:r>
+          </w:hyperlink>
+        </w:p>
+        <w:p>
+          <w:pPr>
+            <w:pStyle w:val="TOC1"/>
+            <w:tabs>
+              <w:tab w:val="right" w:leader="dot" w:pos="9350"/>
+            </w:tabs>
+            <w:rPr>
+              <w:rFonts w:eastAsiaTheme="minorEastAsia"/>
+              <w:noProof/>
+            </w:rPr>
+          </w:pPr>
+          <w:hyperlink w:anchor="_Toc455913985" w:history="1">
+            <w:r>
+              <w:rPr>
+                <w:rStyle w:val="Hyperlink"/>
+                <w:noProof/>
+              </w:rPr>
+              <w:t>The script tag!!!</w:t>
+            </w:r>
+            <w:r>
+              <w:rPr>
+                <w:noProof/>
+                <w:webHidden/>
+              </w:rPr>
+              <w:tab/>
+            </w:r>
+            <w:r>
+              <w:rPr>
+                <w:noProof/>
+                <w:webHidden/>
+              </w:rPr>
+              <w:fldChar w:fldCharType="begin"/>
+            </w:r>
+            <w:r>
+              <w:rPr>
+                <w:noProof/>
+                <w:webHidden/>
+              </w:rPr>
+              <w:instrText xml:space="preserve"> PAGEREF _Toc455913985 \h </w:instrText>
+            </w:r>
+            <w:r>
+              <w:rPr>
+                <w:noProof/>
+                <w:webHidden/>
+              </w:rPr>
+            </w:r>
+            <w:r>
+              <w:rPr>
+                <w:noProof/>
+                <w:webHidden/>
+              </w:rPr>
+              <w:fldChar w:fldCharType="separate"/>
+            </w:r>
+            <w:r>
+              <w:rPr>
+                <w:noProof/>
+                <w:webHidden/>
+              </w:rPr>
+              <w:t>15</w:t>
+            </w:r>
+            <w:r>
+              <w:rPr>
+                <w:noProof/>
+                <w:webHidden/>
+              </w:rPr>
+              <w:fldChar w:fldCharType="end"/>
+            </w:r>
+          </w:hyperlink>
+        </w:p>
+        <w:p>
+          <w:pPr>
+            <w:pStyle w:val="TOC2"/>
+            <w:tabs>
+              <w:tab w:val="right" w:leader="dot" w:pos="9350"/>
+            </w:tabs>
+            <w:rPr>
+              <w:rFonts w:eastAsiaTheme="minorEastAsia"/>
+              <w:noProof/>
+            </w:rPr>
+          </w:pPr>
+          <w:hyperlink w:anchor="_Toc455913986" w:history="1">
+            <w:r>
+              <w:rPr>
+                <w:rStyle w:val="Hyperlink"/>
+                <w:noProof/>
+              </w:rPr>
+              <w:t>Using the script tag to define inline javascript</w:t>
+            </w:r>
+            <w:r>
+              <w:rPr>
+                <w:noProof/>
+                <w:webHidden/>
+              </w:rPr>
+              <w:tab/>
+            </w:r>
+            <w:r>
+              <w:rPr>
+                <w:noProof/>
+                <w:webHidden/>
+              </w:rPr>
+              <w:fldChar w:fldCharType="begin"/>
+            </w:r>
+            <w:r>
+              <w:rPr>
+                <w:noProof/>
+                <w:webHidden/>
+              </w:rPr>
+              <w:instrText xml:space="preserve"> PAGEREF _Toc455913986 \h </w:instrText>
+            </w:r>
+            <w:r>
+              <w:rPr>
+                <w:noProof/>
+                <w:webHidden/>
+              </w:rPr>
+            </w:r>
+            <w:r>
+              <w:rPr>
+                <w:noProof/>
+                <w:webHidden/>
+              </w:rPr>
+              <w:fldChar w:fldCharType="separate"/>
+            </w:r>
+            <w:r>
+              <w:rPr>
+                <w:noProof/>
+                <w:webHidden/>
+              </w:rPr>
+              <w:t>15</w:t>
+            </w:r>
+            <w:r>
+              <w:rPr>
+                <w:noProof/>
+                <w:webHidden/>
+              </w:rPr>
+              <w:fldChar w:fldCharType="end"/>
+            </w:r>
+          </w:hyperlink>
+        </w:p>
+        <w:p>
+          <w:pPr>
+            <w:pStyle w:val="TOC2"/>
+            <w:tabs>
+              <w:tab w:val="right" w:leader="dot" w:pos="9350"/>
+            </w:tabs>
+            <w:rPr>
+              <w:rFonts w:eastAsiaTheme="minorEastAsia"/>
+              <w:noProof/>
+            </w:rPr>
+          </w:pPr>
+          <w:hyperlink w:anchor="_Toc455913987" w:history="1">
+            <w:r>
+              <w:rPr>
+                <w:rStyle w:val="Hyperlink"/>
+                <w:noProof/>
+              </w:rPr>
+              <w:t>Using the script tag to reference an external javascript file</w:t>
+            </w:r>
+            <w:r>
+              <w:rPr>
+                <w:noProof/>
+                <w:webHidden/>
+              </w:rPr>
+              <w:tab/>
+            </w:r>
+            <w:r>
+              <w:rPr>
+                <w:noProof/>
+                <w:webHidden/>
+              </w:rPr>
+              <w:fldChar w:fldCharType="begin"/>
+            </w:r>
+            <w:r>
+              <w:rPr>
+                <w:noProof/>
+                <w:webHidden/>
+              </w:rPr>
+              <w:instrText xml:space="preserve"> PAGEREF _Toc455913987 \h </w:instrText>
+            </w:r>
+            <w:r>
+              <w:rPr>
+                <w:noProof/>
+                <w:webHidden/>
+              </w:rPr>
+            </w:r>
+            <w:r>
+              <w:rPr>
+                <w:noProof/>
+                <w:webHidden/>
+              </w:rPr>
+              <w:fldChar w:fldCharType="separate"/>
+            </w:r>
+            <w:r>
+              <w:rPr>
+                <w:noProof/>
+                <w:webHidden/>
+              </w:rPr>
+              <w:t>16</w:t>
+            </w:r>
+            <w:r>
+              <w:rPr>
+                <w:noProof/>
+                <w:webHidden/>
+              </w:rPr>
+              <w:fldChar w:fldCharType="end"/>
+            </w:r>
+          </w:hyperlink>
+        </w:p>
+        <w:p>
+          <w:pPr>
+            <w:pStyle w:val="TOC2"/>
+            <w:tabs>
+              <w:tab w:val="right" w:leader="dot" w:pos="9350"/>
+            </w:tabs>
+            <w:rPr>
+              <w:rFonts w:eastAsiaTheme="minorEastAsia"/>
+              <w:noProof/>
+            </w:rPr>
+          </w:pPr>
+          <w:hyperlink w:anchor="_Toc455913988" w:history="1">
+            <w:r>
+              <w:rPr>
+                <w:rStyle w:val="Hyperlink"/>
+                <w:noProof/>
+              </w:rPr>
+              <w:t>Handling browsers that don’t support JavaScript</w:t>
+            </w:r>
+            <w:r>
+              <w:rPr>
+                <w:noProof/>
+                <w:webHidden/>
+              </w:rPr>
+              <w:tab/>
+            </w:r>
+            <w:r>
+              <w:rPr>
+                <w:noProof/>
+                <w:webHidden/>
+              </w:rPr>
+              <w:fldChar w:fldCharType="begin"/>
+            </w:r>
+            <w:r>
+              <w:rPr>
+                <w:noProof/>
+                <w:webHidden/>
+              </w:rPr>
+              <w:instrText xml:space="preserve"> PAGEREF _Toc455913988 \h </w:instrText>
+            </w:r>
+            <w:r>
+              <w:rPr>
+                <w:noProof/>
+                <w:webHidden/>
+              </w:rPr>
+            </w:r>
+            <w:r>
+              <w:rPr>
+                <w:noProof/>
+                <w:webHidden/>
+              </w:rPr>
+              <w:fldChar w:fldCharType="separate"/>
+            </w:r>
+            <w:r>
+              <w:rPr>
+                <w:noProof/>
+                <w:webHidden/>
+              </w:rPr>
+              <w:t>16</w:t>
+            </w:r>
+            <w:r>
+              <w:rPr>
+                <w:noProof/>
+                <w:webHidden/>
+              </w:rPr>
+              <w:fldChar w:fldCharType="end"/>
+            </w:r>
+          </w:hyperlink>
+        </w:p>
+        <w:p>
+          <w:pPr>
+            <w:pStyle w:val="TOC2"/>
+            <w:tabs>
+              <w:tab w:val="right" w:leader="dot" w:pos="9350"/>
+            </w:tabs>
+            <w:rPr>
+              <w:rFonts w:eastAsiaTheme="minorEastAsia"/>
+              <w:noProof/>
+            </w:rPr>
+          </w:pPr>
+          <w:hyperlink w:anchor="_Toc455913989" w:history="1">
+            <w:r>
+              <w:rPr>
+                <w:rStyle w:val="Hyperlink"/>
+                <w:noProof/>
+              </w:rPr>
+              <w:t>Where in HTML to place your Script tags</w:t>
+            </w:r>
+            <w:r>
+              <w:rPr>
+                <w:noProof/>
+                <w:webHidden/>
+              </w:rPr>
+              <w:tab/>
+            </w:r>
+            <w:r>
+              <w:rPr>
+                <w:noProof/>
+                <w:webHidden/>
+              </w:rPr>
+              <w:fldChar w:fldCharType="begin"/>
+            </w:r>
+            <w:r>
+              <w:rPr>
+                <w:noProof/>
+                <w:webHidden/>
+              </w:rPr>
+              <w:instrText xml:space="preserve"> PAGEREF _Toc455913989 \h </w:instrText>
+            </w:r>
+            <w:r>
+              <w:rPr>
+                <w:noProof/>
+                <w:webHidden/>
+              </w:rPr>
+            </w:r>
+            <w:r>
+              <w:rPr>
+                <w:noProof/>
+                <w:webHidden/>
+              </w:rPr>
+              <w:fldChar w:fldCharType="separate"/>
+            </w:r>
+            <w:r>
+              <w:rPr>
+                <w:noProof/>
+                <w:webHidden/>
+              </w:rPr>
+              <w:t>16</w:t>
+            </w:r>
+            <w:r>
+              <w:rPr>
+                <w:noProof/>
+                <w:webHidden/>
+              </w:rPr>
+              <w:fldChar w:fldCharType="end"/>
+            </w:r>
+          </w:hyperlink>
+        </w:p>
+        <w:p>
+          <w:pPr>
+            <w:pStyle w:val="TOC1"/>
+            <w:tabs>
+              <w:tab w:val="right" w:leader="dot" w:pos="9350"/>
+            </w:tabs>
+            <w:rPr>
+              <w:rFonts w:eastAsiaTheme="minorEastAsia"/>
+              <w:noProof/>
+            </w:rPr>
+          </w:pPr>
+          <w:hyperlink w:anchor="_Toc455913990" w:history="1">
+            <w:r>
+              <w:rPr>
+                <w:rStyle w:val="Hyperlink"/>
+                <w:noProof/>
+              </w:rPr>
+              <w:t>Accessing DOM Objects</w:t>
+            </w:r>
+            <w:r>
+              <w:rPr>
+                <w:noProof/>
+                <w:webHidden/>
+              </w:rPr>
+              <w:tab/>
+            </w:r>
+            <w:r>
+              <w:rPr>
+                <w:noProof/>
+                <w:webHidden/>
+              </w:rPr>
+              <w:fldChar w:fldCharType="begin"/>
+            </w:r>
+            <w:r>
+              <w:rPr>
+                <w:noProof/>
+                <w:webHidden/>
+              </w:rPr>
+              <w:instrText xml:space="preserve"> PAGEREF _Toc455913990 \h </w:instrText>
+            </w:r>
+            <w:r>
+              <w:rPr>
+                <w:noProof/>
+                <w:webHidden/>
+              </w:rPr>
+            </w:r>
+            <w:r>
+              <w:rPr>
+                <w:noProof/>
+                <w:webHidden/>
+              </w:rPr>
+              <w:fldChar w:fldCharType="separate"/>
+            </w:r>
+            <w:r>
+              <w:rPr>
+                <w:noProof/>
+                <w:webHidden/>
+              </w:rPr>
+              <w:t>16</w:t>
+            </w:r>
+            <w:r>
+              <w:rPr>
+                <w:noProof/>
+                <w:webHidden/>
+              </w:rPr>
+              <w:fldChar w:fldCharType="end"/>
+            </w:r>
+          </w:hyperlink>
+        </w:p>
+        <w:p>
+          <w:pPr>
+            <w:pStyle w:val="TOC2"/>
+            <w:tabs>
+              <w:tab w:val="right" w:leader="dot" w:pos="9350"/>
+            </w:tabs>
+            <w:rPr>
+              <w:rFonts w:eastAsiaTheme="minorEastAsia"/>
+              <w:noProof/>
+            </w:rPr>
+          </w:pPr>
+          <w:hyperlink w:anchor="_Toc455913991" w:history="1">
+            <w:r>
+              <w:rPr>
+                <w:rStyle w:val="Hyperlink"/>
+                <w:noProof/>
+              </w:rPr>
+              <w:t>Static vs Live Node Lists</w:t>
+            </w:r>
+            <w:r>
+              <w:rPr>
+                <w:noProof/>
+                <w:webHidden/>
+              </w:rPr>
+              <w:tab/>
+            </w:r>
+            <w:r>
+              <w:rPr>
+                <w:noProof/>
+                <w:webHidden/>
+              </w:rPr>
+              <w:fldChar w:fldCharType="begin"/>
+            </w:r>
+            <w:r>
+              <w:rPr>
+                <w:noProof/>
+                <w:webHidden/>
+              </w:rPr>
+              <w:instrText xml:space="preserve"> PAGEREF _Toc455913991 \h </w:instrText>
+            </w:r>
+            <w:r>
+              <w:rPr>
+                <w:noProof/>
+                <w:webHidden/>
+              </w:rPr>
+            </w:r>
+            <w:r>
+              <w:rPr>
+                <w:noProof/>
+                <w:webHidden/>
+              </w:rPr>
+              <w:fldChar w:fldCharType="separate"/>
+            </w:r>
+            <w:r>
+              <w:rPr>
+                <w:noProof/>
+                <w:webHidden/>
+              </w:rPr>
+              <w:t>16</w:t>
+            </w:r>
+            <w:r>
+              <w:rPr>
+                <w:noProof/>
+                <w:webHidden/>
+              </w:rPr>
+              <w:fldChar w:fldCharType="end"/>
+            </w:r>
+          </w:hyperlink>
+        </w:p>
+        <w:p>
+          <w:pPr>
+            <w:pStyle w:val="TOC2"/>
+            <w:tabs>
+              <w:tab w:val="right" w:leader="dot" w:pos="9350"/>
+            </w:tabs>
+            <w:rPr>
+              <w:rFonts w:eastAsiaTheme="minorEastAsia"/>
+              <w:noProof/>
+            </w:rPr>
+          </w:pPr>
+          <w:hyperlink w:anchor="_Toc455913992" w:history="1">
+            <w:r>
+              <w:rPr>
+                <w:rStyle w:val="Hyperlink"/>
+                <w:noProof/>
+              </w:rPr>
+              <w:t>Methods to Access the DOM</w:t>
+            </w:r>
+            <w:r>
+              <w:rPr>
+                <w:noProof/>
+                <w:webHidden/>
+              </w:rPr>
+              <w:tab/>
+            </w:r>
+            <w:r>
+              <w:rPr>
+                <w:noProof/>
+                <w:webHidden/>
+              </w:rPr>
+              <w:fldChar w:fldCharType="begin"/>
+            </w:r>
+            <w:r>
+              <w:rPr>
+                <w:noProof/>
+                <w:webHidden/>
+              </w:rPr>
+              <w:instrText xml:space="preserve"> PAGEREF _Toc455913992 \h </w:instrText>
+            </w:r>
+            <w:r>
+              <w:rPr>
+                <w:noProof/>
+                <w:webHidden/>
+              </w:rPr>
+            </w:r>
+            <w:r>
+              <w:rPr>
+                <w:noProof/>
+                <w:webHidden/>
+              </w:rPr>
+              <w:fldChar w:fldCharType="separate"/>
+            </w:r>
+            <w:r>
+              <w:rPr>
+                <w:noProof/>
+                <w:webHidden/>
+              </w:rPr>
+              <w:t>17</w:t>
+            </w:r>
+            <w:r>
+              <w:rPr>
+                <w:noProof/>
+                <w:webHidden/>
+              </w:rPr>
+              <w:fldChar w:fldCharType="end"/>
+            </w:r>
+          </w:hyperlink>
+        </w:p>
+        <w:p>
+          <w:pPr>
+            <w:pStyle w:val="TOC1"/>
+            <w:tabs>
+              <w:tab w:val="right" w:leader="dot" w:pos="9350"/>
+            </w:tabs>
+            <w:rPr>
+              <w:rFonts w:eastAsiaTheme="minorEastAsia"/>
+              <w:noProof/>
+            </w:rPr>
+          </w:pPr>
+          <w:hyperlink w:anchor="_Toc455913993" w:history="1">
+            <w:r>
+              <w:rPr>
+                <w:rStyle w:val="Hyperlink"/>
+                <w:noProof/>
+              </w:rPr>
+              <w:t>Events</w:t>
+            </w:r>
+            <w:r>
+              <w:rPr>
+                <w:noProof/>
+                <w:webHidden/>
+              </w:rPr>
+              <w:tab/>
+            </w:r>
+            <w:r>
+              <w:rPr>
+                <w:noProof/>
+                <w:webHidden/>
+              </w:rPr>
+              <w:fldChar w:fldCharType="begin"/>
+            </w:r>
+            <w:r>
+              <w:rPr>
+                <w:noProof/>
+                <w:webHidden/>
+              </w:rPr>
+              <w:instrText xml:space="preserve"> PAGEREF _Toc455913993 \h </w:instrText>
+            </w:r>
+            <w:r>
+              <w:rPr>
+                <w:noProof/>
+                <w:webHidden/>
+              </w:rPr>
+            </w:r>
+            <w:r>
+              <w:rPr>
+                <w:noProof/>
+                <w:webHidden/>
+              </w:rPr>
+              <w:fldChar w:fldCharType="separate"/>
+            </w:r>
+            <w:r>
+              <w:rPr>
+                <w:noProof/>
+                <w:webHidden/>
+              </w:rPr>
+              <w:t>18</w:t>
+            </w:r>
+            <w:r>
+              <w:rPr>
+                <w:noProof/>
+                <w:webHidden/>
+              </w:rPr>
+              <w:fldChar w:fldCharType="end"/>
+            </w:r>
+          </w:hyperlink>
+        </w:p>
+        <w:p>
+          <w:pPr>
+            <w:pStyle w:val="TOC2"/>
+            <w:tabs>
+              <w:tab w:val="right" w:leader="dot" w:pos="9350"/>
+            </w:tabs>
+            <w:rPr>
+              <w:rFonts w:eastAsiaTheme="minorEastAsia"/>
+              <w:noProof/>
+            </w:rPr>
+          </w:pPr>
+          <w:hyperlink w:anchor="_Toc455913994" w:history="1">
+            <w:r>
+              <w:rPr>
+                <w:rStyle w:val="Hyperlink"/>
+                <w:noProof/>
+              </w:rPr>
+              <w:t>Publish- Subscribe Pattern</w:t>
+            </w:r>
+            <w:r>
+              <w:rPr>
+                <w:noProof/>
+                <w:webHidden/>
+              </w:rPr>
+              <w:tab/>
+            </w:r>
+            <w:r>
+              <w:rPr>
+                <w:noProof/>
+                <w:webHidden/>
+              </w:rPr>
+              <w:fldChar w:fldCharType="begin"/>
+            </w:r>
+            <w:r>
+              <w:rPr>
+                <w:noProof/>
+                <w:webHidden/>
+              </w:rPr>
+              <w:instrText xml:space="preserve"> PAGEREF _Toc455913994 \h </w:instrText>
+            </w:r>
+            <w:r>
+              <w:rPr>
+                <w:noProof/>
+                <w:webHidden/>
+              </w:rPr>
+            </w:r>
+            <w:r>
+              <w:rPr>
+                <w:noProof/>
+                <w:webHidden/>
+              </w:rPr>
+              <w:fldChar w:fldCharType="separate"/>
+            </w:r>
+            <w:r>
+              <w:rPr>
+                <w:noProof/>
+                <w:webHidden/>
+              </w:rPr>
+              <w:t>18</w:t>
+            </w:r>
+            <w:r>
+              <w:rPr>
+                <w:noProof/>
+                <w:webHidden/>
+              </w:rPr>
+              <w:fldChar w:fldCharType="end"/>
+            </w:r>
+          </w:hyperlink>
+        </w:p>
+        <w:p>
+          <w:pPr>
+            <w:pStyle w:val="TOC2"/>
+            <w:tabs>
+              <w:tab w:val="right" w:leader="dot" w:pos="9350"/>
+            </w:tabs>
+            <w:rPr>
+              <w:rFonts w:eastAsiaTheme="minorEastAsia"/>
+              <w:noProof/>
+            </w:rPr>
+          </w:pPr>
+          <w:hyperlink w:anchor="_Toc455913995" w:history="1">
+            <w:r>
+              <w:rPr>
+                <w:rStyle w:val="Hyperlink"/>
+                <w:noProof/>
+              </w:rPr>
+              <w:t>Event Propagation</w:t>
+            </w:r>
+            <w:r>
+              <w:rPr>
+                <w:noProof/>
+                <w:webHidden/>
+              </w:rPr>
+              <w:tab/>
+            </w:r>
+            <w:r>
+              <w:rPr>
+                <w:noProof/>
+                <w:webHidden/>
+              </w:rPr>
+              <w:fldChar w:fldCharType="begin"/>
+            </w:r>
+            <w:r>
+              <w:rPr>
+                <w:noProof/>
+                <w:webHidden/>
+              </w:rPr>
+              <w:instrText xml:space="preserve"> PAGEREF _Toc455913995 \h </w:instrText>
+            </w:r>
+            <w:r>
+              <w:rPr>
+                <w:noProof/>
+                <w:webHidden/>
+              </w:rPr>
+            </w:r>
+            <w:r>
+              <w:rPr>
+                <w:noProof/>
+                <w:webHidden/>
+              </w:rPr>
+              <w:fldChar w:fldCharType="separate"/>
+            </w:r>
+            <w:r>
+              <w:rPr>
+                <w:noProof/>
+                <w:webHidden/>
+              </w:rPr>
+              <w:t>18</w:t>
+            </w:r>
+            <w:r>
+              <w:rPr>
+                <w:noProof/>
+                <w:webHidden/>
+              </w:rPr>
+              <w:fldChar w:fldCharType="end"/>
+            </w:r>
+          </w:hyperlink>
+        </w:p>
+        <w:p>
+          <w:pPr>
+            <w:pStyle w:val="TOC3"/>
+            <w:tabs>
+              <w:tab w:val="right" w:leader="dot" w:pos="9350"/>
+            </w:tabs>
+            <w:rPr>
+              <w:rFonts w:eastAsiaTheme="minorEastAsia"/>
+              <w:noProof/>
+            </w:rPr>
+          </w:pPr>
+          <w:hyperlink w:anchor="_Toc455913996" w:history="1">
+            <w:r>
+              <w:rPr>
+                <w:rStyle w:val="Hyperlink"/>
+                <w:noProof/>
+              </w:rPr>
+              <w:t>Event Capturing and Event Bubbling</w:t>
+            </w:r>
+            <w:r>
+              <w:rPr>
+                <w:noProof/>
+                <w:webHidden/>
+              </w:rPr>
+              <w:tab/>
+            </w:r>
+            <w:r>
+              <w:rPr>
+                <w:noProof/>
+                <w:webHidden/>
+              </w:rPr>
+              <w:fldChar w:fldCharType="begin"/>
+            </w:r>
+            <w:r>
+              <w:rPr>
+                <w:noProof/>
+                <w:webHidden/>
+              </w:rPr>
+              <w:instrText xml:space="preserve"> PAGEREF _Toc455913996 \h </w:instrText>
+            </w:r>
+            <w:r>
+              <w:rPr>
+                <w:noProof/>
+                <w:webHidden/>
+              </w:rPr>
+            </w:r>
+            <w:r>
+              <w:rPr>
+                <w:noProof/>
+                <w:webHidden/>
+              </w:rPr>
+              <w:fldChar w:fldCharType="separate"/>
+            </w:r>
+            <w:r>
+              <w:rPr>
+                <w:noProof/>
+                <w:webHidden/>
+              </w:rPr>
+              <w:t>18</w:t>
+            </w:r>
+            <w:r>
+              <w:rPr>
+                <w:noProof/>
+                <w:webHidden/>
+              </w:rPr>
+              <w:fldChar w:fldCharType="end"/>
+            </w:r>
+          </w:hyperlink>
+        </w:p>
+        <w:p>
+          <w:pPr>
+            <w:pStyle w:val="TOC3"/>
+            <w:tabs>
+              <w:tab w:val="right" w:leader="dot" w:pos="9350"/>
+            </w:tabs>
+            <w:rPr>
+              <w:rFonts w:eastAsiaTheme="minorEastAsia"/>
+              <w:noProof/>
+            </w:rPr>
+          </w:pPr>
+          <w:hyperlink w:anchor="_Toc455913997" w:history="1">
+            <w:r>
+              <w:rPr>
+                <w:rStyle w:val="Hyperlink"/>
+                <w:noProof/>
+              </w:rPr>
+              <w:t>Cancel Event Propagation</w:t>
+            </w:r>
+            <w:r>
+              <w:rPr>
+                <w:noProof/>
+                <w:webHidden/>
+              </w:rPr>
+              <w:tab/>
+            </w:r>
+            <w:r>
+              <w:rPr>
+                <w:noProof/>
+                <w:webHidden/>
+              </w:rPr>
+              <w:fldChar w:fldCharType="begin"/>
+            </w:r>
+            <w:r>
+              <w:rPr>
+                <w:noProof/>
+                <w:webHidden/>
+              </w:rPr>
+              <w:instrText xml:space="preserve"> PAGEREF _Toc455913997 \h </w:instrText>
+            </w:r>
+            <w:r>
+              <w:rPr>
+                <w:noProof/>
+                <w:webHidden/>
+              </w:rPr>
+            </w:r>
+            <w:r>
+              <w:rPr>
+                <w:noProof/>
+                <w:webHidden/>
+              </w:rPr>
+              <w:fldChar w:fldCharType="separate"/>
+            </w:r>
+            <w:r>
+              <w:rPr>
+                <w:noProof/>
+                <w:webHidden/>
+              </w:rPr>
+              <w:t>20</w:t>
+            </w:r>
+            <w:r>
+              <w:rPr>
+                <w:noProof/>
+                <w:webHidden/>
+              </w:rPr>
+              <w:fldChar w:fldCharType="end"/>
+            </w:r>
+          </w:hyperlink>
+        </w:p>
+        <w:p>
+          <w:pPr>
+            <w:pStyle w:val="TOC2"/>
+            <w:tabs>
+              <w:tab w:val="right" w:leader="dot" w:pos="9350"/>
+            </w:tabs>
+            <w:rPr>
+              <w:rFonts w:eastAsiaTheme="minorEastAsia"/>
+              <w:noProof/>
+            </w:rPr>
+          </w:pPr>
+          <w:hyperlink w:anchor="_Toc455913998" w:history="1">
+            <w:r>
+              <w:rPr>
+                <w:rStyle w:val="Hyperlink"/>
+                <w:noProof/>
+              </w:rPr>
+              <w:t>Subscribe to an event</w:t>
+            </w:r>
+            <w:r>
+              <w:rPr>
+                <w:noProof/>
+                <w:webHidden/>
+              </w:rPr>
+              <w:tab/>
+            </w:r>
+            <w:r>
+              <w:rPr>
+                <w:noProof/>
+                <w:webHidden/>
+              </w:rPr>
+              <w:fldChar w:fldCharType="begin"/>
+            </w:r>
+            <w:r>
+              <w:rPr>
+                <w:noProof/>
+                <w:webHidden/>
+              </w:rPr>
+              <w:instrText xml:space="preserve"> PAGEREF _Toc455913998 \h </w:instrText>
+            </w:r>
+            <w:r>
+              <w:rPr>
+                <w:noProof/>
+                <w:webHidden/>
+              </w:rPr>
+            </w:r>
+            <w:r>
+              <w:rPr>
+                <w:noProof/>
+                <w:webHidden/>
+              </w:rPr>
+              <w:fldChar w:fldCharType="separate"/>
+            </w:r>
+            <w:r>
+              <w:rPr>
+                <w:noProof/>
+                <w:webHidden/>
+              </w:rPr>
+              <w:t>20</w:t>
+            </w:r>
+            <w:r>
+              <w:rPr>
+                <w:noProof/>
+                <w:webHidden/>
+              </w:rPr>
+              <w:fldChar w:fldCharType="end"/>
+            </w:r>
+          </w:hyperlink>
+        </w:p>
+        <w:p>
+          <w:pPr>
+            <w:pStyle w:val="TOC3"/>
+            <w:tabs>
+              <w:tab w:val="right" w:leader="dot" w:pos="9350"/>
+            </w:tabs>
+            <w:rPr>
+              <w:rFonts w:eastAsiaTheme="minorEastAsia"/>
+              <w:noProof/>
+            </w:rPr>
+          </w:pPr>
+          <w:hyperlink w:anchor="_Toc455913999" w:history="1">
+            <w:r>
+              <w:rPr>
+                <w:rStyle w:val="Hyperlink"/>
+                <w:noProof/>
+              </w:rPr>
+              <w:t>AddEventListener</w:t>
+            </w:r>
+            <w:r>
+              <w:rPr>
+                <w:noProof/>
+                <w:webHidden/>
+              </w:rPr>
+              <w:tab/>
+            </w:r>
+            <w:r>
+              <w:rPr>
+                <w:noProof/>
+                <w:webHidden/>
+              </w:rPr>
+              <w:fldChar w:fldCharType="begin"/>
+            </w:r>
+            <w:r>
+              <w:rPr>
+                <w:noProof/>
+                <w:webHidden/>
+              </w:rPr>
+              <w:instrText xml:space="preserve"> PAGEREF _Toc455913999 \h </w:instrText>
+            </w:r>
+            <w:r>
+              <w:rPr>
+                <w:noProof/>
+                <w:webHidden/>
+              </w:rPr>
+            </w:r>
+            <w:r>
+              <w:rPr>
+                <w:noProof/>
+                <w:webHidden/>
+              </w:rPr>
+              <w:fldChar w:fldCharType="separate"/>
+            </w:r>
+            <w:r>
+              <w:rPr>
+                <w:noProof/>
+                <w:webHidden/>
+              </w:rPr>
+              <w:t>20</w:t>
+            </w:r>
+            <w:r>
+              <w:rPr>
+                <w:noProof/>
+                <w:webHidden/>
+              </w:rPr>
+              <w:fldChar w:fldCharType="end"/>
+            </w:r>
+          </w:hyperlink>
+        </w:p>
+        <w:p>
+          <w:pPr>
+            <w:pStyle w:val="TOC3"/>
+            <w:tabs>
+              <w:tab w:val="right" w:leader="dot" w:pos="9350"/>
+            </w:tabs>
+            <w:rPr>
+              <w:rFonts w:eastAsiaTheme="minorEastAsia"/>
+              <w:noProof/>
+            </w:rPr>
+          </w:pPr>
+          <w:hyperlink w:anchor="_Toc455914000" w:history="1">
+            <w:r>
+              <w:rPr>
+                <w:rStyle w:val="Hyperlink"/>
+                <w:noProof/>
+              </w:rPr>
+              <w:t>In-line using HTML</w:t>
+            </w:r>
+            <w:r>
+              <w:rPr>
+                <w:noProof/>
+                <w:webHidden/>
+              </w:rPr>
+              <w:tab/>
+            </w:r>
+            <w:r>
+              <w:rPr>
+                <w:noProof/>
+                <w:webHidden/>
+              </w:rPr>
+              <w:fldChar w:fldCharType="begin"/>
+            </w:r>
+            <w:r>
+              <w:rPr>
+                <w:noProof/>
+                <w:webHidden/>
+              </w:rPr>
+              <w:instrText xml:space="preserve"> PAGEREF _Toc455914000 \h </w:instrText>
+            </w:r>
+            <w:r>
+              <w:rPr>
+                <w:noProof/>
+                <w:webHidden/>
+              </w:rPr>
+            </w:r>
+            <w:r>
+              <w:rPr>
+                <w:noProof/>
+                <w:webHidden/>
+              </w:rPr>
+              <w:fldChar w:fldCharType="separate"/>
+            </w:r>
+            <w:r>
+              <w:rPr>
+                <w:noProof/>
+                <w:webHidden/>
+              </w:rPr>
+              <w:t>21</w:t>
+            </w:r>
+            <w:r>
+              <w:rPr>
+                <w:noProof/>
+                <w:webHidden/>
+              </w:rPr>
+              <w:fldChar w:fldCharType="end"/>
+            </w:r>
+          </w:hyperlink>
+        </w:p>
+        <w:p>
+          <w:pPr>
+            <w:pStyle w:val="TOC3"/>
+            <w:tabs>
+              <w:tab w:val="right" w:leader="dot" w:pos="9350"/>
+            </w:tabs>
+            <w:rPr>
+              <w:rFonts w:eastAsiaTheme="minorEastAsia"/>
+              <w:noProof/>
+            </w:rPr>
+          </w:pPr>
+          <w:hyperlink w:anchor="_Toc455914001" w:history="1">
+            <w:r>
+              <w:rPr>
+                <w:rStyle w:val="Hyperlink"/>
+                <w:noProof/>
+              </w:rPr>
+              <w:t>In-line using JavasScript</w:t>
+            </w:r>
+            <w:r>
+              <w:rPr>
+                <w:noProof/>
+                <w:webHidden/>
+              </w:rPr>
+              <w:tab/>
+            </w:r>
+            <w:r>
+              <w:rPr>
+                <w:noProof/>
+                <w:webHidden/>
+              </w:rPr>
+              <w:fldChar w:fldCharType="begin"/>
+            </w:r>
+            <w:r>
+              <w:rPr>
+                <w:noProof/>
+                <w:webHidden/>
+              </w:rPr>
+              <w:instrText xml:space="preserve"> PAGEREF _Toc455914001 \h </w:instrText>
+            </w:r>
+            <w:r>
+              <w:rPr>
+                <w:noProof/>
+                <w:webHidden/>
+              </w:rPr>
+            </w:r>
+            <w:r>
+              <w:rPr>
+                <w:noProof/>
+                <w:webHidden/>
+              </w:rPr>
+              <w:fldChar w:fldCharType="separate"/>
+            </w:r>
+            <w:r>
+              <w:rPr>
+                <w:noProof/>
+                <w:webHidden/>
+              </w:rPr>
+              <w:t>21</w:t>
+            </w:r>
+            <w:r>
+              <w:rPr>
+                <w:noProof/>
+                <w:webHidden/>
+              </w:rPr>
+              <w:fldChar w:fldCharType="end"/>
+            </w:r>
+          </w:hyperlink>
+        </w:p>
+        <w:p>
+          <w:pPr>
+            <w:pStyle w:val="TOC2"/>
+            <w:tabs>
+              <w:tab w:val="right" w:leader="dot" w:pos="9350"/>
+            </w:tabs>
+            <w:rPr>
+              <w:rFonts w:eastAsiaTheme="minorEastAsia"/>
+              <w:noProof/>
+            </w:rPr>
+          </w:pPr>
+          <w:hyperlink w:anchor="_Toc455914002" w:history="1">
+            <w:r>
+              <w:rPr>
+                <w:rStyle w:val="Hyperlink"/>
+                <w:noProof/>
+              </w:rPr>
+              <w:t>Unsubscribe from an Event</w:t>
+            </w:r>
+            <w:r>
+              <w:rPr>
+                <w:noProof/>
+                <w:webHidden/>
+              </w:rPr>
+              <w:tab/>
+            </w:r>
+            <w:r>
+              <w:rPr>
+                <w:noProof/>
+                <w:webHidden/>
+              </w:rPr>
+              <w:fldChar w:fldCharType="begin"/>
+            </w:r>
+            <w:r>
+              <w:rPr>
+                <w:noProof/>
+                <w:webHidden/>
+              </w:rPr>
+              <w:instrText xml:space="preserve"> PAGEREF _Toc455914002 \h </w:instrText>
+            </w:r>
+            <w:r>
+              <w:rPr>
+                <w:noProof/>
+                <w:webHidden/>
+              </w:rPr>
+            </w:r>
+            <w:r>
+              <w:rPr>
+                <w:noProof/>
+                <w:webHidden/>
+              </w:rPr>
+              <w:fldChar w:fldCharType="separate"/>
+            </w:r>
+            <w:r>
+              <w:rPr>
+                <w:noProof/>
+                <w:webHidden/>
+              </w:rPr>
+              <w:t>21</w:t>
+            </w:r>
+            <w:r>
+              <w:rPr>
+                <w:noProof/>
+                <w:webHidden/>
+              </w:rPr>
+              <w:fldChar w:fldCharType="end"/>
+            </w:r>
+          </w:hyperlink>
+        </w:p>
+        <w:p>
+          <w:pPr>
+            <w:pStyle w:val="TOC2"/>
+            <w:tabs>
+              <w:tab w:val="right" w:leader="dot" w:pos="9350"/>
+            </w:tabs>
+            <w:rPr>
+              <w:rFonts w:eastAsiaTheme="minorEastAsia"/>
+              <w:noProof/>
+            </w:rPr>
+          </w:pPr>
+          <w:hyperlink w:anchor="_Toc455914003" w:history="1">
+            <w:r>
+              <w:rPr>
+                <w:rStyle w:val="Hyperlink"/>
+                <w:noProof/>
+              </w:rPr>
+              <w:t>Prevent Default Event</w:t>
+            </w:r>
+            <w:r>
+              <w:rPr>
+                <w:noProof/>
+                <w:webHidden/>
+              </w:rPr>
+              <w:tab/>
+            </w:r>
+            <w:r>
+              <w:rPr>
+                <w:noProof/>
+                <w:webHidden/>
+              </w:rPr>
+              <w:fldChar w:fldCharType="begin"/>
+            </w:r>
+            <w:r>
+              <w:rPr>
+                <w:noProof/>
+                <w:webHidden/>
+              </w:rPr>
+              <w:instrText xml:space="preserve"> PAGEREF _Toc455914003 \h </w:instrText>
+            </w:r>
+            <w:r>
+              <w:rPr>
+                <w:noProof/>
+                <w:webHidden/>
+              </w:rPr>
+            </w:r>
+            <w:r>
+              <w:rPr>
+                <w:noProof/>
+                <w:webHidden/>
+              </w:rPr>
+              <w:fldChar w:fldCharType="separate"/>
+            </w:r>
+            <w:r>
+              <w:rPr>
+                <w:noProof/>
+                <w:webHidden/>
+              </w:rPr>
+              <w:t>22</w:t>
+            </w:r>
+            <w:r>
+              <w:rPr>
+                <w:noProof/>
+                <w:webHidden/>
+              </w:rPr>
+              <w:fldChar w:fldCharType="end"/>
+            </w:r>
+          </w:hyperlink>
+        </w:p>
+        <w:p>
+          <w:pPr>
+            <w:pStyle w:val="TOC2"/>
+            <w:tabs>
+              <w:tab w:val="right" w:leader="dot" w:pos="9350"/>
+            </w:tabs>
+            <w:rPr>
+              <w:rFonts w:eastAsiaTheme="minorEastAsia"/>
+              <w:noProof/>
+            </w:rPr>
+          </w:pPr>
+          <w:hyperlink w:anchor="_Toc455914004" w:history="1">
+            <w:r>
+              <w:rPr>
+                <w:rStyle w:val="Hyperlink"/>
+                <w:noProof/>
+              </w:rPr>
+              <w:t>Event Reference</w:t>
+            </w:r>
+            <w:r>
+              <w:rPr>
+                <w:noProof/>
+                <w:webHidden/>
+              </w:rPr>
+              <w:tab/>
+            </w:r>
+            <w:r>
+              <w:rPr>
+                <w:noProof/>
+                <w:webHidden/>
+              </w:rPr>
+              <w:fldChar w:fldCharType="begin"/>
+            </w:r>
+            <w:r>
+              <w:rPr>
+                <w:noProof/>
+                <w:webHidden/>
+              </w:rPr>
+              <w:instrText xml:space="preserve"> PAGEREF _Toc455914004 \h </w:instrText>
+            </w:r>
+            <w:r>
+              <w:rPr>
+                <w:noProof/>
+                <w:webHidden/>
+              </w:rPr>
+            </w:r>
+            <w:r>
+              <w:rPr>
+                <w:noProof/>
+                <w:webHidden/>
+              </w:rPr>
+              <w:fldChar w:fldCharType="separate"/>
+            </w:r>
+            <w:r>
+              <w:rPr>
+                <w:noProof/>
+                <w:webHidden/>
+              </w:rPr>
+              <w:t>23</w:t>
+            </w:r>
+            <w:r>
+              <w:rPr>
+                <w:noProof/>
+                <w:webHidden/>
+              </w:rPr>
+              <w:fldChar w:fldCharType="end"/>
+            </w:r>
+          </w:hyperlink>
+        </w:p>
+        <w:p>
+          <w:pPr>
+            <w:pStyle w:val="TOC3"/>
+            <w:tabs>
+              <w:tab w:val="right" w:leader="dot" w:pos="9350"/>
+            </w:tabs>
+            <w:rPr>
+              <w:rFonts w:eastAsiaTheme="minorEastAsia"/>
+              <w:noProof/>
+            </w:rPr>
+          </w:pPr>
+          <w:hyperlink w:anchor="_Toc455914005" w:history="1">
+            <w:r>
+              <w:rPr>
+                <w:rStyle w:val="Hyperlink"/>
+                <w:noProof/>
+              </w:rPr>
+              <w:t>Window Events</w:t>
+            </w:r>
+            <w:r>
+              <w:rPr>
+                <w:noProof/>
+                <w:webHidden/>
+              </w:rPr>
+              <w:tab/>
+            </w:r>
+            <w:r>
+              <w:rPr>
+                <w:noProof/>
+                <w:webHidden/>
+              </w:rPr>
+              <w:fldChar w:fldCharType="begin"/>
+            </w:r>
+            <w:r>
+              <w:rPr>
+                <w:noProof/>
+                <w:webHidden/>
+              </w:rPr>
+              <w:instrText xml:space="preserve"> PAGEREF _Toc455914005 \h </w:instrText>
+            </w:r>
+            <w:r>
+              <w:rPr>
+                <w:noProof/>
+                <w:webHidden/>
+              </w:rPr>
+            </w:r>
+            <w:r>
+              <w:rPr>
+                <w:noProof/>
+                <w:webHidden/>
+              </w:rPr>
+              <w:fldChar w:fldCharType="separate"/>
+            </w:r>
+            <w:r>
+              <w:rPr>
+                <w:noProof/>
+                <w:webHidden/>
+              </w:rPr>
+              <w:t>23</w:t>
+            </w:r>
+            <w:r>
+              <w:rPr>
+                <w:noProof/>
+                <w:webHidden/>
+              </w:rPr>
+              <w:fldChar w:fldCharType="end"/>
+            </w:r>
+          </w:hyperlink>
+        </w:p>
+        <w:p>
+          <w:pPr>
+            <w:pStyle w:val="TOC3"/>
+            <w:tabs>
+              <w:tab w:val="right" w:leader="dot" w:pos="9350"/>
+            </w:tabs>
+            <w:rPr>
+              <w:rFonts w:eastAsiaTheme="minorEastAsia"/>
+              <w:noProof/>
+            </w:rPr>
+          </w:pPr>
+          <w:hyperlink w:anchor="_Toc455914006" w:history="1">
+            <w:r>
+              <w:rPr>
+                <w:rStyle w:val="Hyperlink"/>
+                <w:noProof/>
+              </w:rPr>
+              <w:t>Form Events</w:t>
+            </w:r>
+            <w:r>
+              <w:rPr>
+                <w:noProof/>
+                <w:webHidden/>
+              </w:rPr>
+              <w:tab/>
+            </w:r>
+            <w:r>
+              <w:rPr>
+                <w:noProof/>
+                <w:webHidden/>
+              </w:rPr>
+              <w:fldChar w:fldCharType="begin"/>
+            </w:r>
+            <w:r>
+              <w:rPr>
+                <w:noProof/>
+                <w:webHidden/>
+              </w:rPr>
+              <w:instrText xml:space="preserve"> PAGEREF _Toc455914006 \h </w:instrText>
+            </w:r>
+            <w:r>
+              <w:rPr>
+                <w:noProof/>
+                <w:webHidden/>
+              </w:rPr>
+            </w:r>
+            <w:r>
+              <w:rPr>
+                <w:noProof/>
+                <w:webHidden/>
+              </w:rPr>
+              <w:fldChar w:fldCharType="separate"/>
+            </w:r>
+            <w:r>
+              <w:rPr>
+                <w:noProof/>
+                <w:webHidden/>
+              </w:rPr>
+              <w:t>24</w:t>
+            </w:r>
+            <w:r>
+              <w:rPr>
+                <w:noProof/>
+                <w:webHidden/>
+              </w:rPr>
+              <w:fldChar w:fldCharType="end"/>
+            </w:r>
+          </w:hyperlink>
+        </w:p>
+        <w:p>
+          <w:pPr>
+            <w:pStyle w:val="TOC3"/>
+            <w:tabs>
+              <w:tab w:val="right" w:leader="dot" w:pos="9350"/>
+            </w:tabs>
+            <w:rPr>
+              <w:rFonts w:eastAsiaTheme="minorEastAsia"/>
+              <w:noProof/>
+            </w:rPr>
+          </w:pPr>
+          <w:hyperlink w:anchor="_Toc455914007" w:history="1">
+            <w:r>
+              <w:rPr>
+                <w:rStyle w:val="Hyperlink"/>
+                <w:noProof/>
+              </w:rPr>
+              <w:t>Keyboard Events</w:t>
+            </w:r>
+            <w:r>
+              <w:rPr>
+                <w:noProof/>
+                <w:webHidden/>
+              </w:rPr>
+              <w:tab/>
+            </w:r>
+            <w:r>
+              <w:rPr>
+                <w:noProof/>
+                <w:webHidden/>
+              </w:rPr>
+              <w:fldChar w:fldCharType="begin"/>
+            </w:r>
+            <w:r>
+              <w:rPr>
+                <w:noProof/>
+                <w:webHidden/>
+              </w:rPr>
+              <w:instrText xml:space="preserve"> PAGEREF _Toc455914007 \h </w:instrText>
+            </w:r>
+            <w:r>
+              <w:rPr>
+                <w:noProof/>
+                <w:webHidden/>
+              </w:rPr>
+            </w:r>
+            <w:r>
+              <w:rPr>
+                <w:noProof/>
+                <w:webHidden/>
+              </w:rPr>
+              <w:fldChar w:fldCharType="separate"/>
+            </w:r>
+            <w:r>
+              <w:rPr>
+                <w:noProof/>
+                <w:webHidden/>
+              </w:rPr>
+              <w:t>24</w:t>
+            </w:r>
+            <w:r>
+              <w:rPr>
+                <w:noProof/>
+                <w:webHidden/>
+              </w:rPr>
+              <w:fldChar w:fldCharType="end"/>
+            </w:r>
+          </w:hyperlink>
+        </w:p>
+        <w:p>
+          <w:pPr>
+            <w:pStyle w:val="TOC3"/>
+            <w:tabs>
+              <w:tab w:val="right" w:leader="dot" w:pos="9350"/>
+            </w:tabs>
+            <w:rPr>
+              <w:rFonts w:eastAsiaTheme="minorEastAsia"/>
+              <w:noProof/>
+            </w:rPr>
+          </w:pPr>
+          <w:hyperlink w:anchor="_Toc455914008" w:history="1">
+            <w:r>
+              <w:rPr>
+                <w:rStyle w:val="Hyperlink"/>
+                <w:noProof/>
+              </w:rPr>
+              <w:t>Mouse Events</w:t>
+            </w:r>
+            <w:r>
+              <w:rPr>
+                <w:noProof/>
+                <w:webHidden/>
+              </w:rPr>
+              <w:tab/>
+            </w:r>
+            <w:r>
+              <w:rPr>
+                <w:noProof/>
+                <w:webHidden/>
+              </w:rPr>
+              <w:fldChar w:fldCharType="begin"/>
+            </w:r>
+            <w:r>
+              <w:rPr>
+                <w:noProof/>
+                <w:webHidden/>
+              </w:rPr>
+              <w:instrText xml:space="preserve"> PAGEREF _Toc455914008 \h </w:instrText>
+            </w:r>
+            <w:r>
+              <w:rPr>
+                <w:noProof/>
+                <w:webHidden/>
+              </w:rPr>
+            </w:r>
+            <w:r>
+              <w:rPr>
+                <w:noProof/>
+                <w:webHidden/>
+              </w:rPr>
+              <w:fldChar w:fldCharType="separate"/>
+            </w:r>
+            <w:r>
+              <w:rPr>
+                <w:noProof/>
+                <w:webHidden/>
+              </w:rPr>
+              <w:t>25</w:t>
+            </w:r>
+            <w:r>
+              <w:rPr>
+                <w:noProof/>
+                <w:webHidden/>
+              </w:rPr>
+              <w:fldChar w:fldCharType="end"/>
+            </w:r>
+          </w:hyperlink>
+        </w:p>
+        <w:p>
+          <w:pPr>
+            <w:pStyle w:val="TOC3"/>
+            <w:tabs>
+              <w:tab w:val="right" w:leader="dot" w:pos="9350"/>
+            </w:tabs>
+            <w:rPr>
+              <w:rFonts w:eastAsiaTheme="minorEastAsia"/>
+              <w:noProof/>
+            </w:rPr>
+          </w:pPr>
+          <w:hyperlink w:anchor="_Toc455914009" w:history="1">
+            <w:r>
+              <w:rPr>
+                <w:rStyle w:val="Hyperlink"/>
+                <w:noProof/>
+              </w:rPr>
+              <w:t>Media Events</w:t>
+            </w:r>
+            <w:r>
+              <w:rPr>
+                <w:noProof/>
+                <w:webHidden/>
+              </w:rPr>
+              <w:tab/>
+            </w:r>
+            <w:r>
+              <w:rPr>
+                <w:noProof/>
+                <w:webHidden/>
+              </w:rPr>
+              <w:fldChar w:fldCharType="begin"/>
+            </w:r>
+            <w:r>
+              <w:rPr>
+                <w:noProof/>
+                <w:webHidden/>
+              </w:rPr>
+              <w:instrText xml:space="preserve"> PAGEREF _Toc455914009 \h </w:instrText>
+            </w:r>
+            <w:r>
+              <w:rPr>
+                <w:noProof/>
+                <w:webHidden/>
+              </w:rPr>
+            </w:r>
+            <w:r>
+              <w:rPr>
+                <w:noProof/>
+                <w:webHidden/>
+              </w:rPr>
+              <w:fldChar w:fldCharType="separate"/>
+            </w:r>
+            <w:r>
+              <w:rPr>
+                <w:noProof/>
+                <w:webHidden/>
+              </w:rPr>
+              <w:t>25</w:t>
             </w:r>
             <w:r>
               <w:rPr>
@@ -1795,7 +3796,7 @@
       <w:pPr>
         <w:pStyle w:val="Heading1"/>
       </w:pPr>
-      <w:bookmarkStart w:id="0" w:name="_Toc455513748"/>
+      <w:bookmarkStart w:id="0" w:name="_Toc455913956"/>
       <w:r>
         <w:lastRenderedPageBreak/>
         <w:t>JavaScript!!!!!!</w:t>
@@ -1819,7 +3820,7 @@
       <w:pPr>
         <w:pStyle w:val="Heading2"/>
       </w:pPr>
-      <w:bookmarkStart w:id="1" w:name="_Toc455513749"/>
+      <w:bookmarkStart w:id="1" w:name="_Toc455913957"/>
       <w:r>
         <w:t>JavaScript Values</w:t>
       </w:r>
@@ -1964,7 +3965,7 @@
       <w:pPr>
         <w:pStyle w:val="Heading2"/>
       </w:pPr>
-      <w:bookmarkStart w:id="2" w:name="_Toc455513750"/>
+      <w:bookmarkStart w:id="2" w:name="_Toc455913958"/>
       <w:r>
         <w:t>JavaScript Number Type!</w:t>
       </w:r>
@@ -2021,7 +4022,7 @@
       <w:pPr>
         <w:pStyle w:val="Heading2"/>
       </w:pPr>
-      <w:bookmarkStart w:id="3" w:name="_Toc455513751"/>
+      <w:bookmarkStart w:id="3" w:name="_Toc455913959"/>
       <w:r>
         <w:t>JavaScript Strings!!!</w:t>
       </w:r>
@@ -2193,7 +4194,7 @@
       <w:pPr>
         <w:pStyle w:val="Heading2"/>
       </w:pPr>
-      <w:bookmarkStart w:id="4" w:name="_Toc455513752"/>
+      <w:bookmarkStart w:id="4" w:name="_Toc455913960"/>
       <w:r>
         <w:t xml:space="preserve">JavaScript </w:t>
       </w:r>
@@ -2214,7 +4215,7 @@
       <w:pPr>
         <w:pStyle w:val="Heading3"/>
       </w:pPr>
-      <w:bookmarkStart w:id="5" w:name="_Toc455513753"/>
+      <w:bookmarkStart w:id="5" w:name="_Toc455913961"/>
       <w:r>
         <w:t>Boolean expressions</w:t>
       </w:r>
@@ -2296,7 +4297,7 @@
       <w:pPr>
         <w:pStyle w:val="Heading3"/>
       </w:pPr>
-      <w:bookmarkStart w:id="6" w:name="_Toc455513754"/>
+      <w:bookmarkStart w:id="6" w:name="_Toc455913962"/>
       <w:r>
         <w:t>Short-circuiting</w:t>
       </w:r>
@@ -2311,7 +4312,7 @@
       <w:pPr>
         <w:pStyle w:val="Heading3"/>
       </w:pPr>
-      <w:bookmarkStart w:id="7" w:name="_Toc455513755"/>
+      <w:bookmarkStart w:id="7" w:name="_Toc455913963"/>
       <w:proofErr w:type="spellStart"/>
       <w:r>
         <w:t>isNan</w:t>
@@ -2342,7 +4343,7 @@
       <w:pPr>
         <w:pStyle w:val="Heading3"/>
       </w:pPr>
-      <w:bookmarkStart w:id="8" w:name="_Toc455513756"/>
+      <w:bookmarkStart w:id="8" w:name="_Toc455913964"/>
       <w:r>
         <w:t>If Statement</w:t>
       </w:r>
@@ -2397,7 +4398,7 @@
       <w:pPr>
         <w:pStyle w:val="Heading3"/>
       </w:pPr>
-      <w:bookmarkStart w:id="9" w:name="_Toc455513757"/>
+      <w:bookmarkStart w:id="9" w:name="_Toc455913965"/>
       <w:r>
         <w:lastRenderedPageBreak/>
         <w:t>Switch statement</w:t>
@@ -2456,7 +4457,7 @@
       <w:pPr>
         <w:pStyle w:val="Heading3"/>
       </w:pPr>
-      <w:bookmarkStart w:id="10" w:name="_Toc455513758"/>
+      <w:bookmarkStart w:id="10" w:name="_Toc455913966"/>
       <w:r>
         <w:t>Test if a variable has a value</w:t>
       </w:r>
@@ -2655,7 +4656,7 @@
       <w:pPr>
         <w:pStyle w:val="Heading3"/>
       </w:pPr>
-      <w:bookmarkStart w:id="11" w:name="_Toc455513759"/>
+      <w:bookmarkStart w:id="11" w:name="_Toc455913967"/>
       <w:r>
         <w:lastRenderedPageBreak/>
         <w:t>Evaluating equality</w:t>
@@ -2708,141 +4709,34 @@
       <w:pPr>
         <w:pStyle w:val="Heading2"/>
       </w:pPr>
-      <w:bookmarkStart w:id="12" w:name="_Toc455513760"/>
-      <w:r>
-        <w:t>Rules for naming variables</w:t>
+      <w:bookmarkStart w:id="12" w:name="_Toc455913969"/>
+      <w:r>
+        <w:t>JavaScript functions!!!!!</w:t>
       </w:r>
       <w:bookmarkEnd w:id="12"/>
     </w:p>
     <w:p>
       <w:r>
-        <w:t>Yeah JavaScript complains if you name your variables badly.  So you need to make sure you conform to the following naming convention:</w:t>
-      </w:r>
-    </w:p>
-    <w:p>
-      <w:pPr>
-        <w:pStyle w:val="ListParagraph"/>
-        <w:numPr>
-          <w:ilvl w:val="0"/>
-          <w:numId w:val="4"/>
-        </w:numPr>
-      </w:pPr>
-      <w:r>
-        <w:t>Cannot begin with numbers</w:t>
-      </w:r>
-    </w:p>
-    <w:p>
-      <w:pPr>
-        <w:pStyle w:val="ListParagraph"/>
-        <w:numPr>
-          <w:ilvl w:val="0"/>
-          <w:numId w:val="4"/>
-        </w:numPr>
-      </w:pPr>
-      <w:r>
-        <w:t xml:space="preserve">Cannot contain math or logical operators (-, +, *, </w:t>
-      </w:r>
-      <w:proofErr w:type="spellStart"/>
-      <w:r>
-        <w:t>etc</w:t>
-      </w:r>
-      <w:proofErr w:type="spellEnd"/>
-      <w:r>
-        <w:t>)</w:t>
-      </w:r>
-    </w:p>
-    <w:p>
-      <w:pPr>
-        <w:pStyle w:val="ListParagraph"/>
-        <w:numPr>
-          <w:ilvl w:val="0"/>
-          <w:numId w:val="4"/>
-        </w:numPr>
-      </w:pPr>
-      <w:r>
-        <w:t>No punctuation marks (!, #, @, &amp;, etc.)</w:t>
-      </w:r>
-    </w:p>
-    <w:p>
-      <w:pPr>
-        <w:pStyle w:val="ListParagraph"/>
-        <w:numPr>
-          <w:ilvl w:val="0"/>
-          <w:numId w:val="4"/>
-        </w:numPr>
-      </w:pPr>
-      <w:r>
-        <w:t>_ and $ are allowed</w:t>
-      </w:r>
-    </w:p>
-    <w:p>
-      <w:pPr>
-        <w:pStyle w:val="ListParagraph"/>
-        <w:numPr>
-          <w:ilvl w:val="0"/>
-          <w:numId w:val="4"/>
-        </w:numPr>
-      </w:pPr>
-      <w:r>
-        <w:t>No spaces</w:t>
-      </w:r>
-    </w:p>
-    <w:p>
-      <w:pPr>
-        <w:pStyle w:val="ListParagraph"/>
-        <w:numPr>
-          <w:ilvl w:val="0"/>
-          <w:numId w:val="4"/>
-        </w:numPr>
-      </w:pPr>
-      <w:r>
-        <w:t>Cannot be a JavaScript keyword</w:t>
-      </w:r>
-    </w:p>
-    <w:p>
-      <w:pPr>
-        <w:pStyle w:val="ListParagraph"/>
-        <w:numPr>
-          <w:ilvl w:val="0"/>
-          <w:numId w:val="4"/>
-        </w:numPr>
-      </w:pPr>
-      <w:r>
-        <w:t>Camel case!</w:t>
-      </w:r>
-    </w:p>
-    <w:p>
-      <w:pPr>
-        <w:pStyle w:val="Heading2"/>
-      </w:pPr>
-      <w:bookmarkStart w:id="13" w:name="_Toc455513761"/>
-      <w:r>
-        <w:t>JavaScript functions!!!!!</w:t>
+        <w:t>JavaScript functions are pretty great!  And there’s some things that are worth knowing about them!  Thankfully for you I will tell you everything you might want to know about them!!!!</w:t>
+      </w:r>
+    </w:p>
+    <w:p>
+      <w:pPr>
+        <w:pStyle w:val="Heading3"/>
+      </w:pPr>
+      <w:bookmarkStart w:id="13" w:name="_Toc455913970"/>
+      <w:r>
+        <w:t>Declaration of a Function</w:t>
       </w:r>
       <w:bookmarkEnd w:id="13"/>
     </w:p>
     <w:p>
       <w:r>
-        <w:t>JavaScript functions are pretty great!  And there’s some things that are worth knowing about them!  Thankfully for you I will tell you everything you might want to know about them!!!!</w:t>
-      </w:r>
-    </w:p>
-    <w:p>
-      <w:pPr>
-        <w:pStyle w:val="Heading3"/>
-      </w:pPr>
-      <w:bookmarkStart w:id="14" w:name="_Toc455513762"/>
-      <w:r>
-        <w:t>Declaration of a Function</w:t>
-      </w:r>
-      <w:bookmarkEnd w:id="14"/>
-    </w:p>
-    <w:p>
-      <w:r>
         <w:rPr>
           <w:noProof/>
         </w:rPr>
         <w:drawing>
-          <wp:inline distT="0" distB="0" distL="0" distR="0" wp14:anchorId="2038A36F" wp14:editId="08FE491F">
+          <wp:inline distT="0" distB="0" distL="0" distR="0" wp14:anchorId="57151CA6" wp14:editId="5FF8FBDF">
             <wp:extent cx="1714500" cy="685800"/>
             <wp:effectExtent l="0" t="0" r="0" b="0"/>
             <wp:docPr id="2" name="Picture 2"/>
@@ -2882,11 +4776,11 @@
       <w:pPr>
         <w:pStyle w:val="Heading3"/>
       </w:pPr>
-      <w:bookmarkStart w:id="15" w:name="_Toc455513763"/>
+      <w:bookmarkStart w:id="14" w:name="_Toc455913971"/>
       <w:r>
         <w:t>Storing a function is a variable</w:t>
       </w:r>
-      <w:bookmarkEnd w:id="15"/>
+      <w:bookmarkEnd w:id="14"/>
     </w:p>
     <w:p>
       <w:r>
@@ -2914,9 +4808,8 @@
         <w:rPr>
           <w:noProof/>
         </w:rPr>
-        <w:lastRenderedPageBreak/>
         <w:drawing>
-          <wp:inline distT="0" distB="0" distL="0" distR="0" wp14:anchorId="2411A1B8" wp14:editId="164A3105">
+          <wp:inline distT="0" distB="0" distL="0" distR="0" wp14:anchorId="6DE3859B" wp14:editId="4C898537">
             <wp:extent cx="2886075" cy="809625"/>
             <wp:effectExtent l="0" t="0" r="9525" b="9525"/>
             <wp:docPr id="3" name="Picture 3"/>
@@ -2956,11 +4849,11 @@
       <w:pPr>
         <w:pStyle w:val="Heading3"/>
       </w:pPr>
-      <w:bookmarkStart w:id="16" w:name="_Toc455513764"/>
+      <w:bookmarkStart w:id="15" w:name="_Toc455913972"/>
       <w:r>
         <w:t>Special notes about calling JavaScript functions</w:t>
       </w:r>
-      <w:bookmarkEnd w:id="16"/>
+      <w:bookmarkEnd w:id="15"/>
     </w:p>
     <w:p>
       <w:pPr>
@@ -2990,57 +4883,42 @@
       <w:pPr>
         <w:pStyle w:val="Heading2"/>
       </w:pPr>
-      <w:bookmarkStart w:id="17" w:name="_Toc455513765"/>
-      <w:r>
-        <w:t>JavaScript Pop-ups!</w:t>
+      <w:bookmarkStart w:id="16" w:name="_Toc455913973"/>
+      <w:bookmarkStart w:id="17" w:name="_Toc455913976"/>
+      <w:r>
+        <w:lastRenderedPageBreak/>
+        <w:t xml:space="preserve">JavaScript </w:t>
+      </w:r>
+      <w:proofErr w:type="spellStart"/>
+      <w:r>
+        <w:t>loooooooooops</w:t>
+      </w:r>
+      <w:proofErr w:type="spellEnd"/>
+      <w:r>
+        <w:t>!!</w:t>
       </w:r>
       <w:bookmarkEnd w:id="17"/>
     </w:p>
     <w:p>
-      <w:r>
-        <w:t>So JavaScript has these things built into it that everyone despises.  You know what I’m talking about!  POPUPS!!!!!  The bane of most people’s existence and the reason that pop-up blockers are built into every modern browser!  If you feel sadistic and want to try to code one of these then keep reading:</w:t>
-      </w:r>
-    </w:p>
-    <w:p>
-      <w:pPr>
-        <w:pStyle w:val="ListParagraph"/>
-        <w:numPr>
-          <w:ilvl w:val="0"/>
-          <w:numId w:val="8"/>
-        </w:numPr>
-        <w:rPr>
-          <w:b/>
-        </w:rPr>
-      </w:pPr>
-      <w:r>
-        <w:rPr>
-          <w:b/>
-        </w:rPr>
-        <w:t>ALERT</w:t>
-      </w:r>
-      <w:r>
-        <w:rPr>
-          <w:b/>
-        </w:rPr>
-        <w:t xml:space="preserve">: </w:t>
-      </w:r>
-      <w:r>
-        <w:t>returns nothing</w:t>
-      </w:r>
-    </w:p>
-    <w:p>
-      <w:pPr>
-        <w:pStyle w:val="ListParagraph"/>
-      </w:pPr>
+      <w:pPr>
+        <w:pStyle w:val="Heading3"/>
+      </w:pPr>
+      <w:bookmarkStart w:id="18" w:name="_Toc455913977"/>
+      <w:r>
+        <w:t>While loop</w:t>
+      </w:r>
+      <w:bookmarkEnd w:id="18"/>
+    </w:p>
+    <w:p>
       <w:r>
         <w:rPr>
           <w:noProof/>
         </w:rPr>
         <w:drawing>
-          <wp:inline distT="0" distB="0" distL="0" distR="0" wp14:anchorId="0D5D7EE0" wp14:editId="1A193BEA">
-            <wp:extent cx="2219325" cy="2009775"/>
-            <wp:effectExtent l="0" t="0" r="9525" b="9525"/>
-            <wp:docPr id="5" name="Picture 5"/>
+          <wp:inline distT="0" distB="0" distL="0" distR="0" wp14:anchorId="52C87D33" wp14:editId="7077EEC8">
+            <wp:extent cx="2876550" cy="1066800"/>
+            <wp:effectExtent l="0" t="0" r="0" b="0"/>
+            <wp:docPr id="16" name="Picture 16"/>
             <wp:cNvGraphicFramePr>
               <a:graphicFrameLocks xmlns:a="http://schemas.openxmlformats.org/drawingml/2006/main" noChangeAspect="1"/>
             </wp:cNvGraphicFramePr>
@@ -3060,7 +4938,7 @@
                   <pic:spPr>
                     <a:xfrm>
                       <a:off x="0" y="0"/>
-                      <a:ext cx="2219325" cy="2009775"/>
+                      <a:ext cx="2876550" cy="1066800"/>
                     </a:xfrm>
                     <a:prstGeom prst="rect">
                       <a:avLst/>
@@ -3075,30 +4953,24 @@
     </w:p>
     <w:p>
       <w:pPr>
-        <w:pStyle w:val="ListParagraph"/>
-        <w:numPr>
-          <w:ilvl w:val="0"/>
-          <w:numId w:val="8"/>
-        </w:numPr>
-      </w:pPr>
-      <w:r>
-        <w:rPr>
-          <w:b/>
-        </w:rPr>
-        <w:t>PROMPT</w:t>
-      </w:r>
-      <w:r>
-        <w:t xml:space="preserve"> : returns a string</w:t>
-      </w:r>
+        <w:pStyle w:val="Heading3"/>
+      </w:pPr>
+      <w:bookmarkStart w:id="19" w:name="_Toc455913978"/>
+      <w:r>
+        <w:t>Do While loop</w:t>
+      </w:r>
+      <w:bookmarkEnd w:id="19"/>
+    </w:p>
+    <w:p>
       <w:r>
         <w:rPr>
           <w:noProof/>
         </w:rPr>
         <w:drawing>
-          <wp:inline distT="0" distB="0" distL="0" distR="0" wp14:anchorId="3D422C6A" wp14:editId="03968EE5">
-            <wp:extent cx="5943600" cy="1640205"/>
+          <wp:inline distT="0" distB="0" distL="0" distR="0" wp14:anchorId="44106604" wp14:editId="44268EEE">
+            <wp:extent cx="3409950" cy="1790700"/>
             <wp:effectExtent l="0" t="0" r="0" b="0"/>
-            <wp:docPr id="6" name="Picture 6"/>
+            <wp:docPr id="17" name="Picture 17"/>
             <wp:cNvGraphicFramePr>
               <a:graphicFrameLocks xmlns:a="http://schemas.openxmlformats.org/drawingml/2006/main" noChangeAspect="1"/>
             </wp:cNvGraphicFramePr>
@@ -3118,7 +4990,7 @@
                   <pic:spPr>
                     <a:xfrm>
                       <a:off x="0" y="0"/>
-                      <a:ext cx="5943600" cy="1640205"/>
+                      <a:ext cx="3409950" cy="1790700"/>
                     </a:xfrm>
                     <a:prstGeom prst="rect">
                       <a:avLst/>
@@ -3133,40 +5005,24 @@
     </w:p>
     <w:p>
       <w:pPr>
-        <w:pStyle w:val="ListParagraph"/>
-        <w:numPr>
-          <w:ilvl w:val="0"/>
-          <w:numId w:val="8"/>
-        </w:numPr>
-      </w:pPr>
-      <w:r>
-        <w:rPr>
-          <w:b/>
-        </w:rPr>
-        <w:t>CONFIRM:</w:t>
-      </w:r>
-      <w:r>
-        <w:t xml:space="preserve"> Returns a </w:t>
-      </w:r>
-      <w:proofErr w:type="spellStart"/>
-      <w:r>
-        <w:t>boolean</w:t>
-      </w:r>
-      <w:proofErr w:type="spellEnd"/>
-    </w:p>
-    <w:p>
-      <w:pPr>
-        <w:pStyle w:val="ListParagraph"/>
-      </w:pPr>
+        <w:pStyle w:val="Heading3"/>
+      </w:pPr>
+      <w:bookmarkStart w:id="20" w:name="_Toc455913979"/>
+      <w:r>
+        <w:t>For loop</w:t>
+      </w:r>
+      <w:bookmarkEnd w:id="20"/>
+    </w:p>
+    <w:p>
       <w:r>
         <w:rPr>
           <w:noProof/>
         </w:rPr>
         <w:drawing>
-          <wp:inline distT="0" distB="0" distL="0" distR="0" wp14:anchorId="7EA054B4" wp14:editId="7BB4DC42">
-            <wp:extent cx="3848100" cy="238125"/>
-            <wp:effectExtent l="0" t="0" r="0" b="9525"/>
-            <wp:docPr id="7" name="Picture 7"/>
+          <wp:inline distT="0" distB="0" distL="0" distR="0" wp14:anchorId="16461462" wp14:editId="1988B7DD">
+            <wp:extent cx="4057650" cy="666750"/>
+            <wp:effectExtent l="0" t="0" r="0" b="0"/>
+            <wp:docPr id="18" name="Picture 18"/>
             <wp:cNvGraphicFramePr>
               <a:graphicFrameLocks xmlns:a="http://schemas.openxmlformats.org/drawingml/2006/main" noChangeAspect="1"/>
             </wp:cNvGraphicFramePr>
@@ -3186,7 +5042,7 @@
                   <pic:spPr>
                     <a:xfrm>
                       <a:off x="0" y="0"/>
-                      <a:ext cx="3848100" cy="238125"/>
+                      <a:ext cx="4057650" cy="666750"/>
                     </a:xfrm>
                     <a:prstGeom prst="rect">
                       <a:avLst/>
@@ -3201,18 +5057,58 @@
     </w:p>
     <w:p>
       <w:pPr>
+        <w:pStyle w:val="Heading2"/>
+      </w:pPr>
+      <w:r>
+        <w:t>JavaScript Pop-ups!</w:t>
+      </w:r>
+      <w:bookmarkEnd w:id="16"/>
+    </w:p>
+    <w:p>
+      <w:r>
+        <w:t>So JavaScript has these things built into it that everyone despises.  You know what I’m talking about!  POPUPS!!!!!  The bane of most people’s existence and the reason that pop-up blockers are built into every modern browser!  If you feel sadistic and want to try to code one of these then keep reading:</w:t>
+      </w:r>
+    </w:p>
+    <w:p>
+      <w:pPr>
         <w:pStyle w:val="ListParagraph"/>
+        <w:numPr>
+          <w:ilvl w:val="0"/>
+          <w:numId w:val="8"/>
+        </w:numPr>
+        <w:rPr>
+          <w:b/>
+        </w:rPr>
+      </w:pPr>
+      <w:r>
+        <w:rPr>
+          <w:b/>
+        </w:rPr>
+        <w:t>ALERT</w:t>
+      </w:r>
+      <w:r>
+        <w:rPr>
+          <w:b/>
+        </w:rPr>
+        <w:t xml:space="preserve">: </w:t>
+      </w:r>
+      <w:r>
+        <w:t>returns nothing</w:t>
+      </w:r>
+    </w:p>
+    <w:p>
+      <w:pPr>
+        <w:pStyle w:val="ListParagraph"/>
       </w:pPr>
       <w:r>
         <w:rPr>
           <w:noProof/>
         </w:rPr>
-        <w:lastRenderedPageBreak/>
         <w:drawing>
-          <wp:inline distT="0" distB="0" distL="0" distR="0" wp14:anchorId="2C801635" wp14:editId="6F95B1A9">
-            <wp:extent cx="2266950" cy="1619250"/>
-            <wp:effectExtent l="0" t="0" r="0" b="0"/>
-            <wp:docPr id="8" name="Picture 8"/>
+          <wp:inline distT="0" distB="0" distL="0" distR="0" wp14:anchorId="2D025EF8" wp14:editId="4F022716">
+            <wp:extent cx="2219325" cy="2009775"/>
+            <wp:effectExtent l="0" t="0" r="9525" b="9525"/>
+            <wp:docPr id="5" name="Picture 5"/>
             <wp:cNvGraphicFramePr>
               <a:graphicFrameLocks xmlns:a="http://schemas.openxmlformats.org/drawingml/2006/main" noChangeAspect="1"/>
             </wp:cNvGraphicFramePr>
@@ -3232,7 +5128,7 @@
                   <pic:spPr>
                     <a:xfrm>
                       <a:off x="0" y="0"/>
-                      <a:ext cx="2266950" cy="1619250"/>
+                      <a:ext cx="2219325" cy="2009775"/>
                     </a:xfrm>
                     <a:prstGeom prst="rect">
                       <a:avLst/>
@@ -3247,169 +5143,31 @@
     </w:p>
     <w:p>
       <w:pPr>
-        <w:pStyle w:val="Heading2"/>
-      </w:pPr>
-      <w:bookmarkStart w:id="18" w:name="_Toc455513766"/>
-      <w:r>
-        <w:t>JavaScript variable scope</w:t>
-      </w:r>
-      <w:bookmarkEnd w:id="18"/>
-    </w:p>
-    <w:p>
-      <w:r>
-        <w:t>I recommend that brushing your teeth that you use scope mouthwash.  It’s a good call!  It’ll leave your breath smelling minty clean!  Oh, you didn’t want to hear about scope?  What then?  Oh variables.  Well Okay.  Here is what you need to know:</w:t>
-      </w:r>
-    </w:p>
-    <w:p>
-      <w:pPr>
         <w:pStyle w:val="ListParagraph"/>
         <w:numPr>
           <w:ilvl w:val="0"/>
-          <w:numId w:val="9"/>
+          <w:numId w:val="8"/>
         </w:numPr>
+      </w:pPr>
+      <w:r>
         <w:rPr>
           <w:b/>
         </w:rPr>
-      </w:pPr>
-      <w:r>
-        <w:rPr>
-          <w:b/>
-        </w:rPr>
-        <w:t>There are two scopes: global and local.</w:t>
-      </w:r>
-    </w:p>
-    <w:p>
-      <w:pPr>
-        <w:pStyle w:val="ListParagraph"/>
-        <w:numPr>
-          <w:ilvl w:val="0"/>
-          <w:numId w:val="9"/>
-        </w:numPr>
-      </w:pPr>
-      <w:r>
-        <w:rPr>
-          <w:b/>
-        </w:rPr>
-        <w:t>Local scope</w:t>
-      </w:r>
-      <w:r>
-        <w:t xml:space="preserve"> means that variables declare in a function are only accessible within that function.</w:t>
-      </w:r>
-    </w:p>
-    <w:p>
-      <w:pPr>
-        <w:pStyle w:val="ListParagraph"/>
-        <w:numPr>
-          <w:ilvl w:val="1"/>
-          <w:numId w:val="9"/>
-        </w:numPr>
-      </w:pPr>
-      <w:r>
-        <w:t xml:space="preserve">Declaring variables in local scope requires using the </w:t>
-      </w:r>
-      <w:proofErr w:type="spellStart"/>
-      <w:r>
-        <w:t>var</w:t>
-      </w:r>
-      <w:proofErr w:type="spellEnd"/>
-      <w:r>
-        <w:t xml:space="preserve"> keyword.</w:t>
-      </w:r>
-    </w:p>
-    <w:p>
-      <w:pPr>
-        <w:pStyle w:val="ListParagraph"/>
-        <w:numPr>
-          <w:ilvl w:val="2"/>
-          <w:numId w:val="9"/>
-        </w:numPr>
-      </w:pPr>
-      <w:r>
-        <w:t xml:space="preserve">E.g. </w:t>
-      </w:r>
-      <w:proofErr w:type="spellStart"/>
-      <w:r>
-        <w:t>var</w:t>
-      </w:r>
-      <w:proofErr w:type="spellEnd"/>
-      <w:r>
-        <w:t xml:space="preserve"> variable = 5;</w:t>
-      </w:r>
-    </w:p>
-    <w:p>
-      <w:pPr>
-        <w:pStyle w:val="ListParagraph"/>
-        <w:numPr>
-          <w:ilvl w:val="0"/>
-          <w:numId w:val="9"/>
-        </w:numPr>
-      </w:pPr>
-      <w:r>
-        <w:rPr>
-          <w:b/>
-        </w:rPr>
-        <w:t>Global scope</w:t>
-      </w:r>
-      <w:r>
-        <w:t xml:space="preserve"> means that variables declared are accessible from anywhere.</w:t>
-      </w:r>
-    </w:p>
-    <w:p>
-      <w:pPr>
-        <w:pStyle w:val="ListParagraph"/>
-        <w:numPr>
-          <w:ilvl w:val="1"/>
-          <w:numId w:val="9"/>
-        </w:numPr>
-      </w:pPr>
-      <w:r>
-        <w:t>Declaring variables in global scope requires not using any keyword.</w:t>
-      </w:r>
-    </w:p>
-    <w:p>
-      <w:pPr>
-        <w:pStyle w:val="ListParagraph"/>
-        <w:numPr>
-          <w:ilvl w:val="2"/>
-          <w:numId w:val="9"/>
-        </w:numPr>
-      </w:pPr>
-      <w:r>
-        <w:t>E.g. variable = 5;</w:t>
-      </w:r>
-    </w:p>
-    <w:p>
-      <w:pPr>
-        <w:pStyle w:val="ListParagraph"/>
-        <w:numPr>
-          <w:ilvl w:val="0"/>
-          <w:numId w:val="9"/>
-        </w:numPr>
-        <w:rPr>
-          <w:b/>
-        </w:rPr>
-      </w:pPr>
-      <w:r>
-        <w:rPr>
-          <w:b/>
-        </w:rPr>
-        <w:t>Scope of nested functions:</w:t>
-      </w:r>
-    </w:p>
-    <w:p>
-      <w:pPr>
-        <w:pStyle w:val="ListParagraph"/>
-      </w:pPr>
+        <w:lastRenderedPageBreak/>
+        <w:t>PROMPT</w:t>
+      </w:r>
+      <w:r>
+        <w:t xml:space="preserve"> : returns a string</w:t>
+      </w:r>
       <w:r>
         <w:rPr>
           <w:noProof/>
         </w:rPr>
-        <w:lastRenderedPageBreak/>
         <w:drawing>
-          <wp:inline distT="0" distB="0" distL="0" distR="0" wp14:anchorId="068662D8" wp14:editId="67012048">
-            <wp:extent cx="5943600" cy="4392930"/>
-            <wp:effectExtent l="0" t="0" r="0" b="7620"/>
-            <wp:docPr id="9" name="Picture 9"/>
+          <wp:inline distT="0" distB="0" distL="0" distR="0" wp14:anchorId="20A24C6A" wp14:editId="0D5A34AF">
+            <wp:extent cx="5943600" cy="1640205"/>
+            <wp:effectExtent l="0" t="0" r="0" b="0"/>
+            <wp:docPr id="6" name="Picture 6"/>
             <wp:cNvGraphicFramePr>
               <a:graphicFrameLocks xmlns:a="http://schemas.openxmlformats.org/drawingml/2006/main" noChangeAspect="1"/>
             </wp:cNvGraphicFramePr>
@@ -3429,7 +5187,7 @@
                   <pic:spPr>
                     <a:xfrm>
                       <a:off x="0" y="0"/>
-                      <a:ext cx="5943600" cy="4392930"/>
+                      <a:ext cx="5943600" cy="1640205"/>
                     </a:xfrm>
                     <a:prstGeom prst="rect">
                       <a:avLst/>
@@ -3444,84 +5202,40 @@
     </w:p>
     <w:p>
       <w:pPr>
-        <w:pStyle w:val="Heading2"/>
-      </w:pPr>
-      <w:bookmarkStart w:id="19" w:name="_Toc455513767"/>
-      <w:r>
-        <w:t>Converting between types</w:t>
-      </w:r>
-      <w:bookmarkEnd w:id="19"/>
-    </w:p>
-    <w:p>
-      <w:r>
-        <w:t>You can convert between different types!  Yeah nothing special here.  We all know that’s possible in every other language.  So why not this one too?</w:t>
-      </w:r>
-    </w:p>
-    <w:p>
-      <w:pPr>
         <w:pStyle w:val="ListParagraph"/>
         <w:numPr>
           <w:ilvl w:val="0"/>
-          <w:numId w:val="9"/>
+          <w:numId w:val="8"/>
         </w:numPr>
       </w:pPr>
       <w:r>
-        <w:t>C</w:t>
-      </w:r>
-      <w:r>
-        <w:t>onvert to a number using the function Number(string)</w:t>
-      </w:r>
+        <w:rPr>
+          <w:b/>
+        </w:rPr>
+        <w:t>CONFIRM:</w:t>
+      </w:r>
+      <w:r>
+        <w:t xml:space="preserve"> Returns a </w:t>
+      </w:r>
+      <w:proofErr w:type="spellStart"/>
+      <w:r>
+        <w:t>boolean</w:t>
+      </w:r>
+      <w:proofErr w:type="spellEnd"/>
     </w:p>
     <w:p>
       <w:pPr>
         <w:pStyle w:val="ListParagraph"/>
-        <w:numPr>
-          <w:ilvl w:val="0"/>
-          <w:numId w:val="9"/>
-        </w:numPr>
-      </w:pPr>
-      <w:r>
-        <w:t>Convert to a string using the function String(object)</w:t>
-      </w:r>
-    </w:p>
-    <w:p>
-      <w:pPr>
-        <w:pStyle w:val="Heading2"/>
-      </w:pPr>
-      <w:bookmarkStart w:id="20" w:name="_Toc455513768"/>
-      <w:r>
-        <w:t xml:space="preserve">JavaScript </w:t>
-      </w:r>
-      <w:proofErr w:type="spellStart"/>
-      <w:r>
-        <w:t>loooooooooops</w:t>
-      </w:r>
-      <w:proofErr w:type="spellEnd"/>
-      <w:r>
-        <w:t>!!</w:t>
-      </w:r>
-      <w:bookmarkEnd w:id="20"/>
-    </w:p>
-    <w:p>
-      <w:pPr>
-        <w:pStyle w:val="Heading3"/>
-      </w:pPr>
-      <w:bookmarkStart w:id="21" w:name="_Toc455513769"/>
-      <w:r>
-        <w:t>While loop</w:t>
-      </w:r>
-      <w:bookmarkEnd w:id="21"/>
-    </w:p>
-    <w:p>
+      </w:pPr>
       <w:r>
         <w:rPr>
           <w:noProof/>
         </w:rPr>
         <w:drawing>
-          <wp:inline distT="0" distB="0" distL="0" distR="0" wp14:anchorId="501124AE" wp14:editId="1F4AAE54">
-            <wp:extent cx="2876550" cy="1066800"/>
-            <wp:effectExtent l="0" t="0" r="0" b="0"/>
-            <wp:docPr id="16" name="Picture 16"/>
+          <wp:inline distT="0" distB="0" distL="0" distR="0" wp14:anchorId="58A3DD90" wp14:editId="2177BBCD">
+            <wp:extent cx="3848100" cy="238125"/>
+            <wp:effectExtent l="0" t="0" r="0" b="9525"/>
+            <wp:docPr id="7" name="Picture 7"/>
             <wp:cNvGraphicFramePr>
               <a:graphicFrameLocks xmlns:a="http://schemas.openxmlformats.org/drawingml/2006/main" noChangeAspect="1"/>
             </wp:cNvGraphicFramePr>
@@ -3541,7 +5255,7 @@
                   <pic:spPr>
                     <a:xfrm>
                       <a:off x="0" y="0"/>
-                      <a:ext cx="2876550" cy="1066800"/>
+                      <a:ext cx="3848100" cy="238125"/>
                     </a:xfrm>
                     <a:prstGeom prst="rect">
                       <a:avLst/>
@@ -3556,25 +5270,17 @@
     </w:p>
     <w:p>
       <w:pPr>
-        <w:pStyle w:val="Heading3"/>
-      </w:pPr>
-      <w:bookmarkStart w:id="22" w:name="_Toc455513770"/>
-      <w:r>
-        <w:lastRenderedPageBreak/>
-        <w:t>Do While loop</w:t>
-      </w:r>
-      <w:bookmarkEnd w:id="22"/>
-    </w:p>
-    <w:p>
+        <w:pStyle w:val="ListParagraph"/>
+      </w:pPr>
       <w:r>
         <w:rPr>
           <w:noProof/>
         </w:rPr>
         <w:drawing>
-          <wp:inline distT="0" distB="0" distL="0" distR="0" wp14:anchorId="35D679E7" wp14:editId="6C1F50E3">
-            <wp:extent cx="3409950" cy="1790700"/>
+          <wp:inline distT="0" distB="0" distL="0" distR="0" wp14:anchorId="096C5CD3" wp14:editId="1D31CAB8">
+            <wp:extent cx="2266950" cy="1619250"/>
             <wp:effectExtent l="0" t="0" r="0" b="0"/>
-            <wp:docPr id="17" name="Picture 17"/>
+            <wp:docPr id="8" name="Picture 8"/>
             <wp:cNvGraphicFramePr>
               <a:graphicFrameLocks xmlns:a="http://schemas.openxmlformats.org/drawingml/2006/main" noChangeAspect="1"/>
             </wp:cNvGraphicFramePr>
@@ -3594,7 +5300,7 @@
                   <pic:spPr>
                     <a:xfrm>
                       <a:off x="0" y="0"/>
-                      <a:ext cx="3409950" cy="1790700"/>
+                      <a:ext cx="2266950" cy="1619250"/>
                     </a:xfrm>
                     <a:prstGeom prst="rect">
                       <a:avLst/>
@@ -3609,24 +5315,177 @@
     </w:p>
     <w:p>
       <w:pPr>
+        <w:pStyle w:val="Heading2"/>
+      </w:pPr>
+      <w:bookmarkStart w:id="21" w:name="_Toc455913974"/>
+      <w:r>
+        <w:t>JavaScript Variables!!!!</w:t>
+      </w:r>
+    </w:p>
+    <w:p>
+      <w:pPr>
         <w:pStyle w:val="Heading3"/>
       </w:pPr>
-      <w:bookmarkStart w:id="23" w:name="_Toc455513771"/>
-      <w:r>
-        <w:t>For loop</w:t>
-      </w:r>
-      <w:bookmarkEnd w:id="23"/>
-    </w:p>
-    <w:p>
+      <w:r>
+        <w:t>JavaScript variable scope</w:t>
+      </w:r>
+      <w:bookmarkEnd w:id="21"/>
+    </w:p>
+    <w:p>
+      <w:r>
+        <w:t>I recommend that brushing your teeth that you use scope mouthwash.  It’s a good call!  It’ll leave your breath smelling minty clean!  Oh, you didn’t want to hear about scope?  What then?  Oh variables.  Well Okay.  Here is what you need to know:</w:t>
+      </w:r>
+    </w:p>
+    <w:p>
+      <w:pPr>
+        <w:pStyle w:val="ListParagraph"/>
+        <w:numPr>
+          <w:ilvl w:val="0"/>
+          <w:numId w:val="9"/>
+        </w:numPr>
+        <w:rPr>
+          <w:b/>
+        </w:rPr>
+      </w:pPr>
+      <w:r>
+        <w:rPr>
+          <w:b/>
+        </w:rPr>
+        <w:t>There are two scopes: global and local.</w:t>
+      </w:r>
+    </w:p>
+    <w:p>
+      <w:pPr>
+        <w:pStyle w:val="ListParagraph"/>
+        <w:numPr>
+          <w:ilvl w:val="0"/>
+          <w:numId w:val="9"/>
+        </w:numPr>
+      </w:pPr>
+      <w:r>
+        <w:rPr>
+          <w:b/>
+        </w:rPr>
+        <w:t>Local scope</w:t>
+      </w:r>
+      <w:r>
+        <w:t xml:space="preserve"> means that variables declare in a function are only accessible within that function.</w:t>
+      </w:r>
+    </w:p>
+    <w:p>
+      <w:pPr>
+        <w:pStyle w:val="ListParagraph"/>
+        <w:numPr>
+          <w:ilvl w:val="1"/>
+          <w:numId w:val="9"/>
+        </w:numPr>
+      </w:pPr>
+      <w:r>
+        <w:t xml:space="preserve">Declaring variables in local scope requires using the </w:t>
+      </w:r>
+      <w:proofErr w:type="spellStart"/>
+      <w:r>
+        <w:t>var</w:t>
+      </w:r>
+      <w:proofErr w:type="spellEnd"/>
+      <w:r>
+        <w:t xml:space="preserve"> keyword.</w:t>
+      </w:r>
+    </w:p>
+    <w:p>
+      <w:pPr>
+        <w:pStyle w:val="ListParagraph"/>
+        <w:numPr>
+          <w:ilvl w:val="2"/>
+          <w:numId w:val="9"/>
+        </w:numPr>
+      </w:pPr>
+      <w:r>
+        <w:t xml:space="preserve">E.g. </w:t>
+      </w:r>
+      <w:proofErr w:type="spellStart"/>
+      <w:r>
+        <w:t>var</w:t>
+      </w:r>
+      <w:proofErr w:type="spellEnd"/>
+      <w:r>
+        <w:t xml:space="preserve"> variable = 5;</w:t>
+      </w:r>
+    </w:p>
+    <w:p>
+      <w:pPr>
+        <w:pStyle w:val="ListParagraph"/>
+        <w:numPr>
+          <w:ilvl w:val="0"/>
+          <w:numId w:val="9"/>
+        </w:numPr>
+      </w:pPr>
+      <w:r>
+        <w:rPr>
+          <w:b/>
+        </w:rPr>
+        <w:t>Global scope</w:t>
+      </w:r>
+      <w:r>
+        <w:t xml:space="preserve"> means that variables declared are accessible from anywhere.</w:t>
+      </w:r>
+    </w:p>
+    <w:p>
+      <w:pPr>
+        <w:pStyle w:val="ListParagraph"/>
+        <w:numPr>
+          <w:ilvl w:val="1"/>
+          <w:numId w:val="9"/>
+        </w:numPr>
+      </w:pPr>
+      <w:r>
+        <w:t>Declaring variables in global scope requires not using any keyword.</w:t>
+      </w:r>
+    </w:p>
+    <w:p>
+      <w:pPr>
+        <w:pStyle w:val="ListParagraph"/>
+        <w:numPr>
+          <w:ilvl w:val="2"/>
+          <w:numId w:val="9"/>
+        </w:numPr>
+      </w:pPr>
+      <w:r>
+        <w:t>E.g. variable = 5;</w:t>
+      </w:r>
+    </w:p>
+    <w:p>
+      <w:pPr>
+        <w:pStyle w:val="ListParagraph"/>
+        <w:numPr>
+          <w:ilvl w:val="0"/>
+          <w:numId w:val="9"/>
+        </w:numPr>
+        <w:rPr>
+          <w:b/>
+        </w:rPr>
+      </w:pPr>
+      <w:r>
+        <w:rPr>
+          <w:b/>
+        </w:rPr>
+        <w:t>Scope of nested functions:</w:t>
+      </w:r>
+    </w:p>
+    <w:p>
+      <w:pPr>
+        <w:pStyle w:val="ListParagraph"/>
+      </w:pPr>
       <w:r>
         <w:rPr>
           <w:noProof/>
         </w:rPr>
+        <w:lastRenderedPageBreak/>
         <w:drawing>
-          <wp:inline distT="0" distB="0" distL="0" distR="0" wp14:anchorId="66F7A0C5" wp14:editId="51353BC4">
-            <wp:extent cx="4057650" cy="666750"/>
-            <wp:effectExtent l="0" t="0" r="0" b="0"/>
-            <wp:docPr id="18" name="Picture 18"/>
+          <wp:inline distT="0" distB="0" distL="0" distR="0" wp14:anchorId="1A3AB3F0" wp14:editId="5915AF6A">
+            <wp:extent cx="5943600" cy="4392930"/>
+            <wp:effectExtent l="0" t="0" r="0" b="7620"/>
+            <wp:docPr id="9" name="Picture 9"/>
             <wp:cNvGraphicFramePr>
               <a:graphicFrameLocks xmlns:a="http://schemas.openxmlformats.org/drawingml/2006/main" noChangeAspect="1"/>
             </wp:cNvGraphicFramePr>
@@ -3646,7 +5505,7 @@
                   <pic:spPr>
                     <a:xfrm>
                       <a:off x="0" y="0"/>
-                      <a:ext cx="4057650" cy="666750"/>
+                      <a:ext cx="5943600" cy="4392930"/>
                     </a:xfrm>
                     <a:prstGeom prst="rect">
                       <a:avLst/>
@@ -3661,13 +5520,168 @@
     </w:p>
     <w:p>
       <w:pPr>
+        <w:pStyle w:val="Heading3"/>
+      </w:pPr>
+      <w:bookmarkStart w:id="22" w:name="_Toc455913975"/>
+      <w:bookmarkStart w:id="23" w:name="_Toc455913968"/>
+      <w:r>
+        <w:t>Rules for naming variables</w:t>
+      </w:r>
+      <w:bookmarkEnd w:id="23"/>
+    </w:p>
+    <w:p>
+      <w:r>
+        <w:t>Yeah JavaScript complains if you name your variables badly.  So you need to make sure you conform to the following naming convention:</w:t>
+      </w:r>
+    </w:p>
+    <w:p>
+      <w:pPr>
+        <w:pStyle w:val="ListParagraph"/>
+        <w:numPr>
+          <w:ilvl w:val="0"/>
+          <w:numId w:val="4"/>
+        </w:numPr>
+      </w:pPr>
+      <w:r>
+        <w:t>Cannot begin with numbers</w:t>
+      </w:r>
+    </w:p>
+    <w:p>
+      <w:pPr>
+        <w:pStyle w:val="ListParagraph"/>
+        <w:numPr>
+          <w:ilvl w:val="0"/>
+          <w:numId w:val="4"/>
+        </w:numPr>
+      </w:pPr>
+      <w:r>
+        <w:t xml:space="preserve">Cannot contain math or logical operators (-, +, *, </w:t>
+      </w:r>
+      <w:proofErr w:type="spellStart"/>
+      <w:r>
+        <w:t>etc</w:t>
+      </w:r>
+      <w:proofErr w:type="spellEnd"/>
+      <w:r>
+        <w:t>)</w:t>
+      </w:r>
+    </w:p>
+    <w:p>
+      <w:pPr>
+        <w:pStyle w:val="ListParagraph"/>
+        <w:numPr>
+          <w:ilvl w:val="0"/>
+          <w:numId w:val="4"/>
+        </w:numPr>
+      </w:pPr>
+      <w:r>
+        <w:t>No punctuation marks (!, #, @, &amp;, etc.)</w:t>
+      </w:r>
+    </w:p>
+    <w:p>
+      <w:pPr>
+        <w:pStyle w:val="ListParagraph"/>
+        <w:numPr>
+          <w:ilvl w:val="0"/>
+          <w:numId w:val="4"/>
+        </w:numPr>
+      </w:pPr>
+      <w:r>
+        <w:t>_ and $ are allowed</w:t>
+      </w:r>
+    </w:p>
+    <w:p>
+      <w:pPr>
+        <w:pStyle w:val="ListParagraph"/>
+        <w:numPr>
+          <w:ilvl w:val="0"/>
+          <w:numId w:val="4"/>
+        </w:numPr>
+      </w:pPr>
+      <w:r>
+        <w:t>No spaces</w:t>
+      </w:r>
+    </w:p>
+    <w:p>
+      <w:pPr>
+        <w:pStyle w:val="ListParagraph"/>
+        <w:numPr>
+          <w:ilvl w:val="0"/>
+          <w:numId w:val="4"/>
+        </w:numPr>
+      </w:pPr>
+      <w:r>
+        <w:t>Cannot be a JavaScript keyword</w:t>
+      </w:r>
+    </w:p>
+    <w:p>
+      <w:pPr>
+        <w:pStyle w:val="ListParagraph"/>
+        <w:numPr>
+          <w:ilvl w:val="0"/>
+          <w:numId w:val="4"/>
+        </w:numPr>
+      </w:pPr>
+      <w:r>
+        <w:t>Camel case!</w:t>
+      </w:r>
+    </w:p>
+    <w:p>
+      <w:pPr>
+        <w:pStyle w:val="Heading3"/>
+      </w:pPr>
+      <w:r>
+        <w:t>Converting betw</w:t>
+      </w:r>
+      <w:bookmarkStart w:id="24" w:name="_GoBack"/>
+      <w:bookmarkEnd w:id="24"/>
+      <w:r>
+        <w:t>een types</w:t>
+      </w:r>
+      <w:bookmarkEnd w:id="22"/>
+    </w:p>
+    <w:p>
+      <w:r>
+        <w:t>You can convert between different types!  Yeah nothing special here.  We all know that’s possible in every other language.  So why not this one too?</w:t>
+      </w:r>
+    </w:p>
+    <w:p>
+      <w:pPr>
+        <w:pStyle w:val="ListParagraph"/>
+        <w:numPr>
+          <w:ilvl w:val="0"/>
+          <w:numId w:val="9"/>
+        </w:numPr>
+      </w:pPr>
+      <w:r>
+        <w:t>C</w:t>
+      </w:r>
+      <w:r>
+        <w:t>onvert to a number using the function Number(string)</w:t>
+      </w:r>
+    </w:p>
+    <w:p>
+      <w:pPr>
+        <w:pStyle w:val="ListParagraph"/>
+        <w:numPr>
+          <w:ilvl w:val="0"/>
+          <w:numId w:val="9"/>
+        </w:numPr>
+      </w:pPr>
+      <w:r>
+        <w:t>Convert to a string using the function String(object)</w:t>
+      </w:r>
+    </w:p>
+    <w:p>
+      <w:pPr>
         <w:pStyle w:val="Heading2"/>
       </w:pPr>
-      <w:bookmarkStart w:id="24" w:name="_Toc455513772"/>
-      <w:r>
+      <w:bookmarkStart w:id="25" w:name="_Toc455913980"/>
+      <w:r>
+        <w:lastRenderedPageBreak/>
         <w:t>Handling Errors: Try Catch Finally</w:t>
       </w:r>
-      <w:bookmarkEnd w:id="24"/>
+      <w:bookmarkEnd w:id="25"/>
     </w:p>
     <w:p>
       <w:r>
@@ -3715,9 +5729,11 @@
       <w:pPr>
         <w:pStyle w:val="Heading2"/>
       </w:pPr>
+      <w:bookmarkStart w:id="26" w:name="_Toc455913981"/>
       <w:r>
         <w:t>JavaScript Arrays!!!!</w:t>
       </w:r>
+      <w:bookmarkEnd w:id="26"/>
     </w:p>
     <w:p>
       <w:r>
@@ -3728,10 +5744,11 @@
       <w:pPr>
         <w:pStyle w:val="Heading3"/>
       </w:pPr>
-      <w:r>
-        <w:lastRenderedPageBreak/>
+      <w:bookmarkStart w:id="27" w:name="_Toc455913982"/>
+      <w:r>
         <w:t>Create an Array</w:t>
       </w:r>
+      <w:bookmarkEnd w:id="27"/>
     </w:p>
     <w:p>
       <w:r>
@@ -3785,6 +5802,7 @@
         <w:rPr>
           <w:noProof/>
         </w:rPr>
+        <w:lastRenderedPageBreak/>
         <w:drawing>
           <wp:inline distT="0" distB="0" distL="0" distR="0" wp14:anchorId="4B6D95F1" wp14:editId="0A9211E7">
             <wp:extent cx="5619750" cy="876300"/>
@@ -3868,10 +5886,11 @@
       <w:pPr>
         <w:pStyle w:val="Heading3"/>
       </w:pPr>
-      <w:r>
-        <w:lastRenderedPageBreak/>
+      <w:bookmarkStart w:id="28" w:name="_Toc455913983"/>
+      <w:r>
         <w:t>Array Methods</w:t>
       </w:r>
+      <w:bookmarkEnd w:id="28"/>
     </w:p>
     <w:p>
       <w:r>
@@ -3920,6 +5939,7 @@
         <w:rPr>
           <w:noProof/>
         </w:rPr>
+        <w:lastRenderedPageBreak/>
         <w:drawing>
           <wp:inline distT="0" distB="0" distL="0" distR="0" wp14:anchorId="7A160B74" wp14:editId="4C291538">
             <wp:extent cx="5715000" cy="1104900"/>
@@ -3962,7 +5982,6 @@
         <w:rPr>
           <w:noProof/>
         </w:rPr>
-        <w:lastRenderedPageBreak/>
         <w:drawing>
           <wp:inline distT="0" distB="0" distL="0" distR="0" wp14:anchorId="55BC111F" wp14:editId="1FEFB8DF">
             <wp:extent cx="5791200" cy="5324475"/>
@@ -4089,10 +6108,12 @@
       <w:pPr>
         <w:pStyle w:val="Heading2"/>
       </w:pPr>
+      <w:bookmarkStart w:id="29" w:name="_Toc455913984"/>
       <w:r>
         <w:lastRenderedPageBreak/>
         <w:t>Using “this” keyword</w:t>
       </w:r>
+      <w:bookmarkEnd w:id="29"/>
     </w:p>
     <w:p>
       <w:r>
@@ -4203,9 +6224,11 @@
       <w:pPr>
         <w:pStyle w:val="Heading1"/>
       </w:pPr>
+      <w:bookmarkStart w:id="30" w:name="_Toc455913985"/>
       <w:r>
         <w:t>The script tag!!!</w:t>
       </w:r>
+      <w:bookmarkEnd w:id="30"/>
     </w:p>
     <w:p>
       <w:r>
@@ -4216,6 +6239,7 @@
       <w:pPr>
         <w:pStyle w:val="Heading2"/>
       </w:pPr>
+      <w:bookmarkStart w:id="31" w:name="_Toc455913986"/>
       <w:r>
         <w:t xml:space="preserve">Using the script tag to define inline </w:t>
       </w:r>
@@ -4223,6 +6247,7 @@
       <w:r>
         <w:t>javascript</w:t>
       </w:r>
+      <w:bookmarkEnd w:id="31"/>
       <w:proofErr w:type="spellEnd"/>
     </w:p>
     <w:p>
@@ -4285,6 +6310,7 @@
       <w:pPr>
         <w:pStyle w:val="Heading2"/>
       </w:pPr>
+      <w:bookmarkStart w:id="32" w:name="_Toc455913987"/>
       <w:r>
         <w:lastRenderedPageBreak/>
         <w:t xml:space="preserve">Using the script tag to reference an external </w:t>
@@ -4297,6 +6323,7 @@
       <w:r>
         <w:t xml:space="preserve"> file</w:t>
       </w:r>
+      <w:bookmarkEnd w:id="32"/>
     </w:p>
     <w:p>
       <w:r>
@@ -4398,9 +6425,11 @@
       <w:pPr>
         <w:pStyle w:val="Heading2"/>
       </w:pPr>
+      <w:bookmarkStart w:id="33" w:name="_Toc455913988"/>
       <w:r>
         <w:t>Handling browsers that don’t support JavaScript</w:t>
       </w:r>
+      <w:bookmarkEnd w:id="33"/>
     </w:p>
     <w:p>
       <w:r>
@@ -4448,9 +6477,11 @@
       <w:pPr>
         <w:pStyle w:val="Heading2"/>
       </w:pPr>
+      <w:bookmarkStart w:id="34" w:name="_Toc455913989"/>
       <w:r>
         <w:t>Where in HTML to place your Script tags</w:t>
       </w:r>
+      <w:bookmarkEnd w:id="34"/>
     </w:p>
     <w:p>
       <w:r>
@@ -4485,9 +6516,11 @@
       <w:pPr>
         <w:pStyle w:val="Heading1"/>
       </w:pPr>
+      <w:bookmarkStart w:id="35" w:name="_Toc455913990"/>
       <w:r>
         <w:t>Accessing DOM Objects</w:t>
       </w:r>
+      <w:bookmarkEnd w:id="35"/>
     </w:p>
     <w:p>
       <w:r>
@@ -4498,9 +6531,11 @@
       <w:pPr>
         <w:pStyle w:val="Heading2"/>
       </w:pPr>
+      <w:bookmarkStart w:id="36" w:name="_Toc455913991"/>
       <w:r>
         <w:t>Static vs Live Node Lists</w:t>
       </w:r>
+      <w:bookmarkEnd w:id="36"/>
     </w:p>
     <w:p>
       <w:r>
@@ -4539,9 +6574,11 @@
       <w:pPr>
         <w:pStyle w:val="Heading2"/>
       </w:pPr>
+      <w:bookmarkStart w:id="37" w:name="_Toc455913992"/>
       <w:r>
         <w:t>Methods to Access the DOM</w:t>
       </w:r>
+      <w:bookmarkEnd w:id="37"/>
     </w:p>
     <w:p>
       <w:r>
@@ -4674,9 +6711,11 @@
       <w:pPr>
         <w:pStyle w:val="Heading1"/>
       </w:pPr>
+      <w:bookmarkStart w:id="38" w:name="_Toc455913993"/>
       <w:r>
         <w:t>Events</w:t>
       </w:r>
+      <w:bookmarkEnd w:id="38"/>
     </w:p>
     <w:p>
       <w:r>
@@ -4695,9 +6734,11 @@
       <w:pPr>
         <w:pStyle w:val="Heading2"/>
       </w:pPr>
+      <w:bookmarkStart w:id="39" w:name="_Toc455913994"/>
       <w:r>
         <w:t>Publish- Subscribe Pattern</w:t>
       </w:r>
+      <w:bookmarkEnd w:id="39"/>
     </w:p>
     <w:p>
       <w:r>
@@ -4745,17 +6786,21 @@
       <w:pPr>
         <w:pStyle w:val="Heading2"/>
       </w:pPr>
+      <w:bookmarkStart w:id="40" w:name="_Toc455913995"/>
       <w:r>
         <w:t>Event Propagation</w:t>
       </w:r>
+      <w:bookmarkEnd w:id="40"/>
     </w:p>
     <w:p>
       <w:pPr>
         <w:pStyle w:val="Heading3"/>
       </w:pPr>
+      <w:bookmarkStart w:id="41" w:name="_Toc455913996"/>
       <w:r>
         <w:t>Event Capturing and Event Bubbling</w:t>
       </w:r>
+      <w:bookmarkEnd w:id="41"/>
     </w:p>
     <w:p>
       <w:pPr>
@@ -5142,9 +7187,11 @@
       <w:pPr>
         <w:pStyle w:val="Heading3"/>
       </w:pPr>
+      <w:bookmarkStart w:id="42" w:name="_Toc455913997"/>
       <w:r>
         <w:t>Cancel Event Propagation</w:t>
       </w:r>
+      <w:bookmarkEnd w:id="42"/>
     </w:p>
     <w:p>
       <w:r>
@@ -5192,9 +7239,11 @@
       <w:pPr>
         <w:pStyle w:val="Heading2"/>
       </w:pPr>
+      <w:bookmarkStart w:id="43" w:name="_Toc455913998"/>
       <w:r>
         <w:t>Subscribe to an event</w:t>
       </w:r>
+      <w:bookmarkEnd w:id="43"/>
     </w:p>
     <w:p>
       <w:r>
@@ -5213,10 +7262,12 @@
       <w:pPr>
         <w:pStyle w:val="Heading3"/>
       </w:pPr>
+      <w:bookmarkStart w:id="44" w:name="_Toc455913999"/>
       <w:proofErr w:type="spellStart"/>
       <w:r>
         <w:t>AddEventListener</w:t>
       </w:r>
+      <w:bookmarkEnd w:id="44"/>
       <w:proofErr w:type="spellEnd"/>
     </w:p>
     <w:p>
@@ -5271,9 +7322,11 @@
       <w:pPr>
         <w:pStyle w:val="Heading3"/>
       </w:pPr>
+      <w:bookmarkStart w:id="45" w:name="_Toc455914000"/>
       <w:r>
         <w:t>In-line using HTML</w:t>
       </w:r>
+      <w:bookmarkEnd w:id="45"/>
     </w:p>
     <w:p>
       <w:r>
@@ -5334,6 +7387,7 @@
       <w:pPr>
         <w:pStyle w:val="Heading3"/>
       </w:pPr>
+      <w:bookmarkStart w:id="46" w:name="_Toc455914001"/>
       <w:r>
         <w:t xml:space="preserve">In-line using </w:t>
       </w:r>
@@ -5341,6 +7395,7 @@
       <w:r>
         <w:t>JavasScript</w:t>
       </w:r>
+      <w:bookmarkEnd w:id="46"/>
       <w:proofErr w:type="spellEnd"/>
     </w:p>
     <w:p>
@@ -5389,9 +7444,11 @@
       <w:pPr>
         <w:pStyle w:val="Heading2"/>
       </w:pPr>
+      <w:bookmarkStart w:id="47" w:name="_Toc455914002"/>
       <w:r>
         <w:t>Unsubscribe from an Event</w:t>
       </w:r>
+      <w:bookmarkEnd w:id="47"/>
     </w:p>
     <w:p>
       <w:r>
@@ -5439,10 +7496,12 @@
       <w:pPr>
         <w:pStyle w:val="Heading2"/>
       </w:pPr>
+      <w:bookmarkStart w:id="48" w:name="_Toc455914003"/>
       <w:r>
         <w:lastRenderedPageBreak/>
         <w:t>Prevent Default Event</w:t>
       </w:r>
+      <w:bookmarkEnd w:id="48"/>
     </w:p>
     <w:p>
       <w:r>
@@ -5490,18 +7549,22 @@
       <w:pPr>
         <w:pStyle w:val="Heading2"/>
       </w:pPr>
+      <w:bookmarkStart w:id="49" w:name="_Toc455914004"/>
       <w:r>
         <w:lastRenderedPageBreak/>
         <w:t>Event Reference</w:t>
       </w:r>
+      <w:bookmarkEnd w:id="49"/>
     </w:p>
     <w:p>
       <w:pPr>
         <w:pStyle w:val="Heading3"/>
       </w:pPr>
+      <w:bookmarkStart w:id="50" w:name="_Toc455914005"/>
       <w:r>
         <w:t>Window Events</w:t>
       </w:r>
+      <w:bookmarkEnd w:id="50"/>
     </w:p>
     <w:p>
       <w:r>
@@ -5549,10 +7612,12 @@
       <w:pPr>
         <w:pStyle w:val="Heading3"/>
       </w:pPr>
+      <w:bookmarkStart w:id="51" w:name="_Toc455914006"/>
       <w:r>
         <w:lastRenderedPageBreak/>
         <w:t>Form Events</w:t>
       </w:r>
+      <w:bookmarkEnd w:id="51"/>
     </w:p>
     <w:p>
       <w:r>
@@ -5600,9 +7665,11 @@
       <w:pPr>
         <w:pStyle w:val="Heading3"/>
       </w:pPr>
+      <w:bookmarkStart w:id="52" w:name="_Toc455914007"/>
       <w:r>
         <w:t>Keyboard Events</w:t>
       </w:r>
+      <w:bookmarkEnd w:id="52"/>
     </w:p>
     <w:p>
       <w:r>
@@ -5650,10 +7717,12 @@
       <w:pPr>
         <w:pStyle w:val="Heading3"/>
       </w:pPr>
+      <w:bookmarkStart w:id="53" w:name="_Toc455914008"/>
       <w:r>
         <w:lastRenderedPageBreak/>
         <w:t>Mouse Events</w:t>
       </w:r>
+      <w:bookmarkEnd w:id="53"/>
     </w:p>
     <w:p>
       <w:r>
@@ -5701,9 +7770,11 @@
       <w:pPr>
         <w:pStyle w:val="Heading3"/>
       </w:pPr>
+      <w:bookmarkStart w:id="54" w:name="_Toc455914009"/>
       <w:r>
         <w:t>Media Events</w:t>
       </w:r>
+      <w:bookmarkEnd w:id="54"/>
     </w:p>
     <w:p>
       <w:r>
@@ -5748,7 +7819,6 @@
       </w:r>
     </w:p>
     <w:p>
-      <w:bookmarkStart w:id="25" w:name="_GoBack"/>
       <w:r>
         <w:rPr>
           <w:noProof/>
@@ -5790,7 +7860,6 @@
           </wp:inline>
         </w:drawing>
       </w:r>
-      <w:bookmarkEnd w:id="25"/>
     </w:p>
     <w:sectPr>
       <w:pgSz w:w="12240" w:h="15840"/>
@@ -7932,7 +10001,7 @@
 </file>
 
 <file path=customXml/itemProps1.xml><?xml version="1.0" encoding="utf-8"?>
-<ds:datastoreItem xmlns:ds="http://schemas.openxmlformats.org/officeDocument/2006/customXml" ds:itemID="{54F1A52A-CF2F-4B3B-A16A-34238A8B395B}">
+<ds:datastoreItem xmlns:ds="http://schemas.openxmlformats.org/officeDocument/2006/customXml" ds:itemID="{A64F6993-1BB4-40FE-A3E9-1217BF6ECE85}">
   <ds:schemaRefs>
     <ds:schemaRef ds:uri="http://schemas.openxmlformats.org/officeDocument/2006/bibliography"/>
   </ds:schemaRefs>

</xml_diff>